<commit_message>
JS: Comment annotation, added script for checking similarity, fixed minor changes in doc
</commit_message>
<xml_diff>
--- a/doc/Извештај.docx
+++ b/doc/Извештај.docx
@@ -1749,7 +1749,23 @@
             <w:noProof/>
             <w:lang w:val="sr-Cyrl-RS"/>
           </w:rPr>
-          <w:t>4.2.2.</w:t>
+          <w:t>4.2.</w:t>
+        </w:r>
+        <w:r>
+          <w:rPr>
+            <w:rStyle w:val="Hyperlink"/>
+            <w:noProof/>
+            <w:lang w:val="en-US"/>
+          </w:rPr>
+          <w:t>1</w:t>
+        </w:r>
+        <w:r>
+          <w:rPr>
+            <w:rStyle w:val="Hyperlink"/>
+            <w:noProof/>
+            <w:lang w:val="sr-Cyrl-RS"/>
+          </w:rPr>
+          <w:t>.</w:t>
         </w:r>
         <w:r>
           <w:rPr>
@@ -1861,7 +1877,23 @@
             <w:noProof/>
             <w:lang w:val="sr-Cyrl-RS"/>
           </w:rPr>
-          <w:t>4.2.3.</w:t>
+          <w:t>4.2.</w:t>
+        </w:r>
+        <w:r>
+          <w:rPr>
+            <w:rStyle w:val="Hyperlink"/>
+            <w:noProof/>
+            <w:lang w:val="en-US"/>
+          </w:rPr>
+          <w:t>2</w:t>
+        </w:r>
+        <w:r>
+          <w:rPr>
+            <w:rStyle w:val="Hyperlink"/>
+            <w:noProof/>
+            <w:lang w:val="sr-Cyrl-RS"/>
+          </w:rPr>
+          <w:t>.</w:t>
         </w:r>
         <w:r>
           <w:rPr>
@@ -1957,7 +1989,23 @@
             <w:noProof/>
             <w:lang w:val="sr-Cyrl-RS"/>
           </w:rPr>
-          <w:t>4.2.4.</w:t>
+          <w:t>4.2.</w:t>
+        </w:r>
+        <w:r>
+          <w:rPr>
+            <w:rStyle w:val="Hyperlink"/>
+            <w:noProof/>
+            <w:lang w:val="en-US"/>
+          </w:rPr>
+          <w:t>3</w:t>
+        </w:r>
+        <w:r>
+          <w:rPr>
+            <w:rStyle w:val="Hyperlink"/>
+            <w:noProof/>
+            <w:lang w:val="sr-Cyrl-RS"/>
+          </w:rPr>
+          <w:t>.</w:t>
         </w:r>
         <w:r>
           <w:rPr>
@@ -2052,7 +2100,21 @@
             <w:rStyle w:val="Hyperlink"/>
             <w:noProof/>
           </w:rPr>
-          <w:t>4.2.5.</w:t>
+          <w:t>4.2.</w:t>
+        </w:r>
+        <w:r>
+          <w:rPr>
+            <w:rStyle w:val="Hyperlink"/>
+            <w:noProof/>
+          </w:rPr>
+          <w:t>4</w:t>
+        </w:r>
+        <w:r>
+          <w:rPr>
+            <w:rStyle w:val="Hyperlink"/>
+            <w:noProof/>
+          </w:rPr>
+          <w:t>.</w:t>
         </w:r>
         <w:r>
           <w:rPr>
@@ -2171,12 +2233,69 @@
           <w:lang w:val="sr-Cyrl-RS"/>
         </w:rPr>
       </w:pPr>
-      <w:r>
-        <w:rPr>
-          <w:sz w:val="23"/>
-          <w:szCs w:val="23"/>
-        </w:rPr>
-        <w:t xml:space="preserve">Пројектни задатак на предмету </w:t>
+      <w:proofErr w:type="spellStart"/>
+      <w:r>
+        <w:rPr>
+          <w:sz w:val="23"/>
+          <w:szCs w:val="23"/>
+        </w:rPr>
+        <w:t>Пројектни</w:t>
+      </w:r>
+      <w:proofErr w:type="spellEnd"/>
+      <w:r>
+        <w:rPr>
+          <w:sz w:val="23"/>
+          <w:szCs w:val="23"/>
+        </w:rPr>
+        <w:t xml:space="preserve"> </w:t>
+      </w:r>
+      <w:proofErr w:type="spellStart"/>
+      <w:r>
+        <w:rPr>
+          <w:sz w:val="23"/>
+          <w:szCs w:val="23"/>
+        </w:rPr>
+        <w:t>задатак</w:t>
+      </w:r>
+      <w:proofErr w:type="spellEnd"/>
+      <w:r>
+        <w:rPr>
+          <w:sz w:val="23"/>
+          <w:szCs w:val="23"/>
+        </w:rPr>
+        <w:t xml:space="preserve"> </w:t>
+      </w:r>
+      <w:proofErr w:type="spellStart"/>
+      <w:r>
+        <w:rPr>
+          <w:sz w:val="23"/>
+          <w:szCs w:val="23"/>
+        </w:rPr>
+        <w:t>на</w:t>
+      </w:r>
+      <w:proofErr w:type="spellEnd"/>
+      <w:r>
+        <w:rPr>
+          <w:sz w:val="23"/>
+          <w:szCs w:val="23"/>
+        </w:rPr>
+        <w:t xml:space="preserve"> </w:t>
+      </w:r>
+      <w:proofErr w:type="spellStart"/>
+      <w:r>
+        <w:rPr>
+          <w:sz w:val="23"/>
+          <w:szCs w:val="23"/>
+        </w:rPr>
+        <w:t>предмету</w:t>
+      </w:r>
+      <w:proofErr w:type="spellEnd"/>
+      <w:r>
+        <w:rPr>
+          <w:sz w:val="23"/>
+          <w:szCs w:val="23"/>
+        </w:rPr>
+        <w:t xml:space="preserve"> </w:t>
       </w:r>
       <w:r>
         <w:rPr>
@@ -2193,14 +2312,222 @@
           <w:sz w:val="23"/>
           <w:szCs w:val="23"/>
         </w:rPr>
-        <w:t xml:space="preserve"> служи за примену стеченог теоријског знања на конкретном проблему. </w:t>
-      </w:r>
-      <w:r>
-        <w:rPr>
-          <w:sz w:val="23"/>
-          <w:szCs w:val="23"/>
-        </w:rPr>
-        <w:t xml:space="preserve">У оквиру овог пројектног задатка </w:t>
+        <w:t xml:space="preserve"> </w:t>
+      </w:r>
+      <w:proofErr w:type="spellStart"/>
+      <w:r>
+        <w:rPr>
+          <w:sz w:val="23"/>
+          <w:szCs w:val="23"/>
+        </w:rPr>
+        <w:t>служи</w:t>
+      </w:r>
+      <w:proofErr w:type="spellEnd"/>
+      <w:r>
+        <w:rPr>
+          <w:sz w:val="23"/>
+          <w:szCs w:val="23"/>
+        </w:rPr>
+        <w:t xml:space="preserve"> </w:t>
+      </w:r>
+      <w:proofErr w:type="spellStart"/>
+      <w:r>
+        <w:rPr>
+          <w:sz w:val="23"/>
+          <w:szCs w:val="23"/>
+        </w:rPr>
+        <w:t>за</w:t>
+      </w:r>
+      <w:proofErr w:type="spellEnd"/>
+      <w:r>
+        <w:rPr>
+          <w:sz w:val="23"/>
+          <w:szCs w:val="23"/>
+        </w:rPr>
+        <w:t xml:space="preserve"> </w:t>
+      </w:r>
+      <w:proofErr w:type="spellStart"/>
+      <w:r>
+        <w:rPr>
+          <w:sz w:val="23"/>
+          <w:szCs w:val="23"/>
+        </w:rPr>
+        <w:t>примену</w:t>
+      </w:r>
+      <w:proofErr w:type="spellEnd"/>
+      <w:r>
+        <w:rPr>
+          <w:sz w:val="23"/>
+          <w:szCs w:val="23"/>
+        </w:rPr>
+        <w:t xml:space="preserve"> </w:t>
+      </w:r>
+      <w:proofErr w:type="spellStart"/>
+      <w:r>
+        <w:rPr>
+          <w:sz w:val="23"/>
+          <w:szCs w:val="23"/>
+        </w:rPr>
+        <w:t>стеченог</w:t>
+      </w:r>
+      <w:proofErr w:type="spellEnd"/>
+      <w:r>
+        <w:rPr>
+          <w:sz w:val="23"/>
+          <w:szCs w:val="23"/>
+        </w:rPr>
+        <w:t xml:space="preserve"> </w:t>
+      </w:r>
+      <w:proofErr w:type="spellStart"/>
+      <w:r>
+        <w:rPr>
+          <w:sz w:val="23"/>
+          <w:szCs w:val="23"/>
+        </w:rPr>
+        <w:t>теоријског</w:t>
+      </w:r>
+      <w:proofErr w:type="spellEnd"/>
+      <w:r>
+        <w:rPr>
+          <w:sz w:val="23"/>
+          <w:szCs w:val="23"/>
+        </w:rPr>
+        <w:t xml:space="preserve"> </w:t>
+      </w:r>
+      <w:proofErr w:type="spellStart"/>
+      <w:r>
+        <w:rPr>
+          <w:sz w:val="23"/>
+          <w:szCs w:val="23"/>
+        </w:rPr>
+        <w:t>знања</w:t>
+      </w:r>
+      <w:proofErr w:type="spellEnd"/>
+      <w:r>
+        <w:rPr>
+          <w:sz w:val="23"/>
+          <w:szCs w:val="23"/>
+        </w:rPr>
+        <w:t xml:space="preserve"> </w:t>
+      </w:r>
+      <w:proofErr w:type="spellStart"/>
+      <w:r>
+        <w:rPr>
+          <w:sz w:val="23"/>
+          <w:szCs w:val="23"/>
+        </w:rPr>
+        <w:t>на</w:t>
+      </w:r>
+      <w:proofErr w:type="spellEnd"/>
+      <w:r>
+        <w:rPr>
+          <w:sz w:val="23"/>
+          <w:szCs w:val="23"/>
+        </w:rPr>
+        <w:t xml:space="preserve"> </w:t>
+      </w:r>
+      <w:proofErr w:type="spellStart"/>
+      <w:r>
+        <w:rPr>
+          <w:sz w:val="23"/>
+          <w:szCs w:val="23"/>
+        </w:rPr>
+        <w:t>конкретном</w:t>
+      </w:r>
+      <w:proofErr w:type="spellEnd"/>
+      <w:r>
+        <w:rPr>
+          <w:sz w:val="23"/>
+          <w:szCs w:val="23"/>
+        </w:rPr>
+        <w:t xml:space="preserve"> </w:t>
+      </w:r>
+      <w:proofErr w:type="spellStart"/>
+      <w:r>
+        <w:rPr>
+          <w:sz w:val="23"/>
+          <w:szCs w:val="23"/>
+        </w:rPr>
+        <w:t>проблему</w:t>
+      </w:r>
+      <w:proofErr w:type="spellEnd"/>
+      <w:r>
+        <w:rPr>
+          <w:sz w:val="23"/>
+          <w:szCs w:val="23"/>
+        </w:rPr>
+        <w:t xml:space="preserve">. </w:t>
+      </w:r>
+      <w:r>
+        <w:rPr>
+          <w:sz w:val="23"/>
+          <w:szCs w:val="23"/>
+        </w:rPr>
+        <w:t xml:space="preserve">У </w:t>
+      </w:r>
+      <w:proofErr w:type="spellStart"/>
+      <w:r>
+        <w:rPr>
+          <w:sz w:val="23"/>
+          <w:szCs w:val="23"/>
+        </w:rPr>
+        <w:t>оквиру</w:t>
+      </w:r>
+      <w:proofErr w:type="spellEnd"/>
+      <w:r>
+        <w:rPr>
+          <w:sz w:val="23"/>
+          <w:szCs w:val="23"/>
+        </w:rPr>
+        <w:t xml:space="preserve"> </w:t>
+      </w:r>
+      <w:proofErr w:type="spellStart"/>
+      <w:r>
+        <w:rPr>
+          <w:sz w:val="23"/>
+          <w:szCs w:val="23"/>
+        </w:rPr>
+        <w:t>овог</w:t>
+      </w:r>
+      <w:proofErr w:type="spellEnd"/>
+      <w:r>
+        <w:rPr>
+          <w:sz w:val="23"/>
+          <w:szCs w:val="23"/>
+        </w:rPr>
+        <w:t xml:space="preserve"> </w:t>
+      </w:r>
+      <w:proofErr w:type="spellStart"/>
+      <w:r>
+        <w:rPr>
+          <w:sz w:val="23"/>
+          <w:szCs w:val="23"/>
+        </w:rPr>
+        <w:t>пројектног</w:t>
+      </w:r>
+      <w:proofErr w:type="spellEnd"/>
+      <w:r>
+        <w:rPr>
+          <w:sz w:val="23"/>
+          <w:szCs w:val="23"/>
+        </w:rPr>
+        <w:t xml:space="preserve"> </w:t>
+      </w:r>
+      <w:proofErr w:type="spellStart"/>
+      <w:r>
+        <w:rPr>
+          <w:sz w:val="23"/>
+          <w:szCs w:val="23"/>
+        </w:rPr>
+        <w:t>задатка</w:t>
+      </w:r>
+      <w:proofErr w:type="spellEnd"/>
+      <w:r>
+        <w:rPr>
+          <w:sz w:val="23"/>
+          <w:szCs w:val="23"/>
+        </w:rPr>
+        <w:t xml:space="preserve"> </w:t>
       </w:r>
       <w:r>
         <w:rPr>
@@ -2210,12 +2537,37 @@
         </w:rPr>
         <w:t xml:space="preserve">било </w:t>
       </w:r>
-      <w:r>
-        <w:rPr>
-          <w:sz w:val="23"/>
-          <w:szCs w:val="23"/>
-        </w:rPr>
-        <w:t xml:space="preserve">је потребно </w:t>
+      <w:proofErr w:type="spellStart"/>
+      <w:r>
+        <w:rPr>
+          <w:sz w:val="23"/>
+          <w:szCs w:val="23"/>
+        </w:rPr>
+        <w:t>је</w:t>
+      </w:r>
+      <w:proofErr w:type="spellEnd"/>
+      <w:r>
+        <w:rPr>
+          <w:sz w:val="23"/>
+          <w:szCs w:val="23"/>
+        </w:rPr>
+        <w:t xml:space="preserve"> </w:t>
+      </w:r>
+      <w:proofErr w:type="spellStart"/>
+      <w:r>
+        <w:rPr>
+          <w:sz w:val="23"/>
+          <w:szCs w:val="23"/>
+        </w:rPr>
+        <w:t>потребно</w:t>
+      </w:r>
+      <w:proofErr w:type="spellEnd"/>
+      <w:r>
+        <w:rPr>
+          <w:sz w:val="23"/>
+          <w:szCs w:val="23"/>
+        </w:rPr>
+        <w:t xml:space="preserve"> </w:t>
       </w:r>
       <w:r>
         <w:rPr>
@@ -3123,6 +3475,7 @@
         </w:rPr>
         <w:t xml:space="preserve">. Сви пронађени пројекти су </w:t>
       </w:r>
+      <w:proofErr w:type="spellStart"/>
       <w:r>
         <w:rPr>
           <w:i/>
@@ -3133,6 +3486,7 @@
         </w:rPr>
         <w:t>OpenSource</w:t>
       </w:r>
+      <w:proofErr w:type="spellEnd"/>
       <w:r>
         <w:rPr>
           <w:sz w:val="23"/>
@@ -3149,6 +3503,7 @@
         </w:rPr>
         <w:t xml:space="preserve">коришћењем </w:t>
       </w:r>
+      <w:proofErr w:type="spellStart"/>
       <w:r>
         <w:rPr>
           <w:i/>
@@ -3159,6 +3514,7 @@
         </w:rPr>
         <w:t>GitExtensions</w:t>
       </w:r>
+      <w:proofErr w:type="spellEnd"/>
       <w:r>
         <w:rPr>
           <w:sz w:val="23"/>
@@ -3193,8 +3549,20 @@
           <w:szCs w:val="23"/>
           <w:lang w:val="en-US"/>
         </w:rPr>
-        <w:t>.sql</w:t>
-      </w:r>
+        <w:t>.</w:t>
+      </w:r>
+      <w:proofErr w:type="spellStart"/>
+      <w:r>
+        <w:rPr>
+          <w:i/>
+          <w:iCs/>
+          <w:sz w:val="23"/>
+          <w:szCs w:val="23"/>
+          <w:lang w:val="en-US"/>
+        </w:rPr>
+        <w:t>sql</w:t>
+      </w:r>
+      <w:proofErr w:type="spellEnd"/>
       <w:r>
         <w:rPr>
           <w:sz w:val="23"/>
@@ -3372,8 +3740,20 @@
           <w:szCs w:val="23"/>
           <w:lang w:val="en-US"/>
         </w:rPr>
-        <w:t>.sql</w:t>
-      </w:r>
+        <w:t>.</w:t>
+      </w:r>
+      <w:proofErr w:type="spellStart"/>
+      <w:r>
+        <w:rPr>
+          <w:i/>
+          <w:iCs/>
+          <w:sz w:val="23"/>
+          <w:szCs w:val="23"/>
+          <w:lang w:val="en-US"/>
+        </w:rPr>
+        <w:t>sql</w:t>
+      </w:r>
+      <w:proofErr w:type="spellEnd"/>
       <w:r>
         <w:rPr>
           <w:sz w:val="23"/>
@@ -3729,8 +4109,20 @@
           <w:szCs w:val="23"/>
           <w:lang w:val="en-US"/>
         </w:rPr>
-        <w:t>.sql</w:t>
-      </w:r>
+        <w:t>.</w:t>
+      </w:r>
+      <w:proofErr w:type="spellStart"/>
+      <w:r>
+        <w:rPr>
+          <w:i/>
+          <w:iCs/>
+          <w:sz w:val="23"/>
+          <w:szCs w:val="23"/>
+          <w:lang w:val="en-US"/>
+        </w:rPr>
+        <w:t>sql</w:t>
+      </w:r>
+      <w:proofErr w:type="spellEnd"/>
       <w:r>
         <w:rPr>
           <w:sz w:val="23"/>
@@ -3805,6 +4197,7 @@
         </w:rPr>
         <w:t xml:space="preserve">Овај посао је рађен ручно, и то коришћењем одређених окружења, као што је </w:t>
       </w:r>
+      <w:proofErr w:type="spellStart"/>
       <w:r>
         <w:rPr>
           <w:i/>
@@ -3814,6 +4207,7 @@
         </w:rPr>
         <w:t>VSCode</w:t>
       </w:r>
+      <w:proofErr w:type="spellEnd"/>
       <w:r>
         <w:rPr>
           <w:sz w:val="23"/>
@@ -3822,6 +4216,7 @@
         </w:rPr>
         <w:t xml:space="preserve">, </w:t>
       </w:r>
+      <w:proofErr w:type="spellStart"/>
       <w:r>
         <w:rPr>
           <w:i/>
@@ -3829,7 +4224,17 @@
           <w:sz w:val="23"/>
           <w:szCs w:val="23"/>
         </w:rPr>
-        <w:t>Nodepad++</w:t>
+        <w:t>Nodepad</w:t>
+      </w:r>
+      <w:proofErr w:type="spellEnd"/>
+      <w:r>
+        <w:rPr>
+          <w:i/>
+          <w:iCs/>
+          <w:sz w:val="23"/>
+          <w:szCs w:val="23"/>
+        </w:rPr>
+        <w:t>++</w:t>
       </w:r>
       <w:r>
         <w:rPr>
@@ -4557,6 +4962,7 @@
         </w:rPr>
         <w:t xml:space="preserve">класа </w:t>
       </w:r>
+      <w:proofErr w:type="spellStart"/>
       <w:r>
         <w:rPr>
           <w:i/>
@@ -4565,6 +4971,7 @@
         </w:rPr>
         <w:t>TfIdfVectorizer</w:t>
       </w:r>
+      <w:proofErr w:type="spellEnd"/>
       <w:r>
         <w:rPr>
           <w:lang w:val="en-US"/>
@@ -4856,13 +5263,39 @@
           <w:color w:val="A9B7C6"/>
         </w:rPr>
       </w:pPr>
-      <w:r>
-        <w:rPr>
-          <w:rFonts w:ascii="Consolas" w:hAnsi="Consolas"/>
-          <w:color w:val="A9B7C6"/>
-        </w:rPr>
-        <w:t>sss = StratifiedShuffleSplit(</w:t>
-      </w:r>
+      <w:proofErr w:type="spellStart"/>
+      <w:r>
+        <w:rPr>
+          <w:rFonts w:ascii="Consolas" w:hAnsi="Consolas"/>
+          <w:color w:val="A9B7C6"/>
+        </w:rPr>
+        <w:t>sss</w:t>
+      </w:r>
+      <w:proofErr w:type="spellEnd"/>
+      <w:r>
+        <w:rPr>
+          <w:rFonts w:ascii="Consolas" w:hAnsi="Consolas"/>
+          <w:color w:val="A9B7C6"/>
+        </w:rPr>
+        <w:t xml:space="preserve"> = </w:t>
+      </w:r>
+      <w:proofErr w:type="spellStart"/>
+      <w:r>
+        <w:rPr>
+          <w:rFonts w:ascii="Consolas" w:hAnsi="Consolas"/>
+          <w:color w:val="A9B7C6"/>
+        </w:rPr>
+        <w:t>StratifiedShuffleSplit</w:t>
+      </w:r>
+      <w:proofErr w:type="spellEnd"/>
+      <w:r>
+        <w:rPr>
+          <w:rFonts w:ascii="Consolas" w:hAnsi="Consolas"/>
+          <w:color w:val="A9B7C6"/>
+        </w:rPr>
+        <w:t>(</w:t>
+      </w:r>
+      <w:proofErr w:type="spellStart"/>
       <w:r>
         <w:rPr>
           <w:rFonts w:ascii="Consolas" w:hAnsi="Consolas"/>
@@ -4870,6 +5303,7 @@
         </w:rPr>
         <w:t>n_splits</w:t>
       </w:r>
+      <w:proofErr w:type="spellEnd"/>
       <w:r>
         <w:rPr>
           <w:rFonts w:ascii="Consolas" w:hAnsi="Consolas"/>
@@ -4891,6 +5325,7 @@
         </w:rPr>
         <w:t xml:space="preserve">, </w:t>
       </w:r>
+      <w:proofErr w:type="spellStart"/>
       <w:r>
         <w:rPr>
           <w:rFonts w:ascii="Consolas" w:hAnsi="Consolas"/>
@@ -4898,6 +5333,7 @@
         </w:rPr>
         <w:t>test_size</w:t>
       </w:r>
+      <w:proofErr w:type="spellEnd"/>
       <w:r>
         <w:rPr>
           <w:rFonts w:ascii="Consolas" w:hAnsi="Consolas"/>
@@ -4948,6 +5384,7 @@
         </w:rPr>
         <w:t xml:space="preserve">for </w:t>
       </w:r>
+      <w:proofErr w:type="spellStart"/>
       <w:r>
         <w:rPr>
           <w:rFonts w:ascii="Consolas" w:hAnsi="Consolas"/>
@@ -4955,6 +5392,7 @@
         </w:rPr>
         <w:t>train_index</w:t>
       </w:r>
+      <w:proofErr w:type="spellEnd"/>
       <w:r>
         <w:rPr>
           <w:rFonts w:ascii="Consolas" w:hAnsi="Consolas"/>
@@ -4962,12 +5400,21 @@
         </w:rPr>
         <w:t xml:space="preserve">, </w:t>
       </w:r>
-      <w:r>
-        <w:rPr>
-          <w:rFonts w:ascii="Consolas" w:hAnsi="Consolas"/>
-          <w:color w:val="A9B7C6"/>
-        </w:rPr>
-        <w:t xml:space="preserve">test_index </w:t>
+      <w:proofErr w:type="spellStart"/>
+      <w:r>
+        <w:rPr>
+          <w:rFonts w:ascii="Consolas" w:hAnsi="Consolas"/>
+          <w:color w:val="A9B7C6"/>
+        </w:rPr>
+        <w:t>test_index</w:t>
+      </w:r>
+      <w:proofErr w:type="spellEnd"/>
+      <w:r>
+        <w:rPr>
+          <w:rFonts w:ascii="Consolas" w:hAnsi="Consolas"/>
+          <w:color w:val="A9B7C6"/>
+        </w:rPr>
+        <w:t xml:space="preserve"> </w:t>
       </w:r>
       <w:r>
         <w:rPr>
@@ -4976,12 +5423,21 @@
         </w:rPr>
         <w:t xml:space="preserve">in </w:t>
       </w:r>
-      <w:r>
-        <w:rPr>
-          <w:rFonts w:ascii="Consolas" w:hAnsi="Consolas"/>
-          <w:color w:val="A9B7C6"/>
-        </w:rPr>
-        <w:t>sss.split(x</w:t>
+      <w:proofErr w:type="spellStart"/>
+      <w:r>
+        <w:rPr>
+          <w:rFonts w:ascii="Consolas" w:hAnsi="Consolas"/>
+          <w:color w:val="A9B7C6"/>
+        </w:rPr>
+        <w:t>sss.split</w:t>
+      </w:r>
+      <w:proofErr w:type="spellEnd"/>
+      <w:r>
+        <w:rPr>
+          <w:rFonts w:ascii="Consolas" w:hAnsi="Consolas"/>
+          <w:color w:val="A9B7C6"/>
+        </w:rPr>
+        <w:t>(x</w:t>
       </w:r>
       <w:r>
         <w:rPr>
@@ -4990,12 +5446,21 @@
         </w:rPr>
         <w:t xml:space="preserve">, </w:t>
       </w:r>
-      <w:r>
-        <w:rPr>
-          <w:rFonts w:ascii="Consolas" w:hAnsi="Consolas"/>
-          <w:color w:val="A9B7C6"/>
-        </w:rPr>
-        <w:t>data_frame[</w:t>
+      <w:proofErr w:type="spellStart"/>
+      <w:r>
+        <w:rPr>
+          <w:rFonts w:ascii="Consolas" w:hAnsi="Consolas"/>
+          <w:color w:val="A9B7C6"/>
+        </w:rPr>
+        <w:t>data_frame</w:t>
+      </w:r>
+      <w:proofErr w:type="spellEnd"/>
+      <w:r>
+        <w:rPr>
+          <w:rFonts w:ascii="Consolas" w:hAnsi="Consolas"/>
+          <w:color w:val="A9B7C6"/>
+        </w:rPr>
+        <w:t>[</w:t>
       </w:r>
       <w:r>
         <w:rPr>
@@ -5010,172 +5475,6 @@
           <w:color w:val="A9B7C6"/>
         </w:rPr>
         <w:t>]):</w:t>
-      </w:r>
-      <w:r>
-        <w:rPr>
-          <w:rFonts w:ascii="Consolas" w:hAnsi="Consolas"/>
-          <w:color w:val="A9B7C6"/>
-        </w:rPr>
-        <w:br/>
-        <w:t xml:space="preserve">    x_train</w:t>
-      </w:r>
-      <w:r>
-        <w:rPr>
-          <w:rFonts w:ascii="Consolas" w:hAnsi="Consolas"/>
-          <w:color w:val="CC7832"/>
-        </w:rPr>
-        <w:t xml:space="preserve">, </w:t>
-      </w:r>
-      <w:r>
-        <w:rPr>
-          <w:rFonts w:ascii="Consolas" w:hAnsi="Consolas"/>
-          <w:color w:val="A9B7C6"/>
-        </w:rPr>
-        <w:t>x_test = x[train_index]</w:t>
-      </w:r>
-      <w:r>
-        <w:rPr>
-          <w:rFonts w:ascii="Consolas" w:hAnsi="Consolas"/>
-          <w:color w:val="CC7832"/>
-        </w:rPr>
-        <w:t xml:space="preserve">, </w:t>
-      </w:r>
-      <w:r>
-        <w:rPr>
-          <w:rFonts w:ascii="Consolas" w:hAnsi="Consolas"/>
-          <w:color w:val="A9B7C6"/>
-        </w:rPr>
-        <w:t>x[test_index]</w:t>
-      </w:r>
-      <w:r>
-        <w:rPr>
-          <w:rFonts w:ascii="Consolas" w:hAnsi="Consolas"/>
-          <w:color w:val="A9B7C6"/>
-        </w:rPr>
-        <w:br/>
-        <w:t xml:space="preserve">    y_train</w:t>
-      </w:r>
-      <w:r>
-        <w:rPr>
-          <w:rFonts w:ascii="Consolas" w:hAnsi="Consolas"/>
-          <w:color w:val="CC7832"/>
-        </w:rPr>
-        <w:t xml:space="preserve">, </w:t>
-      </w:r>
-      <w:r>
-        <w:rPr>
-          <w:rFonts w:ascii="Consolas" w:hAnsi="Consolas"/>
-          <w:color w:val="A9B7C6"/>
-        </w:rPr>
-        <w:t>y_test = data_frame[</w:t>
-      </w:r>
-      <w:r>
-        <w:rPr>
-          <w:rFonts w:ascii="Consolas" w:hAnsi="Consolas"/>
-          <w:color w:val="6A8759"/>
-        </w:rPr>
-        <w:t>'Type'</w:t>
-      </w:r>
-      <w:r>
-        <w:rPr>
-          <w:rFonts w:ascii="Consolas" w:hAnsi="Consolas"/>
-          <w:color w:val="A9B7C6"/>
-        </w:rPr>
-        <w:t>][train_index]</w:t>
-      </w:r>
-      <w:r>
-        <w:rPr>
-          <w:rFonts w:ascii="Consolas" w:hAnsi="Consolas"/>
-          <w:color w:val="CC7832"/>
-        </w:rPr>
-        <w:t xml:space="preserve">, </w:t>
-      </w:r>
-      <w:r>
-        <w:rPr>
-          <w:rFonts w:ascii="Consolas" w:hAnsi="Consolas"/>
-          <w:color w:val="A9B7C6"/>
-        </w:rPr>
-        <w:t>data_frame[</w:t>
-      </w:r>
-      <w:r>
-        <w:rPr>
-          <w:rFonts w:ascii="Consolas" w:hAnsi="Consolas"/>
-          <w:color w:val="6A8759"/>
-        </w:rPr>
-        <w:t>'Type'</w:t>
-      </w:r>
-      <w:r>
-        <w:rPr>
-          <w:rFonts w:ascii="Consolas" w:hAnsi="Consolas"/>
-          <w:color w:val="A9B7C6"/>
-        </w:rPr>
-        <w:t>][test_index]</w:t>
-      </w:r>
-      <w:r>
-        <w:rPr>
-          <w:rFonts w:ascii="Consolas" w:hAnsi="Consolas"/>
-          <w:color w:val="A9B7C6"/>
-        </w:rPr>
-        <w:br/>
-      </w:r>
-      <w:r>
-        <w:rPr>
-          <w:rFonts w:ascii="Consolas" w:hAnsi="Consolas"/>
-          <w:color w:val="A9B7C6"/>
-        </w:rPr>
-        <w:br/>
-        <w:t xml:space="preserve">    mnb = MultinomialNB()</w:t>
-      </w:r>
-      <w:r>
-        <w:rPr>
-          <w:rFonts w:ascii="Consolas" w:hAnsi="Consolas"/>
-          <w:color w:val="A9B7C6"/>
-        </w:rPr>
-        <w:br/>
-        <w:t xml:space="preserve">    mnb.fit(x_train</w:t>
-      </w:r>
-      <w:r>
-        <w:rPr>
-          <w:rFonts w:ascii="Consolas" w:hAnsi="Consolas"/>
-          <w:color w:val="CC7832"/>
-        </w:rPr>
-        <w:t xml:space="preserve">, </w:t>
-      </w:r>
-      <w:r>
-        <w:rPr>
-          <w:rFonts w:ascii="Consolas" w:hAnsi="Consolas"/>
-          <w:color w:val="A9B7C6"/>
-        </w:rPr>
-        <w:t>y_train)</w:t>
-      </w:r>
-      <w:r>
-        <w:rPr>
-          <w:rFonts w:ascii="Consolas" w:hAnsi="Consolas"/>
-          <w:color w:val="A9B7C6"/>
-        </w:rPr>
-        <w:br/>
-        <w:t xml:space="preserve">    score = mnb.score(x_test</w:t>
-      </w:r>
-      <w:r>
-        <w:rPr>
-          <w:rFonts w:ascii="Consolas" w:hAnsi="Consolas"/>
-          <w:color w:val="CC7832"/>
-        </w:rPr>
-        <w:t xml:space="preserve">, </w:t>
-      </w:r>
-      <w:r>
-        <w:rPr>
-          <w:rFonts w:ascii="Consolas" w:hAnsi="Consolas"/>
-          <w:color w:val="A9B7C6"/>
-        </w:rPr>
-        <w:t>y_test)</w:t>
-      </w:r>
-      <w:r>
-        <w:rPr>
-          <w:rFonts w:ascii="Consolas" w:hAnsi="Consolas"/>
-          <w:color w:val="A9B7C6"/>
-        </w:rPr>
-        <w:br/>
       </w:r>
       <w:r>
         <w:rPr>
@@ -5185,34 +5484,15 @@
         <w:br/>
         <w:t xml:space="preserve">    </w:t>
       </w:r>
-      <w:r>
-        <w:rPr>
-          <w:rFonts w:ascii="Consolas" w:hAnsi="Consolas"/>
-          <w:color w:val="8888C6"/>
-        </w:rPr>
-        <w:t>print</w:t>
-      </w:r>
-      <w:r>
-        <w:rPr>
-          <w:rFonts w:ascii="Consolas" w:hAnsi="Consolas"/>
-          <w:color w:val="A9B7C6"/>
-        </w:rPr>
-        <w:t>(</w:t>
-      </w:r>
-      <w:r>
-        <w:rPr>
-          <w:rFonts w:ascii="Consolas" w:hAnsi="Consolas"/>
-          <w:color w:val="6A8759"/>
-        </w:rPr>
-        <w:t>"Score {}.: {:.3f}"</w:t>
-      </w:r>
-      <w:r>
-        <w:rPr>
-          <w:rFonts w:ascii="Consolas" w:hAnsi="Consolas"/>
-          <w:color w:val="A9B7C6"/>
-        </w:rPr>
-        <w:t>.format(index</w:t>
-      </w:r>
+      <w:proofErr w:type="spellStart"/>
+      <w:r>
+        <w:rPr>
+          <w:rFonts w:ascii="Consolas" w:hAnsi="Consolas"/>
+          <w:color w:val="A9B7C6"/>
+        </w:rPr>
+        <w:t>x_train</w:t>
+      </w:r>
+      <w:proofErr w:type="spellEnd"/>
       <w:r>
         <w:rPr>
           <w:rFonts w:ascii="Consolas" w:hAnsi="Consolas"/>
@@ -5220,12 +5500,37 @@
         </w:rPr>
         <w:t xml:space="preserve">, </w:t>
       </w:r>
-      <w:r>
-        <w:rPr>
-          <w:rFonts w:ascii="Consolas" w:hAnsi="Consolas"/>
-          <w:color w:val="A9B7C6"/>
-        </w:rPr>
-        <w:t>score)</w:t>
+      <w:proofErr w:type="spellStart"/>
+      <w:r>
+        <w:rPr>
+          <w:rFonts w:ascii="Consolas" w:hAnsi="Consolas"/>
+          <w:color w:val="A9B7C6"/>
+        </w:rPr>
+        <w:t>x_test</w:t>
+      </w:r>
+      <w:proofErr w:type="spellEnd"/>
+      <w:r>
+        <w:rPr>
+          <w:rFonts w:ascii="Consolas" w:hAnsi="Consolas"/>
+          <w:color w:val="A9B7C6"/>
+        </w:rPr>
+        <w:t xml:space="preserve"> = x[</w:t>
+      </w:r>
+      <w:proofErr w:type="spellStart"/>
+      <w:r>
+        <w:rPr>
+          <w:rFonts w:ascii="Consolas" w:hAnsi="Consolas"/>
+          <w:color w:val="A9B7C6"/>
+        </w:rPr>
+        <w:t>train_index</w:t>
+      </w:r>
+      <w:proofErr w:type="spellEnd"/>
+      <w:r>
+        <w:rPr>
+          <w:rFonts w:ascii="Consolas" w:hAnsi="Consolas"/>
+          <w:color w:val="A9B7C6"/>
+        </w:rPr>
+        <w:t>]</w:t>
       </w:r>
       <w:r>
         <w:rPr>
@@ -5237,30 +5542,25 @@
       <w:r>
         <w:rPr>
           <w:rFonts w:ascii="Consolas" w:hAnsi="Consolas"/>
-          <w:color w:val="AA4926"/>
-        </w:rPr>
-        <w:t>end</w:t>
-      </w:r>
-      <w:r>
-        <w:rPr>
-          <w:rFonts w:ascii="Consolas" w:hAnsi="Consolas"/>
-          <w:color w:val="A9B7C6"/>
-        </w:rPr>
-        <w:t>=</w:t>
-      </w:r>
-      <w:r>
-        <w:rPr>
-          <w:rFonts w:ascii="Consolas" w:hAnsi="Consolas"/>
-          <w:color w:val="6A8759"/>
-        </w:rPr>
-        <w:t>" "</w:t>
-      </w:r>
-      <w:r>
-        <w:rPr>
-          <w:rFonts w:ascii="Consolas" w:hAnsi="Consolas"/>
-          <w:color w:val="A9B7C6"/>
-        </w:rPr>
-        <w:t>)</w:t>
+          <w:color w:val="A9B7C6"/>
+        </w:rPr>
+        <w:t>x[</w:t>
+      </w:r>
+      <w:proofErr w:type="spellStart"/>
+      <w:r>
+        <w:rPr>
+          <w:rFonts w:ascii="Consolas" w:hAnsi="Consolas"/>
+          <w:color w:val="A9B7C6"/>
+        </w:rPr>
+        <w:t>test_index</w:t>
+      </w:r>
+      <w:proofErr w:type="spellEnd"/>
+      <w:r>
+        <w:rPr>
+          <w:rFonts w:ascii="Consolas" w:hAnsi="Consolas"/>
+          <w:color w:val="A9B7C6"/>
+        </w:rPr>
+        <w:t>]</w:t>
       </w:r>
       <w:r>
         <w:rPr>
@@ -5270,6 +5570,396 @@
         <w:br/>
         <w:t xml:space="preserve">    </w:t>
       </w:r>
+      <w:proofErr w:type="spellStart"/>
+      <w:r>
+        <w:rPr>
+          <w:rFonts w:ascii="Consolas" w:hAnsi="Consolas"/>
+          <w:color w:val="A9B7C6"/>
+        </w:rPr>
+        <w:t>y_train</w:t>
+      </w:r>
+      <w:proofErr w:type="spellEnd"/>
+      <w:r>
+        <w:rPr>
+          <w:rFonts w:ascii="Consolas" w:hAnsi="Consolas"/>
+          <w:color w:val="CC7832"/>
+        </w:rPr>
+        <w:t xml:space="preserve">, </w:t>
+      </w:r>
+      <w:proofErr w:type="spellStart"/>
+      <w:r>
+        <w:rPr>
+          <w:rFonts w:ascii="Consolas" w:hAnsi="Consolas"/>
+          <w:color w:val="A9B7C6"/>
+        </w:rPr>
+        <w:t>y_test</w:t>
+      </w:r>
+      <w:proofErr w:type="spellEnd"/>
+      <w:r>
+        <w:rPr>
+          <w:rFonts w:ascii="Consolas" w:hAnsi="Consolas"/>
+          <w:color w:val="A9B7C6"/>
+        </w:rPr>
+        <w:t xml:space="preserve"> = </w:t>
+      </w:r>
+      <w:proofErr w:type="spellStart"/>
+      <w:r>
+        <w:rPr>
+          <w:rFonts w:ascii="Consolas" w:hAnsi="Consolas"/>
+          <w:color w:val="A9B7C6"/>
+        </w:rPr>
+        <w:t>data_frame</w:t>
+      </w:r>
+      <w:proofErr w:type="spellEnd"/>
+      <w:r>
+        <w:rPr>
+          <w:rFonts w:ascii="Consolas" w:hAnsi="Consolas"/>
+          <w:color w:val="A9B7C6"/>
+        </w:rPr>
+        <w:t>[</w:t>
+      </w:r>
+      <w:r>
+        <w:rPr>
+          <w:rFonts w:ascii="Consolas" w:hAnsi="Consolas"/>
+          <w:color w:val="6A8759"/>
+        </w:rPr>
+        <w:t>'Type'</w:t>
+      </w:r>
+      <w:r>
+        <w:rPr>
+          <w:rFonts w:ascii="Consolas" w:hAnsi="Consolas"/>
+          <w:color w:val="A9B7C6"/>
+        </w:rPr>
+        <w:t>][</w:t>
+      </w:r>
+      <w:proofErr w:type="spellStart"/>
+      <w:r>
+        <w:rPr>
+          <w:rFonts w:ascii="Consolas" w:hAnsi="Consolas"/>
+          <w:color w:val="A9B7C6"/>
+        </w:rPr>
+        <w:t>train_index</w:t>
+      </w:r>
+      <w:proofErr w:type="spellEnd"/>
+      <w:r>
+        <w:rPr>
+          <w:rFonts w:ascii="Consolas" w:hAnsi="Consolas"/>
+          <w:color w:val="A9B7C6"/>
+        </w:rPr>
+        <w:t>]</w:t>
+      </w:r>
+      <w:r>
+        <w:rPr>
+          <w:rFonts w:ascii="Consolas" w:hAnsi="Consolas"/>
+          <w:color w:val="CC7832"/>
+        </w:rPr>
+        <w:t xml:space="preserve">, </w:t>
+      </w:r>
+      <w:proofErr w:type="spellStart"/>
+      <w:r>
+        <w:rPr>
+          <w:rFonts w:ascii="Consolas" w:hAnsi="Consolas"/>
+          <w:color w:val="A9B7C6"/>
+        </w:rPr>
+        <w:t>data_frame</w:t>
+      </w:r>
+      <w:proofErr w:type="spellEnd"/>
+      <w:r>
+        <w:rPr>
+          <w:rFonts w:ascii="Consolas" w:hAnsi="Consolas"/>
+          <w:color w:val="A9B7C6"/>
+        </w:rPr>
+        <w:t>[</w:t>
+      </w:r>
+      <w:r>
+        <w:rPr>
+          <w:rFonts w:ascii="Consolas" w:hAnsi="Consolas"/>
+          <w:color w:val="6A8759"/>
+        </w:rPr>
+        <w:t>'Type'</w:t>
+      </w:r>
+      <w:r>
+        <w:rPr>
+          <w:rFonts w:ascii="Consolas" w:hAnsi="Consolas"/>
+          <w:color w:val="A9B7C6"/>
+        </w:rPr>
+        <w:t>][</w:t>
+      </w:r>
+      <w:proofErr w:type="spellStart"/>
+      <w:r>
+        <w:rPr>
+          <w:rFonts w:ascii="Consolas" w:hAnsi="Consolas"/>
+          <w:color w:val="A9B7C6"/>
+        </w:rPr>
+        <w:t>test_index</w:t>
+      </w:r>
+      <w:proofErr w:type="spellEnd"/>
+      <w:r>
+        <w:rPr>
+          <w:rFonts w:ascii="Consolas" w:hAnsi="Consolas"/>
+          <w:color w:val="A9B7C6"/>
+        </w:rPr>
+        <w:t>]</w:t>
+      </w:r>
+      <w:r>
+        <w:rPr>
+          <w:rFonts w:ascii="Consolas" w:hAnsi="Consolas"/>
+          <w:color w:val="A9B7C6"/>
+        </w:rPr>
+        <w:br/>
+      </w:r>
+      <w:r>
+        <w:rPr>
+          <w:rFonts w:ascii="Consolas" w:hAnsi="Consolas"/>
+          <w:color w:val="A9B7C6"/>
+        </w:rPr>
+        <w:br/>
+        <w:t xml:space="preserve">    </w:t>
+      </w:r>
+      <w:proofErr w:type="spellStart"/>
+      <w:r>
+        <w:rPr>
+          <w:rFonts w:ascii="Consolas" w:hAnsi="Consolas"/>
+          <w:color w:val="A9B7C6"/>
+        </w:rPr>
+        <w:t>mnb</w:t>
+      </w:r>
+      <w:proofErr w:type="spellEnd"/>
+      <w:r>
+        <w:rPr>
+          <w:rFonts w:ascii="Consolas" w:hAnsi="Consolas"/>
+          <w:color w:val="A9B7C6"/>
+        </w:rPr>
+        <w:t xml:space="preserve"> = </w:t>
+      </w:r>
+      <w:proofErr w:type="spellStart"/>
+      <w:r>
+        <w:rPr>
+          <w:rFonts w:ascii="Consolas" w:hAnsi="Consolas"/>
+          <w:color w:val="A9B7C6"/>
+        </w:rPr>
+        <w:t>MultinomialNB</w:t>
+      </w:r>
+      <w:proofErr w:type="spellEnd"/>
+      <w:r>
+        <w:rPr>
+          <w:rFonts w:ascii="Consolas" w:hAnsi="Consolas"/>
+          <w:color w:val="A9B7C6"/>
+        </w:rPr>
+        <w:t>()</w:t>
+      </w:r>
+      <w:r>
+        <w:rPr>
+          <w:rFonts w:ascii="Consolas" w:hAnsi="Consolas"/>
+          <w:color w:val="A9B7C6"/>
+        </w:rPr>
+        <w:br/>
+        <w:t xml:space="preserve">    </w:t>
+      </w:r>
+      <w:proofErr w:type="spellStart"/>
+      <w:r>
+        <w:rPr>
+          <w:rFonts w:ascii="Consolas" w:hAnsi="Consolas"/>
+          <w:color w:val="A9B7C6"/>
+        </w:rPr>
+        <w:t>mnb.fit</w:t>
+      </w:r>
+      <w:proofErr w:type="spellEnd"/>
+      <w:r>
+        <w:rPr>
+          <w:rFonts w:ascii="Consolas" w:hAnsi="Consolas"/>
+          <w:color w:val="A9B7C6"/>
+        </w:rPr>
+        <w:t>(</w:t>
+      </w:r>
+      <w:proofErr w:type="spellStart"/>
+      <w:r>
+        <w:rPr>
+          <w:rFonts w:ascii="Consolas" w:hAnsi="Consolas"/>
+          <w:color w:val="A9B7C6"/>
+        </w:rPr>
+        <w:t>x_train</w:t>
+      </w:r>
+      <w:proofErr w:type="spellEnd"/>
+      <w:r>
+        <w:rPr>
+          <w:rFonts w:ascii="Consolas" w:hAnsi="Consolas"/>
+          <w:color w:val="CC7832"/>
+        </w:rPr>
+        <w:t xml:space="preserve">, </w:t>
+      </w:r>
+      <w:proofErr w:type="spellStart"/>
+      <w:r>
+        <w:rPr>
+          <w:rFonts w:ascii="Consolas" w:hAnsi="Consolas"/>
+          <w:color w:val="A9B7C6"/>
+        </w:rPr>
+        <w:t>y_train</w:t>
+      </w:r>
+      <w:proofErr w:type="spellEnd"/>
+      <w:r>
+        <w:rPr>
+          <w:rFonts w:ascii="Consolas" w:hAnsi="Consolas"/>
+          <w:color w:val="A9B7C6"/>
+        </w:rPr>
+        <w:t>)</w:t>
+      </w:r>
+      <w:r>
+        <w:rPr>
+          <w:rFonts w:ascii="Consolas" w:hAnsi="Consolas"/>
+          <w:color w:val="A9B7C6"/>
+        </w:rPr>
+        <w:br/>
+        <w:t xml:space="preserve">    score = </w:t>
+      </w:r>
+      <w:proofErr w:type="spellStart"/>
+      <w:r>
+        <w:rPr>
+          <w:rFonts w:ascii="Consolas" w:hAnsi="Consolas"/>
+          <w:color w:val="A9B7C6"/>
+        </w:rPr>
+        <w:t>mnb.score</w:t>
+      </w:r>
+      <w:proofErr w:type="spellEnd"/>
+      <w:r>
+        <w:rPr>
+          <w:rFonts w:ascii="Consolas" w:hAnsi="Consolas"/>
+          <w:color w:val="A9B7C6"/>
+        </w:rPr>
+        <w:t>(</w:t>
+      </w:r>
+      <w:proofErr w:type="spellStart"/>
+      <w:r>
+        <w:rPr>
+          <w:rFonts w:ascii="Consolas" w:hAnsi="Consolas"/>
+          <w:color w:val="A9B7C6"/>
+        </w:rPr>
+        <w:t>x_test</w:t>
+      </w:r>
+      <w:proofErr w:type="spellEnd"/>
+      <w:r>
+        <w:rPr>
+          <w:rFonts w:ascii="Consolas" w:hAnsi="Consolas"/>
+          <w:color w:val="CC7832"/>
+        </w:rPr>
+        <w:t xml:space="preserve">, </w:t>
+      </w:r>
+      <w:proofErr w:type="spellStart"/>
+      <w:r>
+        <w:rPr>
+          <w:rFonts w:ascii="Consolas" w:hAnsi="Consolas"/>
+          <w:color w:val="A9B7C6"/>
+        </w:rPr>
+        <w:t>y_test</w:t>
+      </w:r>
+      <w:proofErr w:type="spellEnd"/>
+      <w:r>
+        <w:rPr>
+          <w:rFonts w:ascii="Consolas" w:hAnsi="Consolas"/>
+          <w:color w:val="A9B7C6"/>
+        </w:rPr>
+        <w:t>)</w:t>
+      </w:r>
+      <w:r>
+        <w:rPr>
+          <w:rFonts w:ascii="Consolas" w:hAnsi="Consolas"/>
+          <w:color w:val="A9B7C6"/>
+        </w:rPr>
+        <w:br/>
+      </w:r>
+      <w:r>
+        <w:rPr>
+          <w:rFonts w:ascii="Consolas" w:hAnsi="Consolas"/>
+          <w:color w:val="A9B7C6"/>
+        </w:rPr>
+        <w:br/>
+        <w:t xml:space="preserve">    </w:t>
+      </w:r>
+      <w:r>
+        <w:rPr>
+          <w:rFonts w:ascii="Consolas" w:hAnsi="Consolas"/>
+          <w:color w:val="8888C6"/>
+        </w:rPr>
+        <w:t>print</w:t>
+      </w:r>
+      <w:r>
+        <w:rPr>
+          <w:rFonts w:ascii="Consolas" w:hAnsi="Consolas"/>
+          <w:color w:val="A9B7C6"/>
+        </w:rPr>
+        <w:t>(</w:t>
+      </w:r>
+      <w:r>
+        <w:rPr>
+          <w:rFonts w:ascii="Consolas" w:hAnsi="Consolas"/>
+          <w:color w:val="6A8759"/>
+        </w:rPr>
+        <w:t>"Score {}.: {:.3f}"</w:t>
+      </w:r>
+      <w:r>
+        <w:rPr>
+          <w:rFonts w:ascii="Consolas" w:hAnsi="Consolas"/>
+          <w:color w:val="A9B7C6"/>
+        </w:rPr>
+        <w:t>.format(index</w:t>
+      </w:r>
+      <w:r>
+        <w:rPr>
+          <w:rFonts w:ascii="Consolas" w:hAnsi="Consolas"/>
+          <w:color w:val="CC7832"/>
+        </w:rPr>
+        <w:t xml:space="preserve">, </w:t>
+      </w:r>
+      <w:r>
+        <w:rPr>
+          <w:rFonts w:ascii="Consolas" w:hAnsi="Consolas"/>
+          <w:color w:val="A9B7C6"/>
+        </w:rPr>
+        <w:t>score)</w:t>
+      </w:r>
+      <w:r>
+        <w:rPr>
+          <w:rFonts w:ascii="Consolas" w:hAnsi="Consolas"/>
+          <w:color w:val="CC7832"/>
+        </w:rPr>
+        <w:t xml:space="preserve">, </w:t>
+      </w:r>
+      <w:r>
+        <w:rPr>
+          <w:rFonts w:ascii="Consolas" w:hAnsi="Consolas"/>
+          <w:color w:val="AA4926"/>
+        </w:rPr>
+        <w:t>end</w:t>
+      </w:r>
+      <w:r>
+        <w:rPr>
+          <w:rFonts w:ascii="Consolas" w:hAnsi="Consolas"/>
+          <w:color w:val="A9B7C6"/>
+        </w:rPr>
+        <w:t>=</w:t>
+      </w:r>
+      <w:r>
+        <w:rPr>
+          <w:rFonts w:ascii="Consolas" w:hAnsi="Consolas"/>
+          <w:color w:val="6A8759"/>
+        </w:rPr>
+        <w:t>" "</w:t>
+      </w:r>
+      <w:r>
+        <w:rPr>
+          <w:rFonts w:ascii="Consolas" w:hAnsi="Consolas"/>
+          <w:color w:val="A9B7C6"/>
+        </w:rPr>
+        <w:t>)</w:t>
+      </w:r>
+      <w:r>
+        <w:rPr>
+          <w:rFonts w:ascii="Consolas" w:hAnsi="Consolas"/>
+          <w:color w:val="A9B7C6"/>
+        </w:rPr>
+        <w:br/>
+        <w:t xml:space="preserve">    </w:t>
+      </w:r>
       <w:r>
         <w:rPr>
           <w:rFonts w:ascii="Consolas" w:hAnsi="Consolas"/>
@@ -5399,6 +6089,7 @@
         </w:rPr>
         <w:t xml:space="preserve">def </w:t>
       </w:r>
+      <w:proofErr w:type="spellStart"/>
       <w:r>
         <w:rPr>
           <w:rFonts w:ascii="Consolas" w:hAnsi="Consolas"/>
@@ -5406,12 +6097,29 @@
         </w:rPr>
         <w:t>optimize_c_parameter</w:t>
       </w:r>
-      <w:r>
-        <w:rPr>
-          <w:rFonts w:ascii="Consolas" w:hAnsi="Consolas"/>
-          <w:color w:val="A9B7C6"/>
-        </w:rPr>
-        <w:t>(data_frame):</w:t>
+      <w:proofErr w:type="spellEnd"/>
+      <w:r>
+        <w:rPr>
+          <w:rFonts w:ascii="Consolas" w:hAnsi="Consolas"/>
+          <w:color w:val="A9B7C6"/>
+        </w:rPr>
+        <w:t>(</w:t>
+      </w:r>
+      <w:proofErr w:type="spellStart"/>
+      <w:r>
+        <w:rPr>
+          <w:rFonts w:ascii="Consolas" w:hAnsi="Consolas"/>
+          <w:color w:val="A9B7C6"/>
+        </w:rPr>
+        <w:t>data_frame</w:t>
+      </w:r>
+      <w:proofErr w:type="spellEnd"/>
+      <w:r>
+        <w:rPr>
+          <w:rFonts w:ascii="Consolas" w:hAnsi="Consolas"/>
+          <w:color w:val="A9B7C6"/>
+        </w:rPr>
+        <w:t>):</w:t>
       </w:r>
       <w:r>
         <w:rPr>
@@ -5419,7 +6127,23 @@
           <w:color w:val="A9B7C6"/>
         </w:rPr>
         <w:br/>
-        <w:t xml:space="preserve">    models_param = {</w:t>
+        <w:t xml:space="preserve">    </w:t>
+      </w:r>
+      <w:proofErr w:type="spellStart"/>
+      <w:r>
+        <w:rPr>
+          <w:rFonts w:ascii="Consolas" w:hAnsi="Consolas"/>
+          <w:color w:val="A9B7C6"/>
+        </w:rPr>
+        <w:t>models_param</w:t>
+      </w:r>
+      <w:proofErr w:type="spellEnd"/>
+      <w:r>
+        <w:rPr>
+          <w:rFonts w:ascii="Consolas" w:hAnsi="Consolas"/>
+          <w:color w:val="A9B7C6"/>
+        </w:rPr>
+        <w:t xml:space="preserve"> = {</w:t>
       </w:r>
       <w:r>
         <w:rPr>
@@ -5434,7 +6158,23 @@
           <w:rFonts w:ascii="Consolas" w:hAnsi="Consolas"/>
           <w:color w:val="6A8759"/>
         </w:rPr>
-        <w:t>'max_iter'</w:t>
+        <w:t>'</w:t>
+      </w:r>
+      <w:proofErr w:type="spellStart"/>
+      <w:r>
+        <w:rPr>
+          <w:rFonts w:ascii="Consolas" w:hAnsi="Consolas"/>
+          <w:color w:val="6A8759"/>
+        </w:rPr>
+        <w:t>max_iter</w:t>
+      </w:r>
+      <w:proofErr w:type="spellEnd"/>
+      <w:r>
+        <w:rPr>
+          <w:rFonts w:ascii="Consolas" w:hAnsi="Consolas"/>
+          <w:color w:val="6A8759"/>
+        </w:rPr>
+        <w:t>'</w:t>
       </w:r>
       <w:r>
         <w:rPr>
@@ -5521,7 +6261,39 @@
           <w:color w:val="A9B7C6"/>
         </w:rPr>
         <w:br/>
-        <w:t xml:space="preserve">    nested_cv_search = NestedCV(</w:t>
+        <w:t xml:space="preserve">    </w:t>
+      </w:r>
+      <w:proofErr w:type="spellStart"/>
+      <w:r>
+        <w:rPr>
+          <w:rFonts w:ascii="Consolas" w:hAnsi="Consolas"/>
+          <w:color w:val="A9B7C6"/>
+        </w:rPr>
+        <w:t>nested_cv_search</w:t>
+      </w:r>
+      <w:proofErr w:type="spellEnd"/>
+      <w:r>
+        <w:rPr>
+          <w:rFonts w:ascii="Consolas" w:hAnsi="Consolas"/>
+          <w:color w:val="A9B7C6"/>
+        </w:rPr>
+        <w:t xml:space="preserve"> = </w:t>
+      </w:r>
+      <w:proofErr w:type="spellStart"/>
+      <w:r>
+        <w:rPr>
+          <w:rFonts w:ascii="Consolas" w:hAnsi="Consolas"/>
+          <w:color w:val="A9B7C6"/>
+        </w:rPr>
+        <w:t>NestedCV</w:t>
+      </w:r>
+      <w:proofErr w:type="spellEnd"/>
+      <w:r>
+        <w:rPr>
+          <w:rFonts w:ascii="Consolas" w:hAnsi="Consolas"/>
+          <w:color w:val="A9B7C6"/>
+        </w:rPr>
+        <w:t>(</w:t>
       </w:r>
       <w:r>
         <w:rPr>
@@ -5535,7 +6307,23 @@
           <w:rFonts w:ascii="Consolas" w:hAnsi="Consolas"/>
           <w:color w:val="A9B7C6"/>
         </w:rPr>
-        <w:t>=LogisticRegression()</w:t>
+        <w:t>=</w:t>
+      </w:r>
+      <w:proofErr w:type="spellStart"/>
+      <w:r>
+        <w:rPr>
+          <w:rFonts w:ascii="Consolas" w:hAnsi="Consolas"/>
+          <w:color w:val="A9B7C6"/>
+        </w:rPr>
+        <w:t>LogisticRegression</w:t>
+      </w:r>
+      <w:proofErr w:type="spellEnd"/>
+      <w:r>
+        <w:rPr>
+          <w:rFonts w:ascii="Consolas" w:hAnsi="Consolas"/>
+          <w:color w:val="A9B7C6"/>
+        </w:rPr>
+        <w:t>()</w:t>
       </w:r>
       <w:r>
         <w:rPr>
@@ -5544,6 +6332,7 @@
         </w:rPr>
         <w:t xml:space="preserve">, </w:t>
       </w:r>
+      <w:proofErr w:type="spellStart"/>
       <w:r>
         <w:rPr>
           <w:rFonts w:ascii="Consolas" w:hAnsi="Consolas"/>
@@ -5551,13 +6340,23 @@
         </w:rPr>
         <w:t>params_grid</w:t>
       </w:r>
-      <w:r>
-        <w:rPr>
-          <w:rFonts w:ascii="Consolas" w:hAnsi="Consolas"/>
-          <w:color w:val="A9B7C6"/>
-        </w:rPr>
-        <w:t>=models_param</w:t>
-      </w:r>
+      <w:proofErr w:type="spellEnd"/>
+      <w:r>
+        <w:rPr>
+          <w:rFonts w:ascii="Consolas" w:hAnsi="Consolas"/>
+          <w:color w:val="A9B7C6"/>
+        </w:rPr>
+        <w:t>=</w:t>
+      </w:r>
+      <w:proofErr w:type="spellStart"/>
+      <w:r>
+        <w:rPr>
+          <w:rFonts w:ascii="Consolas" w:hAnsi="Consolas"/>
+          <w:color w:val="A9B7C6"/>
+        </w:rPr>
+        <w:t>models_param</w:t>
+      </w:r>
+      <w:proofErr w:type="spellEnd"/>
       <w:r>
         <w:rPr>
           <w:rFonts w:ascii="Consolas" w:hAnsi="Consolas"/>
@@ -5573,6 +6372,7 @@
         <w:br/>
         <w:t xml:space="preserve">                                </w:t>
       </w:r>
+      <w:proofErr w:type="spellStart"/>
       <w:r>
         <w:rPr>
           <w:rFonts w:ascii="Consolas" w:hAnsi="Consolas"/>
@@ -5580,6 +6380,7 @@
         </w:rPr>
         <w:t>outer_kfolds</w:t>
       </w:r>
+      <w:proofErr w:type="spellEnd"/>
       <w:r>
         <w:rPr>
           <w:rFonts w:ascii="Consolas" w:hAnsi="Consolas"/>
@@ -5601,6 +6402,7 @@
         </w:rPr>
         <w:t xml:space="preserve">, </w:t>
       </w:r>
+      <w:proofErr w:type="spellStart"/>
       <w:r>
         <w:rPr>
           <w:rFonts w:ascii="Consolas" w:hAnsi="Consolas"/>
@@ -5608,6 +6410,7 @@
         </w:rPr>
         <w:t>inner_kfolds</w:t>
       </w:r>
+      <w:proofErr w:type="spellEnd"/>
       <w:r>
         <w:rPr>
           <w:rFonts w:ascii="Consolas" w:hAnsi="Consolas"/>
@@ -5637,6 +6440,7 @@
         <w:br/>
         <w:t xml:space="preserve">                                </w:t>
       </w:r>
+      <w:proofErr w:type="spellStart"/>
       <w:r>
         <w:rPr>
           <w:rFonts w:ascii="Consolas" w:hAnsi="Consolas"/>
@@ -5644,6 +6448,7 @@
         </w:rPr>
         <w:t>cv_options</w:t>
       </w:r>
+      <w:proofErr w:type="spellEnd"/>
       <w:r>
         <w:rPr>
           <w:rFonts w:ascii="Consolas" w:hAnsi="Consolas"/>
@@ -5656,7 +6461,23 @@
           <w:rFonts w:ascii="Consolas" w:hAnsi="Consolas"/>
           <w:color w:val="6A8759"/>
         </w:rPr>
-        <w:t>'sqrt_of_score'</w:t>
+        <w:t>'</w:t>
+      </w:r>
+      <w:proofErr w:type="spellStart"/>
+      <w:r>
+        <w:rPr>
+          <w:rFonts w:ascii="Consolas" w:hAnsi="Consolas"/>
+          <w:color w:val="6A8759"/>
+        </w:rPr>
+        <w:t>sqrt_of_score</w:t>
+      </w:r>
+      <w:proofErr w:type="spellEnd"/>
+      <w:r>
+        <w:rPr>
+          <w:rFonts w:ascii="Consolas" w:hAnsi="Consolas"/>
+          <w:color w:val="6A8759"/>
+        </w:rPr>
+        <w:t>'</w:t>
       </w:r>
       <w:r>
         <w:rPr>
@@ -5677,7 +6498,23 @@
           <w:rFonts w:ascii="Consolas" w:hAnsi="Consolas"/>
           <w:color w:val="6A8759"/>
         </w:rPr>
-        <w:t>'randomized_search_iter'</w:t>
+        <w:t>'</w:t>
+      </w:r>
+      <w:proofErr w:type="spellStart"/>
+      <w:r>
+        <w:rPr>
+          <w:rFonts w:ascii="Consolas" w:hAnsi="Consolas"/>
+          <w:color w:val="6A8759"/>
+        </w:rPr>
+        <w:t>randomized_search_iter</w:t>
+      </w:r>
+      <w:proofErr w:type="spellEnd"/>
+      <w:r>
+        <w:rPr>
+          <w:rFonts w:ascii="Consolas" w:hAnsi="Consolas"/>
+          <w:color w:val="6A8759"/>
+        </w:rPr>
+        <w:t>'</w:t>
       </w:r>
       <w:r>
         <w:rPr>
@@ -5714,58 +6551,23 @@
         </w:rPr>
         <w:lastRenderedPageBreak/>
         <w:br/>
-        <w:t xml:space="preserve">    x = preprocessing.get_data_set()</w:t>
-      </w:r>
-      <w:r>
-        <w:rPr>
-          <w:rFonts w:ascii="Consolas" w:hAnsi="Consolas"/>
-          <w:color w:val="A9B7C6"/>
-        </w:rPr>
-        <w:br/>
-        <w:t xml:space="preserve">    nested_cv_search.fit(x</w:t>
-      </w:r>
-      <w:r>
-        <w:rPr>
-          <w:rFonts w:ascii="Consolas" w:hAnsi="Consolas"/>
-          <w:color w:val="CC7832"/>
-        </w:rPr>
-        <w:t xml:space="preserve">, </w:t>
-      </w:r>
-      <w:r>
-        <w:rPr>
-          <w:rFonts w:ascii="Consolas" w:hAnsi="Consolas"/>
-          <w:color w:val="A9B7C6"/>
-        </w:rPr>
-        <w:t>data_frame[</w:t>
-      </w:r>
-      <w:r>
-        <w:rPr>
-          <w:rFonts w:ascii="Consolas" w:hAnsi="Consolas"/>
-          <w:color w:val="6A8759"/>
-        </w:rPr>
-        <w:t>'Type'</w:t>
-      </w:r>
-      <w:r>
-        <w:rPr>
-          <w:rFonts w:ascii="Consolas" w:hAnsi="Consolas"/>
-          <w:color w:val="A9B7C6"/>
-        </w:rPr>
-        <w:t>])</w:t>
-      </w:r>
-      <w:r>
-        <w:rPr>
-          <w:rFonts w:ascii="Consolas" w:hAnsi="Consolas"/>
-          <w:color w:val="A9B7C6"/>
-        </w:rPr>
-        <w:br/>
-      </w:r>
-      <w:r>
-        <w:rPr>
-          <w:rFonts w:ascii="Consolas" w:hAnsi="Consolas"/>
-          <w:color w:val="A9B7C6"/>
-        </w:rPr>
-        <w:br/>
-        <w:t xml:space="preserve">    optimized_c_value = np.mean(nested_cv_search.outer_scores)</w:t>
+        <w:t xml:space="preserve">    x = </w:t>
+      </w:r>
+      <w:proofErr w:type="spellStart"/>
+      <w:r>
+        <w:rPr>
+          <w:rFonts w:ascii="Consolas" w:hAnsi="Consolas"/>
+          <w:color w:val="A9B7C6"/>
+        </w:rPr>
+        <w:t>preprocessing.get_data_set</w:t>
+      </w:r>
+      <w:proofErr w:type="spellEnd"/>
+      <w:r>
+        <w:rPr>
+          <w:rFonts w:ascii="Consolas" w:hAnsi="Consolas"/>
+          <w:color w:val="A9B7C6"/>
+        </w:rPr>
+        <w:t>()</w:t>
       </w:r>
       <w:r>
         <w:rPr>
@@ -5775,6 +6577,130 @@
         <w:br/>
         <w:t xml:space="preserve">    </w:t>
       </w:r>
+      <w:proofErr w:type="spellStart"/>
+      <w:r>
+        <w:rPr>
+          <w:rFonts w:ascii="Consolas" w:hAnsi="Consolas"/>
+          <w:color w:val="A9B7C6"/>
+        </w:rPr>
+        <w:t>nested_cv_search.fit</w:t>
+      </w:r>
+      <w:proofErr w:type="spellEnd"/>
+      <w:r>
+        <w:rPr>
+          <w:rFonts w:ascii="Consolas" w:hAnsi="Consolas"/>
+          <w:color w:val="A9B7C6"/>
+        </w:rPr>
+        <w:t>(x</w:t>
+      </w:r>
+      <w:r>
+        <w:rPr>
+          <w:rFonts w:ascii="Consolas" w:hAnsi="Consolas"/>
+          <w:color w:val="CC7832"/>
+        </w:rPr>
+        <w:t xml:space="preserve">, </w:t>
+      </w:r>
+      <w:proofErr w:type="spellStart"/>
+      <w:r>
+        <w:rPr>
+          <w:rFonts w:ascii="Consolas" w:hAnsi="Consolas"/>
+          <w:color w:val="A9B7C6"/>
+        </w:rPr>
+        <w:t>data_frame</w:t>
+      </w:r>
+      <w:proofErr w:type="spellEnd"/>
+      <w:r>
+        <w:rPr>
+          <w:rFonts w:ascii="Consolas" w:hAnsi="Consolas"/>
+          <w:color w:val="A9B7C6"/>
+        </w:rPr>
+        <w:t>[</w:t>
+      </w:r>
+      <w:r>
+        <w:rPr>
+          <w:rFonts w:ascii="Consolas" w:hAnsi="Consolas"/>
+          <w:color w:val="6A8759"/>
+        </w:rPr>
+        <w:t>'Type'</w:t>
+      </w:r>
+      <w:r>
+        <w:rPr>
+          <w:rFonts w:ascii="Consolas" w:hAnsi="Consolas"/>
+          <w:color w:val="A9B7C6"/>
+        </w:rPr>
+        <w:t>])</w:t>
+      </w:r>
+      <w:r>
+        <w:rPr>
+          <w:rFonts w:ascii="Consolas" w:hAnsi="Consolas"/>
+          <w:color w:val="A9B7C6"/>
+        </w:rPr>
+        <w:br/>
+      </w:r>
+      <w:r>
+        <w:rPr>
+          <w:rFonts w:ascii="Consolas" w:hAnsi="Consolas"/>
+          <w:color w:val="A9B7C6"/>
+        </w:rPr>
+        <w:br/>
+        <w:t xml:space="preserve">    </w:t>
+      </w:r>
+      <w:proofErr w:type="spellStart"/>
+      <w:r>
+        <w:rPr>
+          <w:rFonts w:ascii="Consolas" w:hAnsi="Consolas"/>
+          <w:color w:val="A9B7C6"/>
+        </w:rPr>
+        <w:t>optimized_c_value</w:t>
+      </w:r>
+      <w:proofErr w:type="spellEnd"/>
+      <w:r>
+        <w:rPr>
+          <w:rFonts w:ascii="Consolas" w:hAnsi="Consolas"/>
+          <w:color w:val="A9B7C6"/>
+        </w:rPr>
+        <w:t xml:space="preserve"> = </w:t>
+      </w:r>
+      <w:proofErr w:type="spellStart"/>
+      <w:r>
+        <w:rPr>
+          <w:rFonts w:ascii="Consolas" w:hAnsi="Consolas"/>
+          <w:color w:val="A9B7C6"/>
+        </w:rPr>
+        <w:t>np.mean</w:t>
+      </w:r>
+      <w:proofErr w:type="spellEnd"/>
+      <w:r>
+        <w:rPr>
+          <w:rFonts w:ascii="Consolas" w:hAnsi="Consolas"/>
+          <w:color w:val="A9B7C6"/>
+        </w:rPr>
+        <w:t>(</w:t>
+      </w:r>
+      <w:proofErr w:type="spellStart"/>
+      <w:r>
+        <w:rPr>
+          <w:rFonts w:ascii="Consolas" w:hAnsi="Consolas"/>
+          <w:color w:val="A9B7C6"/>
+        </w:rPr>
+        <w:t>nested_cv_search.outer_scores</w:t>
+      </w:r>
+      <w:proofErr w:type="spellEnd"/>
+      <w:r>
+        <w:rPr>
+          <w:rFonts w:ascii="Consolas" w:hAnsi="Consolas"/>
+          <w:color w:val="A9B7C6"/>
+        </w:rPr>
+        <w:t>)</w:t>
+      </w:r>
+      <w:r>
+        <w:rPr>
+          <w:rFonts w:ascii="Consolas" w:hAnsi="Consolas"/>
+          <w:color w:val="A9B7C6"/>
+        </w:rPr>
+        <w:br/>
+        <w:t xml:space="preserve">    </w:t>
+      </w:r>
       <w:r>
         <w:rPr>
           <w:rFonts w:ascii="Consolas" w:hAnsi="Consolas"/>
@@ -5801,7 +6727,23 @@
           <w:rFonts w:ascii="Consolas" w:hAnsi="Consolas"/>
           <w:color w:val="A9B7C6"/>
         </w:rPr>
-        <w:t>.format(optimized_c_value))</w:t>
+        <w:t>.format(</w:t>
+      </w:r>
+      <w:proofErr w:type="spellStart"/>
+      <w:r>
+        <w:rPr>
+          <w:rFonts w:ascii="Consolas" w:hAnsi="Consolas"/>
+          <w:color w:val="A9B7C6"/>
+        </w:rPr>
+        <w:t>optimized_c_value</w:t>
+      </w:r>
+      <w:proofErr w:type="spellEnd"/>
+      <w:r>
+        <w:rPr>
+          <w:rFonts w:ascii="Consolas" w:hAnsi="Consolas"/>
+          <w:color w:val="A9B7C6"/>
+        </w:rPr>
+        <w:t>))</w:t>
       </w:r>
       <w:r>
         <w:rPr>
@@ -5809,8 +6751,33 @@
           <w:color w:val="A9B7C6"/>
         </w:rPr>
         <w:br/>
-        <w:t xml:space="preserve">    compare_regularisation_functions(data_frame</w:t>
-      </w:r>
+        <w:t xml:space="preserve">    </w:t>
+      </w:r>
+      <w:proofErr w:type="spellStart"/>
+      <w:r>
+        <w:rPr>
+          <w:rFonts w:ascii="Consolas" w:hAnsi="Consolas"/>
+          <w:color w:val="A9B7C6"/>
+        </w:rPr>
+        <w:t>compare_regularisation_functions</w:t>
+      </w:r>
+      <w:proofErr w:type="spellEnd"/>
+      <w:r>
+        <w:rPr>
+          <w:rFonts w:ascii="Consolas" w:hAnsi="Consolas"/>
+          <w:color w:val="A9B7C6"/>
+        </w:rPr>
+        <w:t>(</w:t>
+      </w:r>
+      <w:proofErr w:type="spellStart"/>
+      <w:r>
+        <w:rPr>
+          <w:rFonts w:ascii="Consolas" w:hAnsi="Consolas"/>
+          <w:color w:val="A9B7C6"/>
+        </w:rPr>
+        <w:t>data_frame</w:t>
+      </w:r>
+      <w:proofErr w:type="spellEnd"/>
       <w:r>
         <w:rPr>
           <w:rFonts w:ascii="Consolas" w:hAnsi="Consolas"/>
@@ -5832,12 +6799,21 @@
         </w:rPr>
         <w:t xml:space="preserve">, </w:t>
       </w:r>
-      <w:r>
-        <w:rPr>
-          <w:rFonts w:ascii="Consolas" w:hAnsi="Consolas"/>
-          <w:color w:val="A9B7C6"/>
-        </w:rPr>
-        <w:t>optimized_c_value)</w:t>
+      <w:proofErr w:type="spellStart"/>
+      <w:r>
+        <w:rPr>
+          <w:rFonts w:ascii="Consolas" w:hAnsi="Consolas"/>
+          <w:color w:val="A9B7C6"/>
+        </w:rPr>
+        <w:t>optimized_c_value</w:t>
+      </w:r>
+      <w:proofErr w:type="spellEnd"/>
+      <w:r>
+        <w:rPr>
+          <w:rFonts w:ascii="Consolas" w:hAnsi="Consolas"/>
+          <w:color w:val="A9B7C6"/>
+        </w:rPr>
+        <w:t>)</w:t>
       </w:r>
     </w:p>
     <w:p>
@@ -6005,12 +6981,21 @@
         </w:rPr>
         <w:t xml:space="preserve">from </w:t>
       </w:r>
-      <w:r>
-        <w:rPr>
-          <w:rFonts w:ascii="Consolas" w:hAnsi="Consolas"/>
-          <w:color w:val="A9B7C6"/>
-        </w:rPr>
-        <w:t xml:space="preserve">sklearn.naive_bayes </w:t>
+      <w:proofErr w:type="spellStart"/>
+      <w:r>
+        <w:rPr>
+          <w:rFonts w:ascii="Consolas" w:hAnsi="Consolas"/>
+          <w:color w:val="A9B7C6"/>
+        </w:rPr>
+        <w:t>sklearn.naive_bayes</w:t>
+      </w:r>
+      <w:proofErr w:type="spellEnd"/>
+      <w:r>
+        <w:rPr>
+          <w:rFonts w:ascii="Consolas" w:hAnsi="Consolas"/>
+          <w:color w:val="A9B7C6"/>
+        </w:rPr>
+        <w:t xml:space="preserve"> </w:t>
       </w:r>
       <w:r>
         <w:rPr>
@@ -6019,6 +7004,7 @@
         </w:rPr>
         <w:t xml:space="preserve">import </w:t>
       </w:r>
+      <w:proofErr w:type="spellStart"/>
       <w:r>
         <w:rPr>
           <w:rFonts w:ascii="Consolas" w:hAnsi="Consolas"/>
@@ -6026,6 +7012,7 @@
         </w:rPr>
         <w:t>MultinomialNB</w:t>
       </w:r>
+      <w:proofErr w:type="spellEnd"/>
     </w:p>
     <w:p>
       <w:pPr>
@@ -6051,12 +7038,37 @@
           <w:color w:val="A9B7C6"/>
         </w:rPr>
       </w:pPr>
-      <w:r>
-        <w:rPr>
-          <w:rFonts w:ascii="Consolas" w:hAnsi="Consolas"/>
-          <w:color w:val="A9B7C6"/>
-        </w:rPr>
-        <w:t>mnb = MultinomialNB()</w:t>
+      <w:proofErr w:type="spellStart"/>
+      <w:r>
+        <w:rPr>
+          <w:rFonts w:ascii="Consolas" w:hAnsi="Consolas"/>
+          <w:color w:val="A9B7C6"/>
+        </w:rPr>
+        <w:t>mnb</w:t>
+      </w:r>
+      <w:proofErr w:type="spellEnd"/>
+      <w:r>
+        <w:rPr>
+          <w:rFonts w:ascii="Consolas" w:hAnsi="Consolas"/>
+          <w:color w:val="A9B7C6"/>
+        </w:rPr>
+        <w:t xml:space="preserve"> = </w:t>
+      </w:r>
+      <w:proofErr w:type="spellStart"/>
+      <w:r>
+        <w:rPr>
+          <w:rFonts w:ascii="Consolas" w:hAnsi="Consolas"/>
+          <w:color w:val="A9B7C6"/>
+        </w:rPr>
+        <w:t>MultinomialNB</w:t>
+      </w:r>
+      <w:proofErr w:type="spellEnd"/>
+      <w:r>
+        <w:rPr>
+          <w:rFonts w:ascii="Consolas" w:hAnsi="Consolas"/>
+          <w:color w:val="A9B7C6"/>
+        </w:rPr>
+        <w:t>()</w:t>
       </w:r>
       <w:r>
         <w:rPr>
@@ -6064,8 +7076,32 @@
           <w:color w:val="A9B7C6"/>
         </w:rPr>
         <w:br/>
-        <w:t>mnb.fit(x_train</w:t>
-      </w:r>
+      </w:r>
+      <w:proofErr w:type="spellStart"/>
+      <w:r>
+        <w:rPr>
+          <w:rFonts w:ascii="Consolas" w:hAnsi="Consolas"/>
+          <w:color w:val="A9B7C6"/>
+        </w:rPr>
+        <w:t>mnb.fit</w:t>
+      </w:r>
+      <w:proofErr w:type="spellEnd"/>
+      <w:r>
+        <w:rPr>
+          <w:rFonts w:ascii="Consolas" w:hAnsi="Consolas"/>
+          <w:color w:val="A9B7C6"/>
+        </w:rPr>
+        <w:t>(</w:t>
+      </w:r>
+      <w:proofErr w:type="spellStart"/>
+      <w:r>
+        <w:rPr>
+          <w:rFonts w:ascii="Consolas" w:hAnsi="Consolas"/>
+          <w:color w:val="A9B7C6"/>
+        </w:rPr>
+        <w:t>x_train</w:t>
+      </w:r>
+      <w:proofErr w:type="spellEnd"/>
       <w:r>
         <w:rPr>
           <w:rFonts w:ascii="Consolas" w:hAnsi="Consolas"/>
@@ -6073,12 +7109,21 @@
         </w:rPr>
         <w:t xml:space="preserve">, </w:t>
       </w:r>
-      <w:r>
-        <w:rPr>
-          <w:rFonts w:ascii="Consolas" w:hAnsi="Consolas"/>
-          <w:color w:val="A9B7C6"/>
-        </w:rPr>
-        <w:t>y_train)</w:t>
+      <w:proofErr w:type="spellStart"/>
+      <w:r>
+        <w:rPr>
+          <w:rFonts w:ascii="Consolas" w:hAnsi="Consolas"/>
+          <w:color w:val="A9B7C6"/>
+        </w:rPr>
+        <w:t>y_train</w:t>
+      </w:r>
+      <w:proofErr w:type="spellEnd"/>
+      <w:r>
+        <w:rPr>
+          <w:rFonts w:ascii="Consolas" w:hAnsi="Consolas"/>
+          <w:color w:val="A9B7C6"/>
+        </w:rPr>
+        <w:t>)</w:t>
       </w:r>
     </w:p>
     <w:p>
@@ -6109,8 +7154,33 @@
           <w:rFonts w:ascii="Consolas" w:hAnsi="Consolas"/>
           <w:color w:val="A9B7C6"/>
         </w:rPr>
-        <w:t>score = mnb.score(x_test</w:t>
-      </w:r>
+        <w:t xml:space="preserve">score = </w:t>
+      </w:r>
+      <w:proofErr w:type="spellStart"/>
+      <w:r>
+        <w:rPr>
+          <w:rFonts w:ascii="Consolas" w:hAnsi="Consolas"/>
+          <w:color w:val="A9B7C6"/>
+        </w:rPr>
+        <w:t>mnb.score</w:t>
+      </w:r>
+      <w:proofErr w:type="spellEnd"/>
+      <w:r>
+        <w:rPr>
+          <w:rFonts w:ascii="Consolas" w:hAnsi="Consolas"/>
+          <w:color w:val="A9B7C6"/>
+        </w:rPr>
+        <w:t>(</w:t>
+      </w:r>
+      <w:proofErr w:type="spellStart"/>
+      <w:r>
+        <w:rPr>
+          <w:rFonts w:ascii="Consolas" w:hAnsi="Consolas"/>
+          <w:color w:val="A9B7C6"/>
+        </w:rPr>
+        <w:t>x_test</w:t>
+      </w:r>
+      <w:proofErr w:type="spellEnd"/>
       <w:r>
         <w:rPr>
           <w:rFonts w:ascii="Consolas" w:hAnsi="Consolas"/>
@@ -6118,12 +7188,21 @@
         </w:rPr>
         <w:t xml:space="preserve">, </w:t>
       </w:r>
-      <w:r>
-        <w:rPr>
-          <w:rFonts w:ascii="Consolas" w:hAnsi="Consolas"/>
-          <w:color w:val="A9B7C6"/>
-        </w:rPr>
-        <w:t>y_test)</w:t>
+      <w:proofErr w:type="spellStart"/>
+      <w:r>
+        <w:rPr>
+          <w:rFonts w:ascii="Consolas" w:hAnsi="Consolas"/>
+          <w:color w:val="A9B7C6"/>
+        </w:rPr>
+        <w:t>y_test</w:t>
+      </w:r>
+      <w:proofErr w:type="spellEnd"/>
+      <w:r>
+        <w:rPr>
+          <w:rFonts w:ascii="Consolas" w:hAnsi="Consolas"/>
+          <w:color w:val="A9B7C6"/>
+        </w:rPr>
+        <w:t>)</w:t>
       </w:r>
     </w:p>
     <w:p>
@@ -6259,12 +7338,21 @@
         </w:rPr>
         <w:t xml:space="preserve">from </w:t>
       </w:r>
-      <w:r>
-        <w:rPr>
-          <w:rFonts w:ascii="Consolas" w:hAnsi="Consolas"/>
-          <w:color w:val="A9B7C6"/>
-        </w:rPr>
-        <w:t xml:space="preserve">sklearn.naive_bayes </w:t>
+      <w:proofErr w:type="spellStart"/>
+      <w:r>
+        <w:rPr>
+          <w:rFonts w:ascii="Consolas" w:hAnsi="Consolas"/>
+          <w:color w:val="A9B7C6"/>
+        </w:rPr>
+        <w:t>sklearn.naive_bayes</w:t>
+      </w:r>
+      <w:proofErr w:type="spellEnd"/>
+      <w:r>
+        <w:rPr>
+          <w:rFonts w:ascii="Consolas" w:hAnsi="Consolas"/>
+          <w:color w:val="A9B7C6"/>
+        </w:rPr>
+        <w:t xml:space="preserve"> </w:t>
       </w:r>
       <w:r>
         <w:rPr>
@@ -6273,6 +7361,7 @@
         </w:rPr>
         <w:t xml:space="preserve">import </w:t>
       </w:r>
+      <w:proofErr w:type="spellStart"/>
       <w:r>
         <w:rPr>
           <w:rFonts w:ascii="Consolas" w:hAnsi="Consolas"/>
@@ -6280,6 +7369,7 @@
         </w:rPr>
         <w:t>BernoulliNB</w:t>
       </w:r>
+      <w:proofErr w:type="spellEnd"/>
     </w:p>
     <w:p>
       <w:pPr>
@@ -6305,12 +7395,37 @@
           <w:color w:val="A9B7C6"/>
         </w:rPr>
       </w:pPr>
-      <w:r>
-        <w:rPr>
-          <w:rFonts w:ascii="Consolas" w:hAnsi="Consolas"/>
-          <w:color w:val="A9B7C6"/>
-        </w:rPr>
-        <w:t>bnb = BernoulliNB()</w:t>
+      <w:proofErr w:type="spellStart"/>
+      <w:r>
+        <w:rPr>
+          <w:rFonts w:ascii="Consolas" w:hAnsi="Consolas"/>
+          <w:color w:val="A9B7C6"/>
+        </w:rPr>
+        <w:t>bnb</w:t>
+      </w:r>
+      <w:proofErr w:type="spellEnd"/>
+      <w:r>
+        <w:rPr>
+          <w:rFonts w:ascii="Consolas" w:hAnsi="Consolas"/>
+          <w:color w:val="A9B7C6"/>
+        </w:rPr>
+        <w:t xml:space="preserve"> = </w:t>
+      </w:r>
+      <w:proofErr w:type="spellStart"/>
+      <w:r>
+        <w:rPr>
+          <w:rFonts w:ascii="Consolas" w:hAnsi="Consolas"/>
+          <w:color w:val="A9B7C6"/>
+        </w:rPr>
+        <w:t>BernoulliNB</w:t>
+      </w:r>
+      <w:proofErr w:type="spellEnd"/>
+      <w:r>
+        <w:rPr>
+          <w:rFonts w:ascii="Consolas" w:hAnsi="Consolas"/>
+          <w:color w:val="A9B7C6"/>
+        </w:rPr>
+        <w:t>()</w:t>
       </w:r>
       <w:r>
         <w:rPr>
@@ -6318,8 +7433,32 @@
           <w:color w:val="A9B7C6"/>
         </w:rPr>
         <w:br/>
-        <w:t>bnb.fit(x_train</w:t>
-      </w:r>
+      </w:r>
+      <w:proofErr w:type="spellStart"/>
+      <w:r>
+        <w:rPr>
+          <w:rFonts w:ascii="Consolas" w:hAnsi="Consolas"/>
+          <w:color w:val="A9B7C6"/>
+        </w:rPr>
+        <w:t>bnb.fit</w:t>
+      </w:r>
+      <w:proofErr w:type="spellEnd"/>
+      <w:r>
+        <w:rPr>
+          <w:rFonts w:ascii="Consolas" w:hAnsi="Consolas"/>
+          <w:color w:val="A9B7C6"/>
+        </w:rPr>
+        <w:t>(</w:t>
+      </w:r>
+      <w:proofErr w:type="spellStart"/>
+      <w:r>
+        <w:rPr>
+          <w:rFonts w:ascii="Consolas" w:hAnsi="Consolas"/>
+          <w:color w:val="A9B7C6"/>
+        </w:rPr>
+        <w:t>x_train</w:t>
+      </w:r>
+      <w:proofErr w:type="spellEnd"/>
       <w:r>
         <w:rPr>
           <w:rFonts w:ascii="Consolas" w:hAnsi="Consolas"/>
@@ -6327,12 +7466,21 @@
         </w:rPr>
         <w:t xml:space="preserve">, </w:t>
       </w:r>
-      <w:r>
-        <w:rPr>
-          <w:rFonts w:ascii="Consolas" w:hAnsi="Consolas"/>
-          <w:color w:val="A9B7C6"/>
-        </w:rPr>
-        <w:t>y_train)</w:t>
+      <w:proofErr w:type="spellStart"/>
+      <w:r>
+        <w:rPr>
+          <w:rFonts w:ascii="Consolas" w:hAnsi="Consolas"/>
+          <w:color w:val="A9B7C6"/>
+        </w:rPr>
+        <w:t>y_train</w:t>
+      </w:r>
+      <w:proofErr w:type="spellEnd"/>
+      <w:r>
+        <w:rPr>
+          <w:rFonts w:ascii="Consolas" w:hAnsi="Consolas"/>
+          <w:color w:val="A9B7C6"/>
+        </w:rPr>
+        <w:t>)</w:t>
       </w:r>
     </w:p>
     <w:p>
@@ -6364,8 +7512,33 @@
           <w:rFonts w:ascii="Consolas" w:hAnsi="Consolas"/>
           <w:color w:val="A9B7C6"/>
         </w:rPr>
-        <w:t>score = bnb.score(x_test</w:t>
-      </w:r>
+        <w:t xml:space="preserve">score = </w:t>
+      </w:r>
+      <w:proofErr w:type="spellStart"/>
+      <w:r>
+        <w:rPr>
+          <w:rFonts w:ascii="Consolas" w:hAnsi="Consolas"/>
+          <w:color w:val="A9B7C6"/>
+        </w:rPr>
+        <w:t>bnb.score</w:t>
+      </w:r>
+      <w:proofErr w:type="spellEnd"/>
+      <w:r>
+        <w:rPr>
+          <w:rFonts w:ascii="Consolas" w:hAnsi="Consolas"/>
+          <w:color w:val="A9B7C6"/>
+        </w:rPr>
+        <w:t>(</w:t>
+      </w:r>
+      <w:proofErr w:type="spellStart"/>
+      <w:r>
+        <w:rPr>
+          <w:rFonts w:ascii="Consolas" w:hAnsi="Consolas"/>
+          <w:color w:val="A9B7C6"/>
+        </w:rPr>
+        <w:t>x_test</w:t>
+      </w:r>
+      <w:proofErr w:type="spellEnd"/>
       <w:r>
         <w:rPr>
           <w:rFonts w:ascii="Consolas" w:hAnsi="Consolas"/>
@@ -6373,12 +7546,21 @@
         </w:rPr>
         <w:t xml:space="preserve">, </w:t>
       </w:r>
-      <w:r>
-        <w:rPr>
-          <w:rFonts w:ascii="Consolas" w:hAnsi="Consolas"/>
-          <w:color w:val="A9B7C6"/>
-        </w:rPr>
-        <w:t>y_test)</w:t>
+      <w:proofErr w:type="spellStart"/>
+      <w:r>
+        <w:rPr>
+          <w:rFonts w:ascii="Consolas" w:hAnsi="Consolas"/>
+          <w:color w:val="A9B7C6"/>
+        </w:rPr>
+        <w:t>y_test</w:t>
+      </w:r>
+      <w:proofErr w:type="spellEnd"/>
+      <w:r>
+        <w:rPr>
+          <w:rFonts w:ascii="Consolas" w:hAnsi="Consolas"/>
+          <w:color w:val="A9B7C6"/>
+        </w:rPr>
+        <w:t>)</w:t>
       </w:r>
     </w:p>
     <w:p>
@@ -6412,18 +7594,650 @@
           <w:lang w:val="en-US"/>
         </w:rPr>
       </w:pPr>
-      <w:r>
-        <w:rPr>
-          <w:lang w:val="en-US"/>
-        </w:rPr>
-        <w:t xml:space="preserve">Моделом логистичке регресије описујемо везу између предиктора који могу бити непрекидни, бинарни, категорички, и категоричке зависне променљиве. На пример зависна </w:t>
-      </w:r>
+      <w:proofErr w:type="spellStart"/>
+      <w:r>
+        <w:rPr>
+          <w:lang w:val="en-US"/>
+        </w:rPr>
+        <w:t>Моделом</w:t>
+      </w:r>
+      <w:proofErr w:type="spellEnd"/>
+      <w:r>
+        <w:rPr>
+          <w:lang w:val="en-US"/>
+        </w:rPr>
+        <w:t xml:space="preserve"> </w:t>
+      </w:r>
+      <w:proofErr w:type="spellStart"/>
+      <w:r>
+        <w:rPr>
+          <w:lang w:val="en-US"/>
+        </w:rPr>
+        <w:t>логистичке</w:t>
+      </w:r>
+      <w:proofErr w:type="spellEnd"/>
+      <w:r>
+        <w:rPr>
+          <w:lang w:val="en-US"/>
+        </w:rPr>
+        <w:t xml:space="preserve"> </w:t>
+      </w:r>
+      <w:proofErr w:type="spellStart"/>
+      <w:r>
+        <w:rPr>
+          <w:lang w:val="en-US"/>
+        </w:rPr>
+        <w:t>регресије</w:t>
+      </w:r>
+      <w:proofErr w:type="spellEnd"/>
+      <w:r>
+        <w:rPr>
+          <w:lang w:val="en-US"/>
+        </w:rPr>
+        <w:t xml:space="preserve"> </w:t>
+      </w:r>
+      <w:proofErr w:type="spellStart"/>
+      <w:r>
+        <w:rPr>
+          <w:lang w:val="en-US"/>
+        </w:rPr>
+        <w:t>описујемо</w:t>
+      </w:r>
+      <w:proofErr w:type="spellEnd"/>
+      <w:r>
+        <w:rPr>
+          <w:lang w:val="en-US"/>
+        </w:rPr>
+        <w:t xml:space="preserve"> </w:t>
+      </w:r>
+      <w:proofErr w:type="spellStart"/>
+      <w:r>
+        <w:rPr>
+          <w:lang w:val="en-US"/>
+        </w:rPr>
+        <w:t>везу</w:t>
+      </w:r>
+      <w:proofErr w:type="spellEnd"/>
+      <w:r>
+        <w:rPr>
+          <w:lang w:val="en-US"/>
+        </w:rPr>
+        <w:t xml:space="preserve"> </w:t>
+      </w:r>
+      <w:proofErr w:type="spellStart"/>
+      <w:r>
+        <w:rPr>
+          <w:lang w:val="en-US"/>
+        </w:rPr>
+        <w:t>између</w:t>
+      </w:r>
+      <w:proofErr w:type="spellEnd"/>
+      <w:r>
+        <w:rPr>
+          <w:lang w:val="en-US"/>
+        </w:rPr>
+        <w:t xml:space="preserve"> </w:t>
+      </w:r>
+      <w:proofErr w:type="spellStart"/>
+      <w:r>
+        <w:rPr>
+          <w:lang w:val="en-US"/>
+        </w:rPr>
+        <w:t>предиктора</w:t>
+      </w:r>
+      <w:proofErr w:type="spellEnd"/>
+      <w:r>
+        <w:rPr>
+          <w:lang w:val="en-US"/>
+        </w:rPr>
+        <w:t xml:space="preserve"> </w:t>
+      </w:r>
+      <w:proofErr w:type="spellStart"/>
+      <w:r>
+        <w:rPr>
+          <w:lang w:val="en-US"/>
+        </w:rPr>
+        <w:t>који</w:t>
+      </w:r>
+      <w:proofErr w:type="spellEnd"/>
+      <w:r>
+        <w:rPr>
+          <w:lang w:val="en-US"/>
+        </w:rPr>
+        <w:t xml:space="preserve"> </w:t>
+      </w:r>
+      <w:proofErr w:type="spellStart"/>
+      <w:r>
+        <w:rPr>
+          <w:lang w:val="en-US"/>
+        </w:rPr>
+        <w:t>могу</w:t>
+      </w:r>
+      <w:proofErr w:type="spellEnd"/>
+      <w:r>
+        <w:rPr>
+          <w:lang w:val="en-US"/>
+        </w:rPr>
+        <w:t xml:space="preserve"> </w:t>
+      </w:r>
+      <w:proofErr w:type="spellStart"/>
+      <w:r>
+        <w:rPr>
+          <w:lang w:val="en-US"/>
+        </w:rPr>
+        <w:t>бити</w:t>
+      </w:r>
+      <w:proofErr w:type="spellEnd"/>
+      <w:r>
+        <w:rPr>
+          <w:lang w:val="en-US"/>
+        </w:rPr>
+        <w:t xml:space="preserve"> </w:t>
+      </w:r>
+      <w:proofErr w:type="spellStart"/>
+      <w:r>
+        <w:rPr>
+          <w:lang w:val="en-US"/>
+        </w:rPr>
+        <w:t>непрекидни</w:t>
+      </w:r>
+      <w:proofErr w:type="spellEnd"/>
+      <w:r>
+        <w:rPr>
+          <w:lang w:val="en-US"/>
+        </w:rPr>
+        <w:t xml:space="preserve">, </w:t>
+      </w:r>
+      <w:proofErr w:type="spellStart"/>
+      <w:r>
+        <w:rPr>
+          <w:lang w:val="en-US"/>
+        </w:rPr>
+        <w:t>бинарни</w:t>
+      </w:r>
+      <w:proofErr w:type="spellEnd"/>
+      <w:r>
+        <w:rPr>
+          <w:lang w:val="en-US"/>
+        </w:rPr>
+        <w:t xml:space="preserve">, </w:t>
+      </w:r>
+      <w:proofErr w:type="spellStart"/>
+      <w:r>
+        <w:rPr>
+          <w:lang w:val="en-US"/>
+        </w:rPr>
+        <w:t>категорички</w:t>
+      </w:r>
+      <w:proofErr w:type="spellEnd"/>
+      <w:r>
+        <w:rPr>
+          <w:lang w:val="en-US"/>
+        </w:rPr>
+        <w:t xml:space="preserve">, и </w:t>
+      </w:r>
+      <w:proofErr w:type="spellStart"/>
+      <w:r>
+        <w:rPr>
+          <w:lang w:val="en-US"/>
+        </w:rPr>
+        <w:t>категоричке</w:t>
+      </w:r>
+      <w:proofErr w:type="spellEnd"/>
+      <w:r>
+        <w:rPr>
+          <w:lang w:val="en-US"/>
+        </w:rPr>
+        <w:t xml:space="preserve"> </w:t>
+      </w:r>
+      <w:proofErr w:type="spellStart"/>
+      <w:r>
+        <w:rPr>
+          <w:lang w:val="en-US"/>
+        </w:rPr>
+        <w:t>зависне</w:t>
+      </w:r>
+      <w:proofErr w:type="spellEnd"/>
+      <w:r>
+        <w:rPr>
+          <w:lang w:val="en-US"/>
+        </w:rPr>
+        <w:t xml:space="preserve"> </w:t>
+      </w:r>
+      <w:proofErr w:type="spellStart"/>
+      <w:r>
+        <w:rPr>
+          <w:lang w:val="en-US"/>
+        </w:rPr>
+        <w:t>променљиве</w:t>
+      </w:r>
+      <w:proofErr w:type="spellEnd"/>
+      <w:r>
+        <w:rPr>
+          <w:lang w:val="en-US"/>
+        </w:rPr>
+        <w:t xml:space="preserve">. </w:t>
+      </w:r>
+      <w:proofErr w:type="spellStart"/>
+      <w:r>
+        <w:rPr>
+          <w:lang w:val="en-US"/>
+        </w:rPr>
+        <w:t>На</w:t>
+      </w:r>
+      <w:proofErr w:type="spellEnd"/>
+      <w:r>
+        <w:rPr>
+          <w:lang w:val="en-US"/>
+        </w:rPr>
+        <w:t xml:space="preserve"> </w:t>
+      </w:r>
+      <w:proofErr w:type="spellStart"/>
+      <w:r>
+        <w:rPr>
+          <w:lang w:val="en-US"/>
+        </w:rPr>
+        <w:t>пример</w:t>
+      </w:r>
+      <w:proofErr w:type="spellEnd"/>
+      <w:r>
+        <w:rPr>
+          <w:lang w:val="en-US"/>
+        </w:rPr>
+        <w:t xml:space="preserve"> </w:t>
+      </w:r>
+      <w:proofErr w:type="spellStart"/>
+      <w:r>
+        <w:rPr>
+          <w:lang w:val="en-US"/>
+        </w:rPr>
+        <w:t>зависна</w:t>
+      </w:r>
+      <w:proofErr w:type="spellEnd"/>
+      <w:r>
+        <w:rPr>
+          <w:lang w:val="en-US"/>
+        </w:rPr>
+        <w:t xml:space="preserve"> </w:t>
+      </w:r>
+      <w:proofErr w:type="spellStart"/>
       <w:r>
         <w:rPr>
           <w:lang w:val="en-US"/>
         </w:rPr>
         <w:lastRenderedPageBreak/>
-        <w:t>променљива може бити бинарна - на основу неких предиктора предвиђамо да ли ће се нешто десити или не. Оцењујемо заправо вероватноће припадања свакој категорији за дат скуп предиктора.</w:t>
+        <w:t>променљива</w:t>
+      </w:r>
+      <w:proofErr w:type="spellEnd"/>
+      <w:r>
+        <w:rPr>
+          <w:lang w:val="en-US"/>
+        </w:rPr>
+        <w:t xml:space="preserve"> </w:t>
+      </w:r>
+      <w:proofErr w:type="spellStart"/>
+      <w:r>
+        <w:rPr>
+          <w:lang w:val="en-US"/>
+        </w:rPr>
+        <w:t>може</w:t>
+      </w:r>
+      <w:proofErr w:type="spellEnd"/>
+      <w:r>
+        <w:rPr>
+          <w:lang w:val="en-US"/>
+        </w:rPr>
+        <w:t xml:space="preserve"> </w:t>
+      </w:r>
+      <w:proofErr w:type="spellStart"/>
+      <w:r>
+        <w:rPr>
+          <w:lang w:val="en-US"/>
+        </w:rPr>
+        <w:t>бити</w:t>
+      </w:r>
+      <w:proofErr w:type="spellEnd"/>
+      <w:r>
+        <w:rPr>
+          <w:lang w:val="en-US"/>
+        </w:rPr>
+        <w:t xml:space="preserve"> </w:t>
+      </w:r>
+      <w:proofErr w:type="spellStart"/>
+      <w:r>
+        <w:rPr>
+          <w:lang w:val="en-US"/>
+        </w:rPr>
+        <w:t>бинарна</w:t>
+      </w:r>
+      <w:proofErr w:type="spellEnd"/>
+      <w:r>
+        <w:rPr>
+          <w:lang w:val="en-US"/>
+        </w:rPr>
+        <w:t xml:space="preserve"> - </w:t>
+      </w:r>
+      <w:proofErr w:type="spellStart"/>
+      <w:r>
+        <w:rPr>
+          <w:lang w:val="en-US"/>
+        </w:rPr>
+        <w:t>на</w:t>
+      </w:r>
+      <w:proofErr w:type="spellEnd"/>
+      <w:r>
+        <w:rPr>
+          <w:lang w:val="en-US"/>
+        </w:rPr>
+        <w:t xml:space="preserve"> </w:t>
+      </w:r>
+      <w:proofErr w:type="spellStart"/>
+      <w:r>
+        <w:rPr>
+          <w:lang w:val="en-US"/>
+        </w:rPr>
+        <w:t>основу</w:t>
+      </w:r>
+      <w:proofErr w:type="spellEnd"/>
+      <w:r>
+        <w:rPr>
+          <w:lang w:val="en-US"/>
+        </w:rPr>
+        <w:t xml:space="preserve"> </w:t>
+      </w:r>
+      <w:proofErr w:type="spellStart"/>
+      <w:r>
+        <w:rPr>
+          <w:lang w:val="en-US"/>
+        </w:rPr>
+        <w:t>неких</w:t>
+      </w:r>
+      <w:proofErr w:type="spellEnd"/>
+      <w:r>
+        <w:rPr>
+          <w:lang w:val="en-US"/>
+        </w:rPr>
+        <w:t xml:space="preserve"> </w:t>
+      </w:r>
+      <w:proofErr w:type="spellStart"/>
+      <w:r>
+        <w:rPr>
+          <w:lang w:val="en-US"/>
+        </w:rPr>
+        <w:t>предиктора</w:t>
+      </w:r>
+      <w:proofErr w:type="spellEnd"/>
+      <w:r>
+        <w:rPr>
+          <w:lang w:val="en-US"/>
+        </w:rPr>
+        <w:t xml:space="preserve"> </w:t>
+      </w:r>
+      <w:proofErr w:type="spellStart"/>
+      <w:r>
+        <w:rPr>
+          <w:lang w:val="en-US"/>
+        </w:rPr>
+        <w:t>предвиђамо</w:t>
+      </w:r>
+      <w:proofErr w:type="spellEnd"/>
+      <w:r>
+        <w:rPr>
+          <w:lang w:val="en-US"/>
+        </w:rPr>
+        <w:t xml:space="preserve"> </w:t>
+      </w:r>
+      <w:proofErr w:type="spellStart"/>
+      <w:r>
+        <w:rPr>
+          <w:lang w:val="en-US"/>
+        </w:rPr>
+        <w:t>да</w:t>
+      </w:r>
+      <w:proofErr w:type="spellEnd"/>
+      <w:r>
+        <w:rPr>
+          <w:lang w:val="en-US"/>
+        </w:rPr>
+        <w:t xml:space="preserve"> </w:t>
+      </w:r>
+      <w:proofErr w:type="spellStart"/>
+      <w:r>
+        <w:rPr>
+          <w:lang w:val="en-US"/>
+        </w:rPr>
+        <w:t>ли</w:t>
+      </w:r>
+      <w:proofErr w:type="spellEnd"/>
+      <w:r>
+        <w:rPr>
+          <w:lang w:val="en-US"/>
+        </w:rPr>
+        <w:t xml:space="preserve"> </w:t>
+      </w:r>
+      <w:proofErr w:type="spellStart"/>
+      <w:r>
+        <w:rPr>
+          <w:lang w:val="en-US"/>
+        </w:rPr>
+        <w:t>ће</w:t>
+      </w:r>
+      <w:proofErr w:type="spellEnd"/>
+      <w:r>
+        <w:rPr>
+          <w:lang w:val="en-US"/>
+        </w:rPr>
+        <w:t xml:space="preserve"> </w:t>
+      </w:r>
+      <w:proofErr w:type="spellStart"/>
+      <w:r>
+        <w:rPr>
+          <w:lang w:val="en-US"/>
+        </w:rPr>
+        <w:t>се</w:t>
+      </w:r>
+      <w:proofErr w:type="spellEnd"/>
+      <w:r>
+        <w:rPr>
+          <w:lang w:val="en-US"/>
+        </w:rPr>
+        <w:t xml:space="preserve"> </w:t>
+      </w:r>
+      <w:proofErr w:type="spellStart"/>
+      <w:r>
+        <w:rPr>
+          <w:lang w:val="en-US"/>
+        </w:rPr>
+        <w:t>нешто</w:t>
+      </w:r>
+      <w:proofErr w:type="spellEnd"/>
+      <w:r>
+        <w:rPr>
+          <w:lang w:val="en-US"/>
+        </w:rPr>
+        <w:t xml:space="preserve"> </w:t>
+      </w:r>
+      <w:proofErr w:type="spellStart"/>
+      <w:r>
+        <w:rPr>
+          <w:lang w:val="en-US"/>
+        </w:rPr>
+        <w:t>десити</w:t>
+      </w:r>
+      <w:proofErr w:type="spellEnd"/>
+      <w:r>
+        <w:rPr>
+          <w:lang w:val="en-US"/>
+        </w:rPr>
+        <w:t xml:space="preserve"> </w:t>
+      </w:r>
+      <w:proofErr w:type="spellStart"/>
+      <w:r>
+        <w:rPr>
+          <w:lang w:val="en-US"/>
+        </w:rPr>
+        <w:t>или</w:t>
+      </w:r>
+      <w:proofErr w:type="spellEnd"/>
+      <w:r>
+        <w:rPr>
+          <w:lang w:val="en-US"/>
+        </w:rPr>
+        <w:t xml:space="preserve"> </w:t>
+      </w:r>
+      <w:proofErr w:type="spellStart"/>
+      <w:r>
+        <w:rPr>
+          <w:lang w:val="en-US"/>
+        </w:rPr>
+        <w:t>не</w:t>
+      </w:r>
+      <w:proofErr w:type="spellEnd"/>
+      <w:r>
+        <w:rPr>
+          <w:lang w:val="en-US"/>
+        </w:rPr>
+        <w:t xml:space="preserve">. </w:t>
+      </w:r>
+      <w:proofErr w:type="spellStart"/>
+      <w:r>
+        <w:rPr>
+          <w:lang w:val="en-US"/>
+        </w:rPr>
+        <w:t>Оцењујемо</w:t>
+      </w:r>
+      <w:proofErr w:type="spellEnd"/>
+      <w:r>
+        <w:rPr>
+          <w:lang w:val="en-US"/>
+        </w:rPr>
+        <w:t xml:space="preserve"> </w:t>
+      </w:r>
+      <w:proofErr w:type="spellStart"/>
+      <w:r>
+        <w:rPr>
+          <w:lang w:val="en-US"/>
+        </w:rPr>
+        <w:t>заправо</w:t>
+      </w:r>
+      <w:proofErr w:type="spellEnd"/>
+      <w:r>
+        <w:rPr>
+          <w:lang w:val="en-US"/>
+        </w:rPr>
+        <w:t xml:space="preserve"> </w:t>
+      </w:r>
+      <w:proofErr w:type="spellStart"/>
+      <w:r>
+        <w:rPr>
+          <w:lang w:val="en-US"/>
+        </w:rPr>
+        <w:t>вероватноће</w:t>
+      </w:r>
+      <w:proofErr w:type="spellEnd"/>
+      <w:r>
+        <w:rPr>
+          <w:lang w:val="en-US"/>
+        </w:rPr>
+        <w:t xml:space="preserve"> </w:t>
+      </w:r>
+      <w:proofErr w:type="spellStart"/>
+      <w:r>
+        <w:rPr>
+          <w:lang w:val="en-US"/>
+        </w:rPr>
+        <w:t>припадања</w:t>
+      </w:r>
+      <w:proofErr w:type="spellEnd"/>
+      <w:r>
+        <w:rPr>
+          <w:lang w:val="en-US"/>
+        </w:rPr>
+        <w:t xml:space="preserve"> </w:t>
+      </w:r>
+      <w:proofErr w:type="spellStart"/>
+      <w:r>
+        <w:rPr>
+          <w:lang w:val="en-US"/>
+        </w:rPr>
+        <w:t>свакој</w:t>
+      </w:r>
+      <w:proofErr w:type="spellEnd"/>
+      <w:r>
+        <w:rPr>
+          <w:lang w:val="en-US"/>
+        </w:rPr>
+        <w:t xml:space="preserve"> </w:t>
+      </w:r>
+      <w:proofErr w:type="spellStart"/>
+      <w:r>
+        <w:rPr>
+          <w:lang w:val="en-US"/>
+        </w:rPr>
+        <w:t>категорији</w:t>
+      </w:r>
+      <w:proofErr w:type="spellEnd"/>
+      <w:r>
+        <w:rPr>
+          <w:lang w:val="en-US"/>
+        </w:rPr>
+        <w:t xml:space="preserve"> </w:t>
+      </w:r>
+      <w:proofErr w:type="spellStart"/>
+      <w:r>
+        <w:rPr>
+          <w:lang w:val="en-US"/>
+        </w:rPr>
+        <w:t>за</w:t>
+      </w:r>
+      <w:proofErr w:type="spellEnd"/>
+      <w:r>
+        <w:rPr>
+          <w:lang w:val="en-US"/>
+        </w:rPr>
+        <w:t xml:space="preserve"> </w:t>
+      </w:r>
+      <w:proofErr w:type="spellStart"/>
+      <w:r>
+        <w:rPr>
+          <w:lang w:val="en-US"/>
+        </w:rPr>
+        <w:t>дат</w:t>
+      </w:r>
+      <w:proofErr w:type="spellEnd"/>
+      <w:r>
+        <w:rPr>
+          <w:lang w:val="en-US"/>
+        </w:rPr>
+        <w:t xml:space="preserve"> </w:t>
+      </w:r>
+      <w:proofErr w:type="spellStart"/>
+      <w:r>
+        <w:rPr>
+          <w:lang w:val="en-US"/>
+        </w:rPr>
+        <w:t>скуп</w:t>
+      </w:r>
+      <w:proofErr w:type="spellEnd"/>
+      <w:r>
+        <w:rPr>
+          <w:lang w:val="en-US"/>
+        </w:rPr>
+        <w:t xml:space="preserve"> </w:t>
+      </w:r>
+      <w:proofErr w:type="spellStart"/>
+      <w:r>
+        <w:rPr>
+          <w:lang w:val="en-US"/>
+        </w:rPr>
+        <w:t>предиктора</w:t>
+      </w:r>
+      <w:proofErr w:type="spellEnd"/>
+      <w:r>
+        <w:rPr>
+          <w:lang w:val="en-US"/>
+        </w:rPr>
+        <w:t>.</w:t>
       </w:r>
     </w:p>
     <w:p>
@@ -6457,12 +8271,21 @@
         </w:rPr>
         <w:t xml:space="preserve">from </w:t>
       </w:r>
-      <w:r>
-        <w:rPr>
-          <w:rFonts w:ascii="Consolas" w:hAnsi="Consolas"/>
-          <w:color w:val="A9B7C6"/>
-        </w:rPr>
-        <w:t xml:space="preserve">sklearn.linear_model </w:t>
+      <w:proofErr w:type="spellStart"/>
+      <w:r>
+        <w:rPr>
+          <w:rFonts w:ascii="Consolas" w:hAnsi="Consolas"/>
+          <w:color w:val="A9B7C6"/>
+        </w:rPr>
+        <w:t>sklearn.linear_model</w:t>
+      </w:r>
+      <w:proofErr w:type="spellEnd"/>
+      <w:r>
+        <w:rPr>
+          <w:rFonts w:ascii="Consolas" w:hAnsi="Consolas"/>
+          <w:color w:val="A9B7C6"/>
+        </w:rPr>
+        <w:t xml:space="preserve"> </w:t>
       </w:r>
       <w:r>
         <w:rPr>
@@ -6471,6 +8294,7 @@
         </w:rPr>
         <w:t xml:space="preserve">import </w:t>
       </w:r>
+      <w:proofErr w:type="spellStart"/>
       <w:r>
         <w:rPr>
           <w:rFonts w:ascii="Consolas" w:hAnsi="Consolas"/>
@@ -6478,6 +8302,7 @@
         </w:rPr>
         <w:t>LogisticRegression</w:t>
       </w:r>
+      <w:proofErr w:type="spellEnd"/>
     </w:p>
     <w:p>
       <w:pPr>
@@ -6503,12 +8328,37 @@
           <w:color w:val="A9B7C6"/>
         </w:rPr>
       </w:pPr>
-      <w:r>
-        <w:rPr>
-          <w:rFonts w:ascii="Consolas" w:hAnsi="Consolas"/>
-          <w:color w:val="A9B7C6"/>
-        </w:rPr>
-        <w:t>lr = LogisticRegression(</w:t>
+      <w:proofErr w:type="spellStart"/>
+      <w:r>
+        <w:rPr>
+          <w:rFonts w:ascii="Consolas" w:hAnsi="Consolas"/>
+          <w:color w:val="A9B7C6"/>
+        </w:rPr>
+        <w:t>lr</w:t>
+      </w:r>
+      <w:proofErr w:type="spellEnd"/>
+      <w:r>
+        <w:rPr>
+          <w:rFonts w:ascii="Consolas" w:hAnsi="Consolas"/>
+          <w:color w:val="A9B7C6"/>
+        </w:rPr>
+        <w:t xml:space="preserve"> = </w:t>
+      </w:r>
+      <w:proofErr w:type="spellStart"/>
+      <w:r>
+        <w:rPr>
+          <w:rFonts w:ascii="Consolas" w:hAnsi="Consolas"/>
+          <w:color w:val="A9B7C6"/>
+        </w:rPr>
+        <w:t>LogisticRegression</w:t>
+      </w:r>
+      <w:proofErr w:type="spellEnd"/>
+      <w:r>
+        <w:rPr>
+          <w:rFonts w:ascii="Consolas" w:hAnsi="Consolas"/>
+          <w:color w:val="A9B7C6"/>
+        </w:rPr>
+        <w:t>(</w:t>
       </w:r>
       <w:r>
         <w:rPr>
@@ -6573,6 +8423,7 @@
         </w:rPr>
         <w:t xml:space="preserve">, </w:t>
       </w:r>
+      <w:proofErr w:type="spellStart"/>
       <w:r>
         <w:rPr>
           <w:rFonts w:ascii="Consolas" w:hAnsi="Consolas"/>
@@ -6580,6 +8431,7 @@
         </w:rPr>
         <w:t>max_iter</w:t>
       </w:r>
+      <w:proofErr w:type="spellEnd"/>
       <w:r>
         <w:rPr>
           <w:rFonts w:ascii="Consolas" w:hAnsi="Consolas"/>
@@ -6607,8 +8459,32 @@
           <w:color w:val="A9B7C6"/>
         </w:rPr>
         <w:br/>
-        <w:t>lr.fit(x_train</w:t>
-      </w:r>
+      </w:r>
+      <w:proofErr w:type="spellStart"/>
+      <w:r>
+        <w:rPr>
+          <w:rFonts w:ascii="Consolas" w:hAnsi="Consolas"/>
+          <w:color w:val="A9B7C6"/>
+        </w:rPr>
+        <w:t>lr.fit</w:t>
+      </w:r>
+      <w:proofErr w:type="spellEnd"/>
+      <w:r>
+        <w:rPr>
+          <w:rFonts w:ascii="Consolas" w:hAnsi="Consolas"/>
+          <w:color w:val="A9B7C6"/>
+        </w:rPr>
+        <w:t>(</w:t>
+      </w:r>
+      <w:proofErr w:type="spellStart"/>
+      <w:r>
+        <w:rPr>
+          <w:rFonts w:ascii="Consolas" w:hAnsi="Consolas"/>
+          <w:color w:val="A9B7C6"/>
+        </w:rPr>
+        <w:t>x_train</w:t>
+      </w:r>
+      <w:proofErr w:type="spellEnd"/>
       <w:r>
         <w:rPr>
           <w:rFonts w:ascii="Consolas" w:hAnsi="Consolas"/>
@@ -6616,12 +8492,21 @@
         </w:rPr>
         <w:t xml:space="preserve">, </w:t>
       </w:r>
-      <w:r>
-        <w:rPr>
-          <w:rFonts w:ascii="Consolas" w:hAnsi="Consolas"/>
-          <w:color w:val="A9B7C6"/>
-        </w:rPr>
-        <w:t>y_train)</w:t>
+      <w:proofErr w:type="spellStart"/>
+      <w:r>
+        <w:rPr>
+          <w:rFonts w:ascii="Consolas" w:hAnsi="Consolas"/>
+          <w:color w:val="A9B7C6"/>
+        </w:rPr>
+        <w:t>y_train</w:t>
+      </w:r>
+      <w:proofErr w:type="spellEnd"/>
+      <w:r>
+        <w:rPr>
+          <w:rFonts w:ascii="Consolas" w:hAnsi="Consolas"/>
+          <w:color w:val="A9B7C6"/>
+        </w:rPr>
+        <w:t>)</w:t>
       </w:r>
     </w:p>
     <w:p>
@@ -6653,8 +8538,33 @@
           <w:rFonts w:ascii="Consolas" w:hAnsi="Consolas"/>
           <w:color w:val="A9B7C6"/>
         </w:rPr>
-        <w:t>score = lr.score(x_test</w:t>
-      </w:r>
+        <w:t xml:space="preserve">score = </w:t>
+      </w:r>
+      <w:proofErr w:type="spellStart"/>
+      <w:r>
+        <w:rPr>
+          <w:rFonts w:ascii="Consolas" w:hAnsi="Consolas"/>
+          <w:color w:val="A9B7C6"/>
+        </w:rPr>
+        <w:t>lr.score</w:t>
+      </w:r>
+      <w:proofErr w:type="spellEnd"/>
+      <w:r>
+        <w:rPr>
+          <w:rFonts w:ascii="Consolas" w:hAnsi="Consolas"/>
+          <w:color w:val="A9B7C6"/>
+        </w:rPr>
+        <w:t>(</w:t>
+      </w:r>
+      <w:proofErr w:type="spellStart"/>
+      <w:r>
+        <w:rPr>
+          <w:rFonts w:ascii="Consolas" w:hAnsi="Consolas"/>
+          <w:color w:val="A9B7C6"/>
+        </w:rPr>
+        <w:t>x_test</w:t>
+      </w:r>
+      <w:proofErr w:type="spellEnd"/>
       <w:r>
         <w:rPr>
           <w:rFonts w:ascii="Consolas" w:hAnsi="Consolas"/>
@@ -6662,12 +8572,21 @@
         </w:rPr>
         <w:t xml:space="preserve">, </w:t>
       </w:r>
-      <w:r>
-        <w:rPr>
-          <w:rFonts w:ascii="Consolas" w:hAnsi="Consolas"/>
-          <w:color w:val="A9B7C6"/>
-        </w:rPr>
-        <w:t>y_test)</w:t>
+      <w:proofErr w:type="spellStart"/>
+      <w:r>
+        <w:rPr>
+          <w:rFonts w:ascii="Consolas" w:hAnsi="Consolas"/>
+          <w:color w:val="A9B7C6"/>
+        </w:rPr>
+        <w:t>y_test</w:t>
+      </w:r>
+      <w:proofErr w:type="spellEnd"/>
+      <w:r>
+        <w:rPr>
+          <w:rFonts w:ascii="Consolas" w:hAnsi="Consolas"/>
+          <w:color w:val="A9B7C6"/>
+        </w:rPr>
+        <w:t>)</w:t>
       </w:r>
     </w:p>
     <w:p>
@@ -6823,12 +8742,21 @@
         </w:rPr>
         <w:t xml:space="preserve">from </w:t>
       </w:r>
-      <w:r>
-        <w:rPr>
-          <w:rFonts w:ascii="Consolas" w:hAnsi="Consolas"/>
-          <w:color w:val="A9B7C6"/>
-        </w:rPr>
-        <w:t xml:space="preserve">sklearn.svm </w:t>
+      <w:proofErr w:type="spellStart"/>
+      <w:r>
+        <w:rPr>
+          <w:rFonts w:ascii="Consolas" w:hAnsi="Consolas"/>
+          <w:color w:val="A9B7C6"/>
+        </w:rPr>
+        <w:t>sklearn.svm</w:t>
+      </w:r>
+      <w:proofErr w:type="spellEnd"/>
+      <w:r>
+        <w:rPr>
+          <w:rFonts w:ascii="Consolas" w:hAnsi="Consolas"/>
+          <w:color w:val="A9B7C6"/>
+        </w:rPr>
+        <w:t xml:space="preserve"> </w:t>
       </w:r>
       <w:r>
         <w:rPr>
@@ -6837,6 +8765,7 @@
         </w:rPr>
         <w:t xml:space="preserve">import </w:t>
       </w:r>
+      <w:proofErr w:type="spellStart"/>
       <w:r>
         <w:rPr>
           <w:rFonts w:ascii="Consolas" w:hAnsi="Consolas"/>
@@ -6844,6 +8773,7 @@
         </w:rPr>
         <w:t>LinearSVC</w:t>
       </w:r>
+      <w:proofErr w:type="spellEnd"/>
     </w:p>
     <w:p>
       <w:pPr>
@@ -6874,7 +8804,23 @@
           <w:rFonts w:ascii="Consolas" w:hAnsi="Consolas"/>
           <w:color w:val="A9B7C6"/>
         </w:rPr>
-        <w:t>svc = LinearSVC(</w:t>
+        <w:t xml:space="preserve">svc = </w:t>
+      </w:r>
+      <w:proofErr w:type="spellStart"/>
+      <w:r>
+        <w:rPr>
+          <w:rFonts w:ascii="Consolas" w:hAnsi="Consolas"/>
+          <w:color w:val="A9B7C6"/>
+        </w:rPr>
+        <w:t>LinearSVC</w:t>
+      </w:r>
+      <w:proofErr w:type="spellEnd"/>
+      <w:r>
+        <w:rPr>
+          <w:rFonts w:ascii="Consolas" w:hAnsi="Consolas"/>
+          <w:color w:val="A9B7C6"/>
+        </w:rPr>
+        <w:t>(</w:t>
       </w:r>
       <w:r>
         <w:rPr>
@@ -6946,6 +8892,7 @@
         </w:rPr>
         <w:t xml:space="preserve">, </w:t>
       </w:r>
+      <w:proofErr w:type="spellStart"/>
       <w:r>
         <w:rPr>
           <w:rFonts w:ascii="Consolas" w:hAnsi="Consolas"/>
@@ -6953,6 +8900,7 @@
         </w:rPr>
         <w:t>max_iter</w:t>
       </w:r>
+      <w:proofErr w:type="spellEnd"/>
       <w:r>
         <w:rPr>
           <w:rFonts w:ascii="Consolas" w:hAnsi="Consolas"/>
@@ -6980,8 +8928,32 @@
           <w:color w:val="A9B7C6"/>
         </w:rPr>
         <w:br/>
-        <w:t>svc.fit(x_train</w:t>
-      </w:r>
+      </w:r>
+      <w:proofErr w:type="spellStart"/>
+      <w:r>
+        <w:rPr>
+          <w:rFonts w:ascii="Consolas" w:hAnsi="Consolas"/>
+          <w:color w:val="A9B7C6"/>
+        </w:rPr>
+        <w:t>svc.fit</w:t>
+      </w:r>
+      <w:proofErr w:type="spellEnd"/>
+      <w:r>
+        <w:rPr>
+          <w:rFonts w:ascii="Consolas" w:hAnsi="Consolas"/>
+          <w:color w:val="A9B7C6"/>
+        </w:rPr>
+        <w:t>(</w:t>
+      </w:r>
+      <w:proofErr w:type="spellStart"/>
+      <w:r>
+        <w:rPr>
+          <w:rFonts w:ascii="Consolas" w:hAnsi="Consolas"/>
+          <w:color w:val="A9B7C6"/>
+        </w:rPr>
+        <w:t>x_train</w:t>
+      </w:r>
+      <w:proofErr w:type="spellEnd"/>
       <w:r>
         <w:rPr>
           <w:rFonts w:ascii="Consolas" w:hAnsi="Consolas"/>
@@ -6989,12 +8961,21 @@
         </w:rPr>
         <w:t xml:space="preserve">, </w:t>
       </w:r>
-      <w:r>
-        <w:rPr>
-          <w:rFonts w:ascii="Consolas" w:hAnsi="Consolas"/>
-          <w:color w:val="A9B7C6"/>
-        </w:rPr>
-        <w:t>y_train)</w:t>
+      <w:proofErr w:type="spellStart"/>
+      <w:r>
+        <w:rPr>
+          <w:rFonts w:ascii="Consolas" w:hAnsi="Consolas"/>
+          <w:color w:val="A9B7C6"/>
+        </w:rPr>
+        <w:t>y_train</w:t>
+      </w:r>
+      <w:proofErr w:type="spellEnd"/>
+      <w:r>
+        <w:rPr>
+          <w:rFonts w:ascii="Consolas" w:hAnsi="Consolas"/>
+          <w:color w:val="A9B7C6"/>
+        </w:rPr>
+        <w:t>)</w:t>
       </w:r>
     </w:p>
     <w:p>
@@ -7026,8 +9007,33 @@
           <w:rFonts w:ascii="Consolas" w:hAnsi="Consolas"/>
           <w:color w:val="A9B7C6"/>
         </w:rPr>
-        <w:t>score = svc.score(x_test</w:t>
-      </w:r>
+        <w:t xml:space="preserve">score = </w:t>
+      </w:r>
+      <w:proofErr w:type="spellStart"/>
+      <w:r>
+        <w:rPr>
+          <w:rFonts w:ascii="Consolas" w:hAnsi="Consolas"/>
+          <w:color w:val="A9B7C6"/>
+        </w:rPr>
+        <w:t>svc.score</w:t>
+      </w:r>
+      <w:proofErr w:type="spellEnd"/>
+      <w:r>
+        <w:rPr>
+          <w:rFonts w:ascii="Consolas" w:hAnsi="Consolas"/>
+          <w:color w:val="A9B7C6"/>
+        </w:rPr>
+        <w:t>(</w:t>
+      </w:r>
+      <w:proofErr w:type="spellStart"/>
+      <w:r>
+        <w:rPr>
+          <w:rFonts w:ascii="Consolas" w:hAnsi="Consolas"/>
+          <w:color w:val="A9B7C6"/>
+        </w:rPr>
+        <w:t>x_test</w:t>
+      </w:r>
+      <w:proofErr w:type="spellEnd"/>
       <w:r>
         <w:rPr>
           <w:rFonts w:ascii="Consolas" w:hAnsi="Consolas"/>
@@ -7035,12 +9041,21 @@
         </w:rPr>
         <w:t xml:space="preserve">, </w:t>
       </w:r>
-      <w:r>
-        <w:rPr>
-          <w:rFonts w:ascii="Consolas" w:hAnsi="Consolas"/>
-          <w:color w:val="A9B7C6"/>
-        </w:rPr>
-        <w:t>y_test)</w:t>
+      <w:proofErr w:type="spellStart"/>
+      <w:r>
+        <w:rPr>
+          <w:rFonts w:ascii="Consolas" w:hAnsi="Consolas"/>
+          <w:color w:val="A9B7C6"/>
+        </w:rPr>
+        <w:t>y_test</w:t>
+      </w:r>
+      <w:proofErr w:type="spellEnd"/>
+      <w:r>
+        <w:rPr>
+          <w:rFonts w:ascii="Consolas" w:hAnsi="Consolas"/>
+          <w:color w:val="A9B7C6"/>
+        </w:rPr>
+        <w:t>)</w:t>
       </w:r>
     </w:p>
     <w:p>
@@ -13117,7 +15132,7 @@
 </file>
 
 <file path=customXml/itemProps1.xml><?xml version="1.0" encoding="utf-8"?>
-<ds:datastoreItem xmlns:ds="http://schemas.openxmlformats.org/officeDocument/2006/customXml" ds:itemID="{189DE4EC-9830-4336-9C46-4F1EB48C61AC}">
+<ds:datastoreItem xmlns:ds="http://schemas.openxmlformats.org/officeDocument/2006/customXml" ds:itemID="{6E808426-3856-4EBA-B231-209611E7B9B5}">
   <ds:schemaRefs>
     <ds:schemaRef ds:uri="http://schemas.openxmlformats.org/officeDocument/2006/bibliography"/>
   </ds:schemaRefs>

</xml_diff>

<commit_message>
Doc update vol 999
</commit_message>
<xml_diff>
--- a/doc/Извештај.docx
+++ b/doc/Извештај.docx
@@ -438,7 +438,7 @@
           <w:lang w:val="en-US"/>
         </w:rPr>
       </w:pPr>
-      <w:bookmarkStart w:id="0" w:name="_Toc40190149"/>
+      <w:bookmarkStart w:id="0" w:name="_Toc43751000"/>
       <w:r>
         <w:lastRenderedPageBreak/>
         <w:t>Садржај</w:t>
@@ -471,7 +471,7 @@
       <w:r>
         <w:fldChar w:fldCharType="separate"/>
       </w:r>
-      <w:hyperlink w:anchor="_Toc40190149" w:history="1">
+      <w:hyperlink w:anchor="_Toc43751000" w:history="1">
         <w:r>
           <w:rPr>
             <w:rStyle w:val="Hyperlink"/>
@@ -498,7 +498,7 @@
             <w:noProof/>
             <w:webHidden/>
           </w:rPr>
-          <w:instrText xml:space="preserve"> PAGEREF _Toc40190149 \h </w:instrText>
+          <w:instrText xml:space="preserve"> PAGEREF _Toc43751000 \h </w:instrText>
         </w:r>
         <w:r>
           <w:rPr>
@@ -547,7 +547,7 @@
           <w:lang w:val="en-US"/>
         </w:rPr>
       </w:pPr>
-      <w:hyperlink w:anchor="_Toc40190150" w:history="1">
+      <w:hyperlink w:anchor="_Toc43751001" w:history="1">
         <w:r>
           <w:rPr>
             <w:rStyle w:val="Hyperlink"/>
@@ -594,7 +594,7 @@
             <w:noProof/>
             <w:webHidden/>
           </w:rPr>
-          <w:instrText xml:space="preserve"> PAGEREF _Toc40190150 \h </w:instrText>
+          <w:instrText xml:space="preserve"> PAGEREF _Toc43751001 \h </w:instrText>
         </w:r>
         <w:r>
           <w:rPr>
@@ -643,7 +643,7 @@
           <w:lang w:val="en-US"/>
         </w:rPr>
       </w:pPr>
-      <w:hyperlink w:anchor="_Toc40190151" w:history="1">
+      <w:hyperlink w:anchor="_Toc43751002" w:history="1">
         <w:r>
           <w:rPr>
             <w:rStyle w:val="Hyperlink"/>
@@ -708,7 +708,7 @@
             <w:noProof/>
             <w:webHidden/>
           </w:rPr>
-          <w:instrText xml:space="preserve"> PAGEREF _Toc40190151 \h </w:instrText>
+          <w:instrText xml:space="preserve"> PAGEREF _Toc43751002 \h </w:instrText>
         </w:r>
         <w:r>
           <w:rPr>
@@ -757,7 +757,7 @@
           <w:lang w:val="en-US"/>
         </w:rPr>
       </w:pPr>
-      <w:hyperlink w:anchor="_Toc40190152" w:history="1">
+      <w:hyperlink w:anchor="_Toc43751003" w:history="1">
         <w:r>
           <w:rPr>
             <w:rStyle w:val="Hyperlink"/>
@@ -822,7 +822,7 @@
             <w:noProof/>
             <w:webHidden/>
           </w:rPr>
-          <w:instrText xml:space="preserve"> PAGEREF _Toc40190152 \h </w:instrText>
+          <w:instrText xml:space="preserve"> PAGEREF _Toc43751003 \h </w:instrText>
         </w:r>
         <w:r>
           <w:rPr>
@@ -871,7 +871,7 @@
           <w:lang w:val="en-US"/>
         </w:rPr>
       </w:pPr>
-      <w:hyperlink w:anchor="_Toc40190153" w:history="1">
+      <w:hyperlink w:anchor="_Toc43751004" w:history="1">
         <w:r>
           <w:rPr>
             <w:rStyle w:val="Hyperlink"/>
@@ -936,7 +936,7 @@
             <w:noProof/>
             <w:webHidden/>
           </w:rPr>
-          <w:instrText xml:space="preserve"> PAGEREF _Toc40190153 \h </w:instrText>
+          <w:instrText xml:space="preserve"> PAGEREF _Toc43751004 \h </w:instrText>
         </w:r>
         <w:r>
           <w:rPr>
@@ -983,7 +983,7 @@
           <w:lang w:val="en-US"/>
         </w:rPr>
       </w:pPr>
-      <w:hyperlink w:anchor="_Toc40190154" w:history="1">
+      <w:hyperlink w:anchor="_Toc43751005" w:history="1">
         <w:r>
           <w:rPr>
             <w:rStyle w:val="Hyperlink"/>
@@ -1008,7 +1008,7 @@
             <w:noProof/>
             <w:lang w:val="sr-Cyrl-RS"/>
           </w:rPr>
-          <w:t>Препроцесирање података</w:t>
+          <w:t>Претпроцесирање података</w:t>
         </w:r>
         <w:r>
           <w:rPr>
@@ -1029,7 +1029,7 @@
             <w:noProof/>
             <w:webHidden/>
           </w:rPr>
-          <w:instrText xml:space="preserve"> PAGEREF _Toc40190154 \h </w:instrText>
+          <w:instrText xml:space="preserve"> PAGEREF _Toc43751005 \h </w:instrText>
         </w:r>
         <w:r>
           <w:rPr>
@@ -1077,7 +1077,7 @@
           <w:lang w:val="en-US"/>
         </w:rPr>
       </w:pPr>
-      <w:hyperlink w:anchor="_Toc40190155" w:history="1">
+      <w:hyperlink w:anchor="_Toc43751006" w:history="1">
         <w:r>
           <w:rPr>
             <w:rStyle w:val="Hyperlink"/>
@@ -1104,7 +1104,7 @@
             <w:noProof/>
             <w:lang w:val="sr-Cyrl-RS"/>
           </w:rPr>
-          <w:t>Без препроцесирања</w:t>
+          <w:t>Без претпроцесирања</w:t>
         </w:r>
         <w:r>
           <w:rPr>
@@ -1125,7 +1125,7 @@
             <w:noProof/>
             <w:webHidden/>
           </w:rPr>
-          <w:instrText xml:space="preserve"> PAGEREF _Toc40190155 \h </w:instrText>
+          <w:instrText xml:space="preserve"> PAGEREF _Toc43751006 \h </w:instrText>
         </w:r>
         <w:r>
           <w:rPr>
@@ -1173,11 +1173,12 @@
           <w:lang w:val="en-US"/>
         </w:rPr>
       </w:pPr>
-      <w:hyperlink w:anchor="_Toc40190156" w:history="1">
+      <w:hyperlink w:anchor="_Toc43751007" w:history="1">
         <w:r>
           <w:rPr>
             <w:rStyle w:val="Hyperlink"/>
             <w:noProof/>
+            <w:lang w:val="en-US"/>
           </w:rPr>
           <w:t>4.1.2.</w:t>
         </w:r>
@@ -1220,7 +1221,7 @@
             <w:noProof/>
             <w:webHidden/>
           </w:rPr>
-          <w:instrText xml:space="preserve"> PAGEREF _Toc40190156 \h </w:instrText>
+          <w:instrText xml:space="preserve"> PAGEREF _Toc43751007 \h </w:instrText>
         </w:r>
         <w:r>
           <w:rPr>
@@ -1240,7 +1241,7 @@
             <w:noProof/>
             <w:webHidden/>
           </w:rPr>
-          <w:t>16</w:t>
+          <w:t>15</w:t>
         </w:r>
         <w:r>
           <w:rPr>
@@ -1268,7 +1269,7 @@
           <w:lang w:val="en-US"/>
         </w:rPr>
       </w:pPr>
-      <w:hyperlink w:anchor="_Toc40190158" w:history="1">
+      <w:hyperlink w:anchor="_Toc43751008" w:history="1">
         <w:r>
           <w:rPr>
             <w:rStyle w:val="Hyperlink"/>
@@ -1315,7 +1316,7 @@
             <w:noProof/>
             <w:webHidden/>
           </w:rPr>
-          <w:instrText xml:space="preserve"> PAGEREF _Toc40190158 \h </w:instrText>
+          <w:instrText xml:space="preserve"> PAGEREF _Toc43751008 \h </w:instrText>
         </w:r>
         <w:r>
           <w:rPr>
@@ -1335,7 +1336,7 @@
             <w:noProof/>
             <w:webHidden/>
           </w:rPr>
-          <w:t>18</w:t>
+          <w:t>15</w:t>
         </w:r>
         <w:r>
           <w:rPr>
@@ -1363,7 +1364,7 @@
           <w:lang w:val="en-US"/>
         </w:rPr>
       </w:pPr>
-      <w:hyperlink w:anchor="_Toc40190159" w:history="1">
+      <w:hyperlink w:anchor="_Toc43751009" w:history="1">
         <w:r>
           <w:rPr>
             <w:rStyle w:val="Hyperlink"/>
@@ -1411,7 +1412,7 @@
             <w:noProof/>
             <w:webHidden/>
           </w:rPr>
-          <w:instrText xml:space="preserve"> PAGEREF _Toc40190159 \h </w:instrText>
+          <w:instrText xml:space="preserve"> PAGEREF _Toc43751009 \h </w:instrText>
         </w:r>
         <w:r>
           <w:rPr>
@@ -1431,7 +1432,7 @@
             <w:noProof/>
             <w:webHidden/>
           </w:rPr>
-          <w:t>21</w:t>
+          <w:t>16</w:t>
         </w:r>
         <w:r>
           <w:rPr>
@@ -1459,7 +1460,7 @@
           <w:lang w:val="en-US"/>
         </w:rPr>
       </w:pPr>
-      <w:hyperlink w:anchor="_Toc40190160" w:history="1">
+      <w:hyperlink w:anchor="_Toc43751010" w:history="1">
         <w:r>
           <w:rPr>
             <w:rStyle w:val="Hyperlink"/>
@@ -1505,7 +1506,7 @@
             <w:noProof/>
             <w:webHidden/>
           </w:rPr>
-          <w:instrText xml:space="preserve"> PAGEREF _Toc40190160 \h </w:instrText>
+          <w:instrText xml:space="preserve"> PAGEREF _Toc43751010 \h </w:instrText>
         </w:r>
         <w:r>
           <w:rPr>
@@ -1525,7 +1526,7 @@
             <w:noProof/>
             <w:webHidden/>
           </w:rPr>
-          <w:t>22</w:t>
+          <w:t>16</w:t>
         </w:r>
         <w:r>
           <w:rPr>
@@ -1553,7 +1554,7 @@
           <w:lang w:val="en-US"/>
         </w:rPr>
       </w:pPr>
-      <w:hyperlink w:anchor="_Toc40190161" w:history="1">
+      <w:hyperlink w:anchor="_Toc43751011" w:history="1">
         <w:r>
           <w:rPr>
             <w:rStyle w:val="Hyperlink"/>
@@ -1601,7 +1602,7 @@
             <w:noProof/>
             <w:webHidden/>
           </w:rPr>
-          <w:instrText xml:space="preserve"> PAGEREF _Toc40190161 \h </w:instrText>
+          <w:instrText xml:space="preserve"> PAGEREF _Toc43751011 \h </w:instrText>
         </w:r>
         <w:r>
           <w:rPr>
@@ -1621,7 +1622,7 @@
             <w:noProof/>
             <w:webHidden/>
           </w:rPr>
-          <w:t>24</w:t>
+          <w:t>16</w:t>
         </w:r>
         <w:r>
           <w:rPr>
@@ -1648,7 +1649,7 @@
           <w:lang w:val="en-US"/>
         </w:rPr>
       </w:pPr>
-      <w:hyperlink w:anchor="_Toc40190162" w:history="1">
+      <w:hyperlink w:anchor="_Toc43751012" w:history="1">
         <w:r>
           <w:rPr>
             <w:rStyle w:val="Hyperlink"/>
@@ -1694,7 +1695,7 @@
             <w:noProof/>
             <w:webHidden/>
           </w:rPr>
-          <w:instrText xml:space="preserve"> PAGEREF _Toc40190162 \h </w:instrText>
+          <w:instrText xml:space="preserve"> PAGEREF _Toc43751012 \h </w:instrText>
         </w:r>
         <w:r>
           <w:rPr>
@@ -1714,7 +1715,7 @@
             <w:noProof/>
             <w:webHidden/>
           </w:rPr>
-          <w:t>26</w:t>
+          <w:t>16</w:t>
         </w:r>
         <w:r>
           <w:rPr>
@@ -1742,30 +1743,13 @@
           <w:lang w:val="en-US"/>
         </w:rPr>
       </w:pPr>
-      <w:hyperlink w:anchor="_Toc40190163" w:history="1">
+      <w:hyperlink w:anchor="_Toc43751013" w:history="1">
         <w:r>
           <w:rPr>
             <w:rStyle w:val="Hyperlink"/>
             <w:noProof/>
-            <w:lang w:val="sr-Cyrl-RS"/>
           </w:rPr>
-          <w:t>4.2.</w:t>
-        </w:r>
-        <w:r>
-          <w:rPr>
-            <w:rStyle w:val="Hyperlink"/>
-            <w:noProof/>
-            <w:lang w:val="en-US"/>
-          </w:rPr>
-          <w:t>1</w:t>
-        </w:r>
-        <w:r>
-          <w:rPr>
-            <w:rStyle w:val="Hyperlink"/>
-            <w:noProof/>
-            <w:lang w:val="sr-Cyrl-RS"/>
-          </w:rPr>
-          <w:t>.</w:t>
+          <w:t>4.2.1.</w:t>
         </w:r>
         <w:r>
           <w:rPr>
@@ -1783,9 +1767,8 @@
           <w:rPr>
             <w:rStyle w:val="Hyperlink"/>
             <w:noProof/>
-            <w:lang w:val="sr-Cyrl-RS"/>
           </w:rPr>
-          <w:t xml:space="preserve">Мултиномијални </w:t>
+          <w:t>Мултиномијални</w:t>
         </w:r>
         <w:r>
           <w:rPr>
@@ -1793,15 +1776,14 @@
             <w:noProof/>
             <w:lang w:val="sr-Cyrl-RS"/>
           </w:rPr>
-          <w:t>Б</w:t>
+          <w:t xml:space="preserve"> Наивни</w:t>
         </w:r>
         <w:r>
           <w:rPr>
             <w:rStyle w:val="Hyperlink"/>
             <w:noProof/>
-            <w:lang w:val="sr-Cyrl-RS"/>
           </w:rPr>
-          <w:t>ајесов наивни класификатор</w:t>
+          <w:t xml:space="preserve"> Бајесов класификатор</w:t>
         </w:r>
         <w:r>
           <w:rPr>
@@ -1822,7 +1804,7 @@
             <w:noProof/>
             <w:webHidden/>
           </w:rPr>
-          <w:instrText xml:space="preserve"> PAGEREF _Toc40190163 \h </w:instrText>
+          <w:instrText xml:space="preserve"> PAGEREF _Toc43751013 \h </w:instrText>
         </w:r>
         <w:r>
           <w:rPr>
@@ -1842,7 +1824,7 @@
             <w:noProof/>
             <w:webHidden/>
           </w:rPr>
-          <w:t>27</w:t>
+          <w:t>17</w:t>
         </w:r>
         <w:r>
           <w:rPr>
@@ -1870,30 +1852,14 @@
           <w:lang w:val="en-US"/>
         </w:rPr>
       </w:pPr>
-      <w:hyperlink w:anchor="_Toc40190165" w:history="1">
+      <w:hyperlink w:anchor="_Toc43751015" w:history="1">
         <w:r>
           <w:rPr>
             <w:rStyle w:val="Hyperlink"/>
             <w:noProof/>
             <w:lang w:val="sr-Cyrl-RS"/>
           </w:rPr>
-          <w:t>4.2.</w:t>
-        </w:r>
-        <w:r>
-          <w:rPr>
-            <w:rStyle w:val="Hyperlink"/>
-            <w:noProof/>
-            <w:lang w:val="en-US"/>
-          </w:rPr>
-          <w:t>2</w:t>
-        </w:r>
-        <w:r>
-          <w:rPr>
-            <w:rStyle w:val="Hyperlink"/>
-            <w:noProof/>
-            <w:lang w:val="sr-Cyrl-RS"/>
-          </w:rPr>
-          <w:t>.</w:t>
+          <w:t>4.2.2.</w:t>
         </w:r>
         <w:r>
           <w:rPr>
@@ -1913,7 +1879,7 @@
             <w:noProof/>
             <w:lang w:val="sr-Cyrl-RS"/>
           </w:rPr>
-          <w:t>Бернулијев наивни класификатор</w:t>
+          <w:t>Бернулијев Наивни Бајесов класификатор</w:t>
         </w:r>
         <w:r>
           <w:rPr>
@@ -1934,7 +1900,7 @@
             <w:noProof/>
             <w:webHidden/>
           </w:rPr>
-          <w:instrText xml:space="preserve"> PAGEREF _Toc40190165 \h </w:instrText>
+          <w:instrText xml:space="preserve"> PAGEREF _Toc43751015 \h </w:instrText>
         </w:r>
         <w:r>
           <w:rPr>
@@ -1954,7 +1920,7 @@
             <w:noProof/>
             <w:webHidden/>
           </w:rPr>
-          <w:t>28</w:t>
+          <w:t>17</w:t>
         </w:r>
         <w:r>
           <w:rPr>
@@ -1982,30 +1948,14 @@
           <w:lang w:val="en-US"/>
         </w:rPr>
       </w:pPr>
-      <w:hyperlink w:anchor="_Toc40190167" w:history="1">
+      <w:hyperlink w:anchor="_Toc43751017" w:history="1">
         <w:r>
           <w:rPr>
             <w:rStyle w:val="Hyperlink"/>
             <w:noProof/>
             <w:lang w:val="sr-Cyrl-RS"/>
           </w:rPr>
-          <w:t>4.2.</w:t>
-        </w:r>
-        <w:r>
-          <w:rPr>
-            <w:rStyle w:val="Hyperlink"/>
-            <w:noProof/>
-            <w:lang w:val="en-US"/>
-          </w:rPr>
-          <w:t>3</w:t>
-        </w:r>
-        <w:r>
-          <w:rPr>
-            <w:rStyle w:val="Hyperlink"/>
-            <w:noProof/>
-            <w:lang w:val="sr-Cyrl-RS"/>
-          </w:rPr>
-          <w:t>.</w:t>
+          <w:t>4.2.3.</w:t>
         </w:r>
         <w:r>
           <w:rPr>
@@ -2025,7 +1975,7 @@
             <w:noProof/>
             <w:lang w:val="sr-Cyrl-RS"/>
           </w:rPr>
-          <w:t>Логичка регресија</w:t>
+          <w:t>Логистичка регресија</w:t>
         </w:r>
         <w:r>
           <w:rPr>
@@ -2046,7 +1996,7 @@
             <w:noProof/>
             <w:webHidden/>
           </w:rPr>
-          <w:instrText xml:space="preserve"> PAGEREF _Toc40190167 \h </w:instrText>
+          <w:instrText xml:space="preserve"> PAGEREF _Toc43751017 \h </w:instrText>
         </w:r>
         <w:r>
           <w:rPr>
@@ -2066,7 +2016,7 @@
             <w:noProof/>
             <w:webHidden/>
           </w:rPr>
-          <w:t>28</w:t>
+          <w:t>17</w:t>
         </w:r>
         <w:r>
           <w:rPr>
@@ -2094,27 +2044,13 @@
           <w:lang w:val="en-US"/>
         </w:rPr>
       </w:pPr>
-      <w:hyperlink w:anchor="_Toc40190168" w:history="1">
+      <w:hyperlink w:anchor="_Toc43751018" w:history="1">
         <w:r>
           <w:rPr>
             <w:rStyle w:val="Hyperlink"/>
             <w:noProof/>
           </w:rPr>
-          <w:t>4.2.</w:t>
-        </w:r>
-        <w:r>
-          <w:rPr>
-            <w:rStyle w:val="Hyperlink"/>
-            <w:noProof/>
-          </w:rPr>
-          <w:t>4</w:t>
-        </w:r>
-        <w:r>
-          <w:rPr>
-            <w:rStyle w:val="Hyperlink"/>
-            <w:noProof/>
-          </w:rPr>
-          <w:t>.</w:t>
+          <w:t>4.2.4.</w:t>
         </w:r>
         <w:r>
           <w:rPr>
@@ -2154,7 +2090,7 @@
             <w:noProof/>
             <w:webHidden/>
           </w:rPr>
-          <w:instrText xml:space="preserve"> PAGEREF _Toc40190168 \h </w:instrText>
+          <w:instrText xml:space="preserve"> PAGEREF _Toc43751018 \h </w:instrText>
         </w:r>
         <w:r>
           <w:rPr>
@@ -2174,7 +2110,7 @@
             <w:noProof/>
             <w:webHidden/>
           </w:rPr>
-          <w:t>29</w:t>
+          <w:t>17</w:t>
         </w:r>
         <w:r>
           <w:rPr>
@@ -2187,6 +2123,100 @@
     </w:p>
     <w:p>
       <w:pPr>
+        <w:pStyle w:val="TOC2"/>
+        <w:tabs>
+          <w:tab w:val="left" w:pos="960"/>
+          <w:tab w:val="right" w:leader="dot" w:pos="9628"/>
+        </w:tabs>
+        <w:rPr>
+          <w:rFonts w:asciiTheme="minorHAnsi" w:eastAsiaTheme="minorEastAsia" w:hAnsiTheme="minorHAnsi" w:cstheme="minorBidi"/>
+          <w:smallCaps w:val="0"/>
+          <w:noProof/>
+          <w:sz w:val="22"/>
+          <w:szCs w:val="22"/>
+          <w:lang w:val="en-US"/>
+        </w:rPr>
+      </w:pPr>
+      <w:hyperlink w:anchor="_Toc43751019" w:history="1">
+        <w:r>
+          <w:rPr>
+            <w:rStyle w:val="Hyperlink"/>
+            <w:noProof/>
+            <w:lang w:val="sr-Cyrl-RS"/>
+          </w:rPr>
+          <w:t>4.3.</w:t>
+        </w:r>
+        <w:r>
+          <w:rPr>
+            <w:rFonts w:asciiTheme="minorHAnsi" w:eastAsiaTheme="minorEastAsia" w:hAnsiTheme="minorHAnsi" w:cstheme="minorBidi"/>
+            <w:smallCaps w:val="0"/>
+            <w:noProof/>
+            <w:sz w:val="22"/>
+            <w:szCs w:val="22"/>
+            <w:lang w:val="en-US"/>
+          </w:rPr>
+          <w:tab/>
+        </w:r>
+        <w:r>
+          <w:rPr>
+            <w:rStyle w:val="Hyperlink"/>
+            <w:noProof/>
+            <w:lang w:val="sr-Cyrl-RS"/>
+          </w:rPr>
+          <w:t>Резултати</w:t>
+        </w:r>
+        <w:r>
+          <w:rPr>
+            <w:noProof/>
+            <w:webHidden/>
+          </w:rPr>
+          <w:tab/>
+        </w:r>
+        <w:r>
+          <w:rPr>
+            <w:noProof/>
+            <w:webHidden/>
+          </w:rPr>
+          <w:fldChar w:fldCharType="begin"/>
+        </w:r>
+        <w:r>
+          <w:rPr>
+            <w:noProof/>
+            <w:webHidden/>
+          </w:rPr>
+          <w:instrText xml:space="preserve"> PAGEREF _Toc43751019 \h </w:instrText>
+        </w:r>
+        <w:r>
+          <w:rPr>
+            <w:noProof/>
+            <w:webHidden/>
+          </w:rPr>
+        </w:r>
+        <w:r>
+          <w:rPr>
+            <w:noProof/>
+            <w:webHidden/>
+          </w:rPr>
+          <w:fldChar w:fldCharType="separate"/>
+        </w:r>
+        <w:r>
+          <w:rPr>
+            <w:noProof/>
+            <w:webHidden/>
+          </w:rPr>
+          <w:t>18</w:t>
+        </w:r>
+        <w:r>
+          <w:rPr>
+            <w:noProof/>
+            <w:webHidden/>
+          </w:rPr>
+          <w:fldChar w:fldCharType="end"/>
+        </w:r>
+      </w:hyperlink>
+    </w:p>
+    <w:p>
+      <w:pPr>
         <w:pStyle w:val="Oznakaslike"/>
         <w:ind w:firstLine="720"/>
         <w:jc w:val="left"/>
@@ -2211,7 +2241,7 @@
       <w:pPr>
         <w:pStyle w:val="Inivonaslova-Poglavlje"/>
       </w:pPr>
-      <w:bookmarkStart w:id="1" w:name="_Toc40190150"/>
+      <w:bookmarkStart w:id="1" w:name="_Toc43751001"/>
       <w:r>
         <w:lastRenderedPageBreak/>
         <w:t>Увод</w:t>
@@ -2233,12 +2263,69 @@
           <w:lang w:val="sr-Cyrl-RS"/>
         </w:rPr>
       </w:pPr>
-      <w:r>
-        <w:rPr>
-          <w:sz w:val="23"/>
-          <w:szCs w:val="23"/>
-        </w:rPr>
-        <w:t xml:space="preserve">Пројектни задатак на предмету </w:t>
+      <w:proofErr w:type="spellStart"/>
+      <w:r>
+        <w:rPr>
+          <w:sz w:val="23"/>
+          <w:szCs w:val="23"/>
+        </w:rPr>
+        <w:t>Пројектни</w:t>
+      </w:r>
+      <w:proofErr w:type="spellEnd"/>
+      <w:r>
+        <w:rPr>
+          <w:sz w:val="23"/>
+          <w:szCs w:val="23"/>
+        </w:rPr>
+        <w:t xml:space="preserve"> </w:t>
+      </w:r>
+      <w:proofErr w:type="spellStart"/>
+      <w:r>
+        <w:rPr>
+          <w:sz w:val="23"/>
+          <w:szCs w:val="23"/>
+        </w:rPr>
+        <w:t>задатак</w:t>
+      </w:r>
+      <w:proofErr w:type="spellEnd"/>
+      <w:r>
+        <w:rPr>
+          <w:sz w:val="23"/>
+          <w:szCs w:val="23"/>
+        </w:rPr>
+        <w:t xml:space="preserve"> </w:t>
+      </w:r>
+      <w:proofErr w:type="spellStart"/>
+      <w:r>
+        <w:rPr>
+          <w:sz w:val="23"/>
+          <w:szCs w:val="23"/>
+        </w:rPr>
+        <w:t>на</w:t>
+      </w:r>
+      <w:proofErr w:type="spellEnd"/>
+      <w:r>
+        <w:rPr>
+          <w:sz w:val="23"/>
+          <w:szCs w:val="23"/>
+        </w:rPr>
+        <w:t xml:space="preserve"> </w:t>
+      </w:r>
+      <w:proofErr w:type="spellStart"/>
+      <w:r>
+        <w:rPr>
+          <w:sz w:val="23"/>
+          <w:szCs w:val="23"/>
+        </w:rPr>
+        <w:t>предмету</w:t>
+      </w:r>
+      <w:proofErr w:type="spellEnd"/>
+      <w:r>
+        <w:rPr>
+          <w:sz w:val="23"/>
+          <w:szCs w:val="23"/>
+        </w:rPr>
+        <w:t xml:space="preserve"> </w:t>
       </w:r>
       <w:r>
         <w:rPr>
@@ -2255,14 +2342,222 @@
           <w:sz w:val="23"/>
           <w:szCs w:val="23"/>
         </w:rPr>
-        <w:t xml:space="preserve"> служи за примену стеченог теоријског знања на конкретном проблему. </w:t>
-      </w:r>
-      <w:r>
-        <w:rPr>
-          <w:sz w:val="23"/>
-          <w:szCs w:val="23"/>
-        </w:rPr>
-        <w:t xml:space="preserve">У оквиру овог пројектног задатка </w:t>
+        <w:t xml:space="preserve"> </w:t>
+      </w:r>
+      <w:proofErr w:type="spellStart"/>
+      <w:r>
+        <w:rPr>
+          <w:sz w:val="23"/>
+          <w:szCs w:val="23"/>
+        </w:rPr>
+        <w:t>служи</w:t>
+      </w:r>
+      <w:proofErr w:type="spellEnd"/>
+      <w:r>
+        <w:rPr>
+          <w:sz w:val="23"/>
+          <w:szCs w:val="23"/>
+        </w:rPr>
+        <w:t xml:space="preserve"> </w:t>
+      </w:r>
+      <w:proofErr w:type="spellStart"/>
+      <w:r>
+        <w:rPr>
+          <w:sz w:val="23"/>
+          <w:szCs w:val="23"/>
+        </w:rPr>
+        <w:t>за</w:t>
+      </w:r>
+      <w:proofErr w:type="spellEnd"/>
+      <w:r>
+        <w:rPr>
+          <w:sz w:val="23"/>
+          <w:szCs w:val="23"/>
+        </w:rPr>
+        <w:t xml:space="preserve"> </w:t>
+      </w:r>
+      <w:proofErr w:type="spellStart"/>
+      <w:r>
+        <w:rPr>
+          <w:sz w:val="23"/>
+          <w:szCs w:val="23"/>
+        </w:rPr>
+        <w:t>примену</w:t>
+      </w:r>
+      <w:proofErr w:type="spellEnd"/>
+      <w:r>
+        <w:rPr>
+          <w:sz w:val="23"/>
+          <w:szCs w:val="23"/>
+        </w:rPr>
+        <w:t xml:space="preserve"> </w:t>
+      </w:r>
+      <w:proofErr w:type="spellStart"/>
+      <w:r>
+        <w:rPr>
+          <w:sz w:val="23"/>
+          <w:szCs w:val="23"/>
+        </w:rPr>
+        <w:t>стеченог</w:t>
+      </w:r>
+      <w:proofErr w:type="spellEnd"/>
+      <w:r>
+        <w:rPr>
+          <w:sz w:val="23"/>
+          <w:szCs w:val="23"/>
+        </w:rPr>
+        <w:t xml:space="preserve"> </w:t>
+      </w:r>
+      <w:proofErr w:type="spellStart"/>
+      <w:r>
+        <w:rPr>
+          <w:sz w:val="23"/>
+          <w:szCs w:val="23"/>
+        </w:rPr>
+        <w:t>теоријског</w:t>
+      </w:r>
+      <w:proofErr w:type="spellEnd"/>
+      <w:r>
+        <w:rPr>
+          <w:sz w:val="23"/>
+          <w:szCs w:val="23"/>
+        </w:rPr>
+        <w:t xml:space="preserve"> </w:t>
+      </w:r>
+      <w:proofErr w:type="spellStart"/>
+      <w:r>
+        <w:rPr>
+          <w:sz w:val="23"/>
+          <w:szCs w:val="23"/>
+        </w:rPr>
+        <w:t>знања</w:t>
+      </w:r>
+      <w:proofErr w:type="spellEnd"/>
+      <w:r>
+        <w:rPr>
+          <w:sz w:val="23"/>
+          <w:szCs w:val="23"/>
+        </w:rPr>
+        <w:t xml:space="preserve"> </w:t>
+      </w:r>
+      <w:proofErr w:type="spellStart"/>
+      <w:r>
+        <w:rPr>
+          <w:sz w:val="23"/>
+          <w:szCs w:val="23"/>
+        </w:rPr>
+        <w:t>на</w:t>
+      </w:r>
+      <w:proofErr w:type="spellEnd"/>
+      <w:r>
+        <w:rPr>
+          <w:sz w:val="23"/>
+          <w:szCs w:val="23"/>
+        </w:rPr>
+        <w:t xml:space="preserve"> </w:t>
+      </w:r>
+      <w:proofErr w:type="spellStart"/>
+      <w:r>
+        <w:rPr>
+          <w:sz w:val="23"/>
+          <w:szCs w:val="23"/>
+        </w:rPr>
+        <w:t>конкретном</w:t>
+      </w:r>
+      <w:proofErr w:type="spellEnd"/>
+      <w:r>
+        <w:rPr>
+          <w:sz w:val="23"/>
+          <w:szCs w:val="23"/>
+        </w:rPr>
+        <w:t xml:space="preserve"> </w:t>
+      </w:r>
+      <w:proofErr w:type="spellStart"/>
+      <w:r>
+        <w:rPr>
+          <w:sz w:val="23"/>
+          <w:szCs w:val="23"/>
+        </w:rPr>
+        <w:t>проблему</w:t>
+      </w:r>
+      <w:proofErr w:type="spellEnd"/>
+      <w:r>
+        <w:rPr>
+          <w:sz w:val="23"/>
+          <w:szCs w:val="23"/>
+        </w:rPr>
+        <w:t xml:space="preserve">. </w:t>
+      </w:r>
+      <w:r>
+        <w:rPr>
+          <w:sz w:val="23"/>
+          <w:szCs w:val="23"/>
+        </w:rPr>
+        <w:t xml:space="preserve">У </w:t>
+      </w:r>
+      <w:proofErr w:type="spellStart"/>
+      <w:r>
+        <w:rPr>
+          <w:sz w:val="23"/>
+          <w:szCs w:val="23"/>
+        </w:rPr>
+        <w:t>оквиру</w:t>
+      </w:r>
+      <w:proofErr w:type="spellEnd"/>
+      <w:r>
+        <w:rPr>
+          <w:sz w:val="23"/>
+          <w:szCs w:val="23"/>
+        </w:rPr>
+        <w:t xml:space="preserve"> </w:t>
+      </w:r>
+      <w:proofErr w:type="spellStart"/>
+      <w:r>
+        <w:rPr>
+          <w:sz w:val="23"/>
+          <w:szCs w:val="23"/>
+        </w:rPr>
+        <w:t>овог</w:t>
+      </w:r>
+      <w:proofErr w:type="spellEnd"/>
+      <w:r>
+        <w:rPr>
+          <w:sz w:val="23"/>
+          <w:szCs w:val="23"/>
+        </w:rPr>
+        <w:t xml:space="preserve"> </w:t>
+      </w:r>
+      <w:proofErr w:type="spellStart"/>
+      <w:r>
+        <w:rPr>
+          <w:sz w:val="23"/>
+          <w:szCs w:val="23"/>
+        </w:rPr>
+        <w:t>пројектног</w:t>
+      </w:r>
+      <w:proofErr w:type="spellEnd"/>
+      <w:r>
+        <w:rPr>
+          <w:sz w:val="23"/>
+          <w:szCs w:val="23"/>
+        </w:rPr>
+        <w:t xml:space="preserve"> </w:t>
+      </w:r>
+      <w:proofErr w:type="spellStart"/>
+      <w:r>
+        <w:rPr>
+          <w:sz w:val="23"/>
+          <w:szCs w:val="23"/>
+        </w:rPr>
+        <w:t>задатка</w:t>
+      </w:r>
+      <w:proofErr w:type="spellEnd"/>
+      <w:r>
+        <w:rPr>
+          <w:sz w:val="23"/>
+          <w:szCs w:val="23"/>
+        </w:rPr>
+        <w:t xml:space="preserve"> </w:t>
       </w:r>
       <w:r>
         <w:rPr>
@@ -2272,12 +2567,37 @@
         </w:rPr>
         <w:t xml:space="preserve">било </w:t>
       </w:r>
-      <w:r>
-        <w:rPr>
-          <w:sz w:val="23"/>
-          <w:szCs w:val="23"/>
-        </w:rPr>
-        <w:t xml:space="preserve">је потребно </w:t>
+      <w:proofErr w:type="spellStart"/>
+      <w:r>
+        <w:rPr>
+          <w:sz w:val="23"/>
+          <w:szCs w:val="23"/>
+        </w:rPr>
+        <w:t>је</w:t>
+      </w:r>
+      <w:proofErr w:type="spellEnd"/>
+      <w:r>
+        <w:rPr>
+          <w:sz w:val="23"/>
+          <w:szCs w:val="23"/>
+        </w:rPr>
+        <w:t xml:space="preserve"> </w:t>
+      </w:r>
+      <w:proofErr w:type="spellStart"/>
+      <w:r>
+        <w:rPr>
+          <w:sz w:val="23"/>
+          <w:szCs w:val="23"/>
+        </w:rPr>
+        <w:t>потребно</w:t>
+      </w:r>
+      <w:proofErr w:type="spellEnd"/>
+      <w:r>
+        <w:rPr>
+          <w:sz w:val="23"/>
+          <w:szCs w:val="23"/>
+        </w:rPr>
+        <w:t xml:space="preserve"> </w:t>
       </w:r>
       <w:r>
         <w:rPr>
@@ -3122,7 +3442,7 @@
           <w:lang w:val="sr-Cyrl-RS"/>
         </w:rPr>
       </w:pPr>
-      <w:bookmarkStart w:id="2" w:name="_Toc40190151"/>
+      <w:bookmarkStart w:id="2" w:name="_Toc43751002"/>
       <w:r>
         <w:rPr>
           <w:lang w:val="sr-Cyrl-RS"/>
@@ -3186,6 +3506,7 @@
         </w:rPr>
         <w:t xml:space="preserve">. Сви пронађени пројекти су </w:t>
       </w:r>
+      <w:proofErr w:type="spellStart"/>
       <w:r>
         <w:rPr>
           <w:i/>
@@ -3196,6 +3517,7 @@
         </w:rPr>
         <w:t>OpenSource</w:t>
       </w:r>
+      <w:proofErr w:type="spellEnd"/>
       <w:r>
         <w:rPr>
           <w:sz w:val="23"/>
@@ -3204,6 +3526,7 @@
         </w:rPr>
         <w:t xml:space="preserve"> статуса и коришћењем </w:t>
       </w:r>
+      <w:proofErr w:type="spellStart"/>
       <w:r>
         <w:rPr>
           <w:i/>
@@ -3214,6 +3537,7 @@
         </w:rPr>
         <w:t>GitExtensions</w:t>
       </w:r>
+      <w:proofErr w:type="spellEnd"/>
       <w:r>
         <w:rPr>
           <w:sz w:val="23"/>
@@ -3462,8 +3786,20 @@
           <w:szCs w:val="23"/>
           <w:lang w:val="en-US"/>
         </w:rPr>
-        <w:t>Google SpreadSheet</w:t>
-      </w:r>
+        <w:t xml:space="preserve">Google </w:t>
+      </w:r>
+      <w:proofErr w:type="spellStart"/>
+      <w:r>
+        <w:rPr>
+          <w:i/>
+          <w:iCs/>
+          <w:sz w:val="23"/>
+          <w:szCs w:val="23"/>
+          <w:lang w:val="en-US"/>
+        </w:rPr>
+        <w:t>SpreadSheet</w:t>
+      </w:r>
+      <w:proofErr w:type="spellEnd"/>
       <w:r>
         <w:rPr>
           <w:sz w:val="23"/>
@@ -3680,22 +4016,42 @@
           <w:iCs/>
           <w:lang w:val="en-US"/>
         </w:rPr>
-        <w:t>.sql</w:t>
-      </w:r>
-      <w:r>
-        <w:rPr>
-          <w:lang w:val="sr-Cyrl-RS"/>
-        </w:rPr>
-        <w:t xml:space="preserve">“, чиме се ефективно добијају сви фајлови са екстензијом </w:t>
-      </w:r>
+        <w:t>.</w:t>
+      </w:r>
+      <w:proofErr w:type="spellStart"/>
       <w:r>
         <w:rPr>
           <w:i/>
           <w:iCs/>
           <w:lang w:val="en-US"/>
         </w:rPr>
-        <w:t>.sql</w:t>
-      </w:r>
+        <w:t>sql</w:t>
+      </w:r>
+      <w:proofErr w:type="spellEnd"/>
+      <w:r>
+        <w:rPr>
+          <w:lang w:val="sr-Cyrl-RS"/>
+        </w:rPr>
+        <w:t xml:space="preserve">“, чиме се ефективно добијају сви фајлови са екстензијом </w:t>
+      </w:r>
+      <w:r>
+        <w:rPr>
+          <w:i/>
+          <w:iCs/>
+          <w:lang w:val="en-US"/>
+        </w:rPr>
+        <w:t>.</w:t>
+      </w:r>
+      <w:proofErr w:type="spellStart"/>
+      <w:r>
+        <w:rPr>
+          <w:i/>
+          <w:iCs/>
+          <w:lang w:val="en-US"/>
+        </w:rPr>
+        <w:t>sql</w:t>
+      </w:r>
+      <w:proofErr w:type="spellEnd"/>
       <w:r>
         <w:rPr>
           <w:lang w:val="sr-Cyrl-RS"/>
@@ -3773,6 +4129,7 @@
         </w:rPr>
         <w:t xml:space="preserve">Већ је поменуто да је у ову сврху коришћен </w:t>
       </w:r>
+      <w:proofErr w:type="spellStart"/>
       <w:r>
         <w:rPr>
           <w:i/>
@@ -3781,6 +4138,7 @@
         </w:rPr>
         <w:t>GitExtensions</w:t>
       </w:r>
+      <w:proofErr w:type="spellEnd"/>
       <w:r>
         <w:rPr>
           <w:lang w:val="sr-Cyrl-RS"/>
@@ -3827,8 +4185,20 @@
           <w:szCs w:val="23"/>
           <w:lang w:val="en-US"/>
         </w:rPr>
-        <w:t>.sql</w:t>
-      </w:r>
+        <w:t>.</w:t>
+      </w:r>
+      <w:proofErr w:type="spellStart"/>
+      <w:r>
+        <w:rPr>
+          <w:i/>
+          <w:iCs/>
+          <w:sz w:val="23"/>
+          <w:szCs w:val="23"/>
+          <w:lang w:val="en-US"/>
+        </w:rPr>
+        <w:t>sql</w:t>
+      </w:r>
+      <w:proofErr w:type="spellEnd"/>
       <w:r>
         <w:rPr>
           <w:sz w:val="23"/>
@@ -4036,8 +4406,20 @@
           <w:szCs w:val="23"/>
           <w:lang w:val="en-US"/>
         </w:rPr>
-        <w:t>.sql</w:t>
-      </w:r>
+        <w:t>.</w:t>
+      </w:r>
+      <w:proofErr w:type="spellStart"/>
+      <w:r>
+        <w:rPr>
+          <w:i/>
+          <w:iCs/>
+          <w:sz w:val="23"/>
+          <w:szCs w:val="23"/>
+          <w:lang w:val="en-US"/>
+        </w:rPr>
+        <w:t>sql</w:t>
+      </w:r>
+      <w:proofErr w:type="spellEnd"/>
       <w:r>
         <w:rPr>
           <w:sz w:val="23"/>
@@ -4402,8 +4784,20 @@
           <w:szCs w:val="23"/>
           <w:lang w:val="en-US"/>
         </w:rPr>
-        <w:t>.sql</w:t>
-      </w:r>
+        <w:t>.</w:t>
+      </w:r>
+      <w:proofErr w:type="spellStart"/>
+      <w:r>
+        <w:rPr>
+          <w:i/>
+          <w:iCs/>
+          <w:sz w:val="23"/>
+          <w:szCs w:val="23"/>
+          <w:lang w:val="en-US"/>
+        </w:rPr>
+        <w:t>sql</w:t>
+      </w:r>
+      <w:proofErr w:type="spellEnd"/>
       <w:r>
         <w:rPr>
           <w:sz w:val="23"/>
@@ -4428,7 +4822,7 @@
           <w:lang w:val="sr-Cyrl-RS"/>
         </w:rPr>
       </w:pPr>
-      <w:bookmarkStart w:id="3" w:name="_Toc40190152"/>
+      <w:bookmarkStart w:id="3" w:name="_Toc43751003"/>
       <w:r>
         <w:rPr>
           <w:lang w:val="sr-Cyrl-RS"/>
@@ -4478,6 +4872,7 @@
         </w:rPr>
         <w:t xml:space="preserve">Овај посао је рађен ручно, и то коришћењем одређених окружења, као што је </w:t>
       </w:r>
+      <w:proofErr w:type="spellStart"/>
       <w:r>
         <w:rPr>
           <w:i/>
@@ -4487,6 +4882,7 @@
         </w:rPr>
         <w:t>VSCode</w:t>
       </w:r>
+      <w:proofErr w:type="spellEnd"/>
       <w:r>
         <w:rPr>
           <w:sz w:val="23"/>
@@ -4495,6 +4891,7 @@
         </w:rPr>
         <w:t xml:space="preserve">, </w:t>
       </w:r>
+      <w:proofErr w:type="spellStart"/>
       <w:r>
         <w:rPr>
           <w:i/>
@@ -4502,7 +4899,17 @@
           <w:sz w:val="23"/>
           <w:szCs w:val="23"/>
         </w:rPr>
-        <w:t>Nodepad++</w:t>
+        <w:t>Nodepad</w:t>
+      </w:r>
+      <w:proofErr w:type="spellEnd"/>
+      <w:r>
+        <w:rPr>
+          <w:i/>
+          <w:iCs/>
+          <w:sz w:val="23"/>
+          <w:szCs w:val="23"/>
+        </w:rPr>
+        <w:t>++</w:t>
       </w:r>
       <w:r>
         <w:rPr>
@@ -4949,6 +5356,7 @@
         </w:rPr>
         <w:t xml:space="preserve">Међутим, ипак су успешно били кроз прву фазу пронађени коментари који представљају шаблонске коментаре налик на </w:t>
       </w:r>
+      <w:proofErr w:type="spellStart"/>
       <w:r>
         <w:rPr>
           <w:i/>
@@ -4958,6 +5366,7 @@
         </w:rPr>
         <w:t>JavaDoc</w:t>
       </w:r>
+      <w:proofErr w:type="spellEnd"/>
       <w:r>
         <w:rPr>
           <w:sz w:val="23"/>
@@ -6816,7 +7225,7 @@
           <w:lang w:val="sr-Cyrl-RS"/>
         </w:rPr>
       </w:pPr>
-      <w:bookmarkStart w:id="4" w:name="_Toc40190153"/>
+      <w:bookmarkStart w:id="4" w:name="_Toc43751004"/>
       <w:r>
         <w:rPr>
           <w:lang w:val="sr-Cyrl-RS"/>
@@ -6883,7 +7292,7 @@
       <w:pPr>
         <w:pStyle w:val="IInivonaslova-Potpoglavlje"/>
       </w:pPr>
-      <w:bookmarkStart w:id="5" w:name="_Toc40190154"/>
+      <w:bookmarkStart w:id="5" w:name="_Toc43751005"/>
       <w:r>
         <w:rPr>
           <w:lang w:val="sr-Cyrl-RS"/>
@@ -6971,7 +7380,7 @@
           <w:lang w:val="sr-Cyrl-RS"/>
         </w:rPr>
       </w:pPr>
-      <w:bookmarkStart w:id="6" w:name="_Toc40190155"/>
+      <w:bookmarkStart w:id="6" w:name="_Toc43751006"/>
       <w:r>
         <w:rPr>
           <w:b w:val="0"/>
@@ -7183,7 +7592,7 @@
           <w:lang w:val="en-US"/>
         </w:rPr>
       </w:pPr>
-      <w:bookmarkStart w:id="7" w:name="_Toc40190156"/>
+      <w:bookmarkStart w:id="7" w:name="_Toc43751007"/>
       <w:r>
         <w:rPr>
           <w:b w:val="0"/>
@@ -7248,7 +7657,7 @@
           <w:bCs w:val="0"/>
         </w:rPr>
       </w:pPr>
-      <w:bookmarkStart w:id="8" w:name="_Toc40190158"/>
+      <w:bookmarkStart w:id="8" w:name="_Toc43751008"/>
       <w:r>
         <w:rPr>
           <w:b w:val="0"/>
@@ -7457,7 +7866,7 @@
           <w:lang w:val="en-US"/>
         </w:rPr>
       </w:pPr>
-      <w:bookmarkStart w:id="9" w:name="_Toc40190159"/>
+      <w:bookmarkStart w:id="9" w:name="_Toc43751009"/>
       <w:r>
         <w:rPr>
           <w:b w:val="0"/>
@@ -7569,7 +7978,7 @@
           <w:bCs w:val="0"/>
         </w:rPr>
       </w:pPr>
-      <w:bookmarkStart w:id="10" w:name="_Toc40190160"/>
+      <w:bookmarkStart w:id="10" w:name="_Toc43751010"/>
       <w:r>
         <w:rPr>
           <w:b w:val="0"/>
@@ -7602,7 +8011,7 @@
           <w:lang w:val="en-US"/>
         </w:rPr>
       </w:pPr>
-      <w:bookmarkStart w:id="11" w:name="_Toc40190161"/>
+      <w:bookmarkStart w:id="11" w:name="_Toc43751011"/>
       <w:r>
         <w:rPr>
           <w:b w:val="0"/>
@@ -7679,7 +8088,7 @@
       <w:pPr>
         <w:pStyle w:val="IInivonaslova-Potpoglavlje"/>
       </w:pPr>
-      <w:bookmarkStart w:id="12" w:name="_Toc40190162"/>
+      <w:bookmarkStart w:id="12" w:name="_Toc43751012"/>
       <w:r>
         <w:rPr>
           <w:lang w:val="sr-Cyrl-RS"/>
@@ -7886,7 +8295,7 @@
           <w:iCs/>
         </w:rPr>
       </w:pPr>
-      <w:bookmarkStart w:id="13" w:name="_Toc40190163"/>
+      <w:bookmarkStart w:id="13" w:name="_Toc43751013"/>
       <w:r>
         <w:rPr>
           <w:b w:val="0"/>
@@ -7955,6 +8364,7 @@
       <w:bookmarkStart w:id="14" w:name="_Toc40189970"/>
       <w:bookmarkStart w:id="15" w:name="_Toc40190108"/>
       <w:bookmarkStart w:id="16" w:name="_Toc40190164"/>
+      <w:bookmarkStart w:id="17" w:name="_Toc43751014"/>
       <w:r>
         <w:rPr>
           <w:b w:val="0"/>
@@ -8148,6 +8558,7 @@
       <w:bookmarkEnd w:id="14"/>
       <w:bookmarkEnd w:id="15"/>
       <w:bookmarkEnd w:id="16"/>
+      <w:bookmarkEnd w:id="17"/>
       <w:r>
         <w:rPr>
           <w:b w:val="0"/>
@@ -8174,7 +8585,7 @@
           <w:lang w:val="sr-Cyrl-RS"/>
         </w:rPr>
       </w:pPr>
-      <w:bookmarkStart w:id="17" w:name="_Toc40190165"/>
+      <w:bookmarkStart w:id="18" w:name="_Toc43751015"/>
       <w:r>
         <w:rPr>
           <w:b w:val="0"/>
@@ -8205,7 +8616,7 @@
         </w:rPr>
         <w:t xml:space="preserve"> класификатор</w:t>
       </w:r>
-      <w:bookmarkEnd w:id="17"/>
+      <w:bookmarkEnd w:id="18"/>
     </w:p>
     <w:p>
       <w:pPr>
@@ -8224,9 +8635,10 @@
           <w:lang w:val="sr-Cyrl-RS"/>
         </w:rPr>
       </w:pPr>
-      <w:bookmarkStart w:id="18" w:name="_Toc40189972"/>
-      <w:bookmarkStart w:id="19" w:name="_Toc40190110"/>
-      <w:bookmarkStart w:id="20" w:name="_Toc40190166"/>
+      <w:bookmarkStart w:id="19" w:name="_Toc40189972"/>
+      <w:bookmarkStart w:id="20" w:name="_Toc40190110"/>
+      <w:bookmarkStart w:id="21" w:name="_Toc40190166"/>
+      <w:bookmarkStart w:id="22" w:name="_Toc43751016"/>
       <w:r>
         <w:rPr>
           <w:b w:val="0"/>
@@ -8337,9 +8749,10 @@
         </w:rPr>
         <w:t>ајесова класификатор, са малом оптимизацијом у специјалним случајевима.</w:t>
       </w:r>
-      <w:bookmarkEnd w:id="18"/>
       <w:bookmarkEnd w:id="19"/>
       <w:bookmarkEnd w:id="20"/>
+      <w:bookmarkEnd w:id="21"/>
+      <w:bookmarkEnd w:id="22"/>
       <w:r>
         <w:rPr>
           <w:b w:val="0"/>
@@ -8362,7 +8775,7 @@
           <w:lang w:val="sr-Cyrl-RS"/>
         </w:rPr>
       </w:pPr>
-      <w:bookmarkStart w:id="21" w:name="_Toc40190167"/>
+      <w:bookmarkStart w:id="23" w:name="_Toc43751017"/>
       <w:r>
         <w:rPr>
           <w:b w:val="0"/>
@@ -8393,7 +8806,7 @@
         </w:rPr>
         <w:t>ка регресија</w:t>
       </w:r>
-      <w:bookmarkEnd w:id="21"/>
+      <w:bookmarkEnd w:id="23"/>
     </w:p>
     <w:p>
       <w:pPr>
@@ -8402,11 +8815,649 @@
           <w:lang w:val="en-US"/>
         </w:rPr>
       </w:pPr>
-      <w:r>
-        <w:rPr>
-          <w:lang w:val="en-US"/>
-        </w:rPr>
-        <w:t>Моделом логистичке регресије описујемо везу између предиктора који могу бити непрекидни, бинарни, категорички, и категоричке зависне променљиве. На пример зависна променљива може бити бинарна - на основу неких предиктора предвиђамо да ли ће се нешто десити или не. Оцењујемо заправо вероватноће припадања свакој категорији за дат скуп предиктора.</w:t>
+      <w:proofErr w:type="spellStart"/>
+      <w:r>
+        <w:rPr>
+          <w:lang w:val="en-US"/>
+        </w:rPr>
+        <w:t>Моделом</w:t>
+      </w:r>
+      <w:proofErr w:type="spellEnd"/>
+      <w:r>
+        <w:rPr>
+          <w:lang w:val="en-US"/>
+        </w:rPr>
+        <w:t xml:space="preserve"> </w:t>
+      </w:r>
+      <w:proofErr w:type="spellStart"/>
+      <w:r>
+        <w:rPr>
+          <w:lang w:val="en-US"/>
+        </w:rPr>
+        <w:t>логистичке</w:t>
+      </w:r>
+      <w:proofErr w:type="spellEnd"/>
+      <w:r>
+        <w:rPr>
+          <w:lang w:val="en-US"/>
+        </w:rPr>
+        <w:t xml:space="preserve"> </w:t>
+      </w:r>
+      <w:proofErr w:type="spellStart"/>
+      <w:r>
+        <w:rPr>
+          <w:lang w:val="en-US"/>
+        </w:rPr>
+        <w:t>регресије</w:t>
+      </w:r>
+      <w:proofErr w:type="spellEnd"/>
+      <w:r>
+        <w:rPr>
+          <w:lang w:val="en-US"/>
+        </w:rPr>
+        <w:t xml:space="preserve"> </w:t>
+      </w:r>
+      <w:proofErr w:type="spellStart"/>
+      <w:r>
+        <w:rPr>
+          <w:lang w:val="en-US"/>
+        </w:rPr>
+        <w:t>описујемо</w:t>
+      </w:r>
+      <w:proofErr w:type="spellEnd"/>
+      <w:r>
+        <w:rPr>
+          <w:lang w:val="en-US"/>
+        </w:rPr>
+        <w:t xml:space="preserve"> </w:t>
+      </w:r>
+      <w:proofErr w:type="spellStart"/>
+      <w:r>
+        <w:rPr>
+          <w:lang w:val="en-US"/>
+        </w:rPr>
+        <w:t>везу</w:t>
+      </w:r>
+      <w:proofErr w:type="spellEnd"/>
+      <w:r>
+        <w:rPr>
+          <w:lang w:val="en-US"/>
+        </w:rPr>
+        <w:t xml:space="preserve"> </w:t>
+      </w:r>
+      <w:proofErr w:type="spellStart"/>
+      <w:r>
+        <w:rPr>
+          <w:lang w:val="en-US"/>
+        </w:rPr>
+        <w:t>између</w:t>
+      </w:r>
+      <w:proofErr w:type="spellEnd"/>
+      <w:r>
+        <w:rPr>
+          <w:lang w:val="en-US"/>
+        </w:rPr>
+        <w:t xml:space="preserve"> </w:t>
+      </w:r>
+      <w:proofErr w:type="spellStart"/>
+      <w:r>
+        <w:rPr>
+          <w:lang w:val="en-US"/>
+        </w:rPr>
+        <w:t>предиктора</w:t>
+      </w:r>
+      <w:proofErr w:type="spellEnd"/>
+      <w:r>
+        <w:rPr>
+          <w:lang w:val="en-US"/>
+        </w:rPr>
+        <w:t xml:space="preserve"> </w:t>
+      </w:r>
+      <w:proofErr w:type="spellStart"/>
+      <w:r>
+        <w:rPr>
+          <w:lang w:val="en-US"/>
+        </w:rPr>
+        <w:t>који</w:t>
+      </w:r>
+      <w:proofErr w:type="spellEnd"/>
+      <w:r>
+        <w:rPr>
+          <w:lang w:val="en-US"/>
+        </w:rPr>
+        <w:t xml:space="preserve"> </w:t>
+      </w:r>
+      <w:proofErr w:type="spellStart"/>
+      <w:r>
+        <w:rPr>
+          <w:lang w:val="en-US"/>
+        </w:rPr>
+        <w:t>могу</w:t>
+      </w:r>
+      <w:proofErr w:type="spellEnd"/>
+      <w:r>
+        <w:rPr>
+          <w:lang w:val="en-US"/>
+        </w:rPr>
+        <w:t xml:space="preserve"> </w:t>
+      </w:r>
+      <w:proofErr w:type="spellStart"/>
+      <w:r>
+        <w:rPr>
+          <w:lang w:val="en-US"/>
+        </w:rPr>
+        <w:t>бити</w:t>
+      </w:r>
+      <w:proofErr w:type="spellEnd"/>
+      <w:r>
+        <w:rPr>
+          <w:lang w:val="en-US"/>
+        </w:rPr>
+        <w:t xml:space="preserve"> </w:t>
+      </w:r>
+      <w:proofErr w:type="spellStart"/>
+      <w:r>
+        <w:rPr>
+          <w:lang w:val="en-US"/>
+        </w:rPr>
+        <w:t>непрекидни</w:t>
+      </w:r>
+      <w:proofErr w:type="spellEnd"/>
+      <w:r>
+        <w:rPr>
+          <w:lang w:val="en-US"/>
+        </w:rPr>
+        <w:t xml:space="preserve">, </w:t>
+      </w:r>
+      <w:proofErr w:type="spellStart"/>
+      <w:r>
+        <w:rPr>
+          <w:lang w:val="en-US"/>
+        </w:rPr>
+        <w:t>бинарни</w:t>
+      </w:r>
+      <w:proofErr w:type="spellEnd"/>
+      <w:r>
+        <w:rPr>
+          <w:lang w:val="en-US"/>
+        </w:rPr>
+        <w:t xml:space="preserve">, </w:t>
+      </w:r>
+      <w:proofErr w:type="spellStart"/>
+      <w:r>
+        <w:rPr>
+          <w:lang w:val="en-US"/>
+        </w:rPr>
+        <w:t>категорички</w:t>
+      </w:r>
+      <w:proofErr w:type="spellEnd"/>
+      <w:r>
+        <w:rPr>
+          <w:lang w:val="en-US"/>
+        </w:rPr>
+        <w:t xml:space="preserve">, и </w:t>
+      </w:r>
+      <w:proofErr w:type="spellStart"/>
+      <w:r>
+        <w:rPr>
+          <w:lang w:val="en-US"/>
+        </w:rPr>
+        <w:t>категоричке</w:t>
+      </w:r>
+      <w:proofErr w:type="spellEnd"/>
+      <w:r>
+        <w:rPr>
+          <w:lang w:val="en-US"/>
+        </w:rPr>
+        <w:t xml:space="preserve"> </w:t>
+      </w:r>
+      <w:proofErr w:type="spellStart"/>
+      <w:r>
+        <w:rPr>
+          <w:lang w:val="en-US"/>
+        </w:rPr>
+        <w:t>зависне</w:t>
+      </w:r>
+      <w:proofErr w:type="spellEnd"/>
+      <w:r>
+        <w:rPr>
+          <w:lang w:val="en-US"/>
+        </w:rPr>
+        <w:t xml:space="preserve"> </w:t>
+      </w:r>
+      <w:proofErr w:type="spellStart"/>
+      <w:r>
+        <w:rPr>
+          <w:lang w:val="en-US"/>
+        </w:rPr>
+        <w:t>променљиве</w:t>
+      </w:r>
+      <w:proofErr w:type="spellEnd"/>
+      <w:r>
+        <w:rPr>
+          <w:lang w:val="en-US"/>
+        </w:rPr>
+        <w:t xml:space="preserve">. </w:t>
+      </w:r>
+      <w:proofErr w:type="spellStart"/>
+      <w:r>
+        <w:rPr>
+          <w:lang w:val="en-US"/>
+        </w:rPr>
+        <w:t>На</w:t>
+      </w:r>
+      <w:proofErr w:type="spellEnd"/>
+      <w:r>
+        <w:rPr>
+          <w:lang w:val="en-US"/>
+        </w:rPr>
+        <w:t xml:space="preserve"> </w:t>
+      </w:r>
+      <w:proofErr w:type="spellStart"/>
+      <w:r>
+        <w:rPr>
+          <w:lang w:val="en-US"/>
+        </w:rPr>
+        <w:t>пример</w:t>
+      </w:r>
+      <w:proofErr w:type="spellEnd"/>
+      <w:r>
+        <w:rPr>
+          <w:lang w:val="en-US"/>
+        </w:rPr>
+        <w:t xml:space="preserve"> </w:t>
+      </w:r>
+      <w:proofErr w:type="spellStart"/>
+      <w:r>
+        <w:rPr>
+          <w:lang w:val="en-US"/>
+        </w:rPr>
+        <w:t>зависна</w:t>
+      </w:r>
+      <w:proofErr w:type="spellEnd"/>
+      <w:r>
+        <w:rPr>
+          <w:lang w:val="en-US"/>
+        </w:rPr>
+        <w:t xml:space="preserve"> </w:t>
+      </w:r>
+      <w:proofErr w:type="spellStart"/>
+      <w:r>
+        <w:rPr>
+          <w:lang w:val="en-US"/>
+        </w:rPr>
+        <w:t>променљива</w:t>
+      </w:r>
+      <w:proofErr w:type="spellEnd"/>
+      <w:r>
+        <w:rPr>
+          <w:lang w:val="en-US"/>
+        </w:rPr>
+        <w:t xml:space="preserve"> </w:t>
+      </w:r>
+      <w:proofErr w:type="spellStart"/>
+      <w:r>
+        <w:rPr>
+          <w:lang w:val="en-US"/>
+        </w:rPr>
+        <w:t>може</w:t>
+      </w:r>
+      <w:proofErr w:type="spellEnd"/>
+      <w:r>
+        <w:rPr>
+          <w:lang w:val="en-US"/>
+        </w:rPr>
+        <w:t xml:space="preserve"> </w:t>
+      </w:r>
+      <w:proofErr w:type="spellStart"/>
+      <w:r>
+        <w:rPr>
+          <w:lang w:val="en-US"/>
+        </w:rPr>
+        <w:t>бити</w:t>
+      </w:r>
+      <w:proofErr w:type="spellEnd"/>
+      <w:r>
+        <w:rPr>
+          <w:lang w:val="en-US"/>
+        </w:rPr>
+        <w:t xml:space="preserve"> </w:t>
+      </w:r>
+      <w:proofErr w:type="spellStart"/>
+      <w:r>
+        <w:rPr>
+          <w:lang w:val="en-US"/>
+        </w:rPr>
+        <w:t>бинарна</w:t>
+      </w:r>
+      <w:proofErr w:type="spellEnd"/>
+      <w:r>
+        <w:rPr>
+          <w:lang w:val="en-US"/>
+        </w:rPr>
+        <w:t xml:space="preserve"> - </w:t>
+      </w:r>
+      <w:proofErr w:type="spellStart"/>
+      <w:r>
+        <w:rPr>
+          <w:lang w:val="en-US"/>
+        </w:rPr>
+        <w:t>на</w:t>
+      </w:r>
+      <w:proofErr w:type="spellEnd"/>
+      <w:r>
+        <w:rPr>
+          <w:lang w:val="en-US"/>
+        </w:rPr>
+        <w:t xml:space="preserve"> </w:t>
+      </w:r>
+      <w:proofErr w:type="spellStart"/>
+      <w:r>
+        <w:rPr>
+          <w:lang w:val="en-US"/>
+        </w:rPr>
+        <w:t>основу</w:t>
+      </w:r>
+      <w:proofErr w:type="spellEnd"/>
+      <w:r>
+        <w:rPr>
+          <w:lang w:val="en-US"/>
+        </w:rPr>
+        <w:t xml:space="preserve"> </w:t>
+      </w:r>
+      <w:proofErr w:type="spellStart"/>
+      <w:r>
+        <w:rPr>
+          <w:lang w:val="en-US"/>
+        </w:rPr>
+        <w:t>неких</w:t>
+      </w:r>
+      <w:proofErr w:type="spellEnd"/>
+      <w:r>
+        <w:rPr>
+          <w:lang w:val="en-US"/>
+        </w:rPr>
+        <w:t xml:space="preserve"> </w:t>
+      </w:r>
+      <w:proofErr w:type="spellStart"/>
+      <w:r>
+        <w:rPr>
+          <w:lang w:val="en-US"/>
+        </w:rPr>
+        <w:t>предиктора</w:t>
+      </w:r>
+      <w:proofErr w:type="spellEnd"/>
+      <w:r>
+        <w:rPr>
+          <w:lang w:val="en-US"/>
+        </w:rPr>
+        <w:t xml:space="preserve"> </w:t>
+      </w:r>
+      <w:proofErr w:type="spellStart"/>
+      <w:r>
+        <w:rPr>
+          <w:lang w:val="en-US"/>
+        </w:rPr>
+        <w:t>предвиђамо</w:t>
+      </w:r>
+      <w:proofErr w:type="spellEnd"/>
+      <w:r>
+        <w:rPr>
+          <w:lang w:val="en-US"/>
+        </w:rPr>
+        <w:t xml:space="preserve"> </w:t>
+      </w:r>
+      <w:proofErr w:type="spellStart"/>
+      <w:r>
+        <w:rPr>
+          <w:lang w:val="en-US"/>
+        </w:rPr>
+        <w:t>да</w:t>
+      </w:r>
+      <w:proofErr w:type="spellEnd"/>
+      <w:r>
+        <w:rPr>
+          <w:lang w:val="en-US"/>
+        </w:rPr>
+        <w:t xml:space="preserve"> </w:t>
+      </w:r>
+      <w:proofErr w:type="spellStart"/>
+      <w:r>
+        <w:rPr>
+          <w:lang w:val="en-US"/>
+        </w:rPr>
+        <w:t>ли</w:t>
+      </w:r>
+      <w:proofErr w:type="spellEnd"/>
+      <w:r>
+        <w:rPr>
+          <w:lang w:val="en-US"/>
+        </w:rPr>
+        <w:t xml:space="preserve"> </w:t>
+      </w:r>
+      <w:proofErr w:type="spellStart"/>
+      <w:r>
+        <w:rPr>
+          <w:lang w:val="en-US"/>
+        </w:rPr>
+        <w:t>ће</w:t>
+      </w:r>
+      <w:proofErr w:type="spellEnd"/>
+      <w:r>
+        <w:rPr>
+          <w:lang w:val="en-US"/>
+        </w:rPr>
+        <w:t xml:space="preserve"> </w:t>
+      </w:r>
+      <w:proofErr w:type="spellStart"/>
+      <w:r>
+        <w:rPr>
+          <w:lang w:val="en-US"/>
+        </w:rPr>
+        <w:t>се</w:t>
+      </w:r>
+      <w:proofErr w:type="spellEnd"/>
+      <w:r>
+        <w:rPr>
+          <w:lang w:val="en-US"/>
+        </w:rPr>
+        <w:t xml:space="preserve"> </w:t>
+      </w:r>
+      <w:proofErr w:type="spellStart"/>
+      <w:r>
+        <w:rPr>
+          <w:lang w:val="en-US"/>
+        </w:rPr>
+        <w:t>нешто</w:t>
+      </w:r>
+      <w:proofErr w:type="spellEnd"/>
+      <w:r>
+        <w:rPr>
+          <w:lang w:val="en-US"/>
+        </w:rPr>
+        <w:t xml:space="preserve"> </w:t>
+      </w:r>
+      <w:proofErr w:type="spellStart"/>
+      <w:r>
+        <w:rPr>
+          <w:lang w:val="en-US"/>
+        </w:rPr>
+        <w:t>десити</w:t>
+      </w:r>
+      <w:proofErr w:type="spellEnd"/>
+      <w:r>
+        <w:rPr>
+          <w:lang w:val="en-US"/>
+        </w:rPr>
+        <w:t xml:space="preserve"> </w:t>
+      </w:r>
+      <w:proofErr w:type="spellStart"/>
+      <w:r>
+        <w:rPr>
+          <w:lang w:val="en-US"/>
+        </w:rPr>
+        <w:t>или</w:t>
+      </w:r>
+      <w:proofErr w:type="spellEnd"/>
+      <w:r>
+        <w:rPr>
+          <w:lang w:val="en-US"/>
+        </w:rPr>
+        <w:t xml:space="preserve"> </w:t>
+      </w:r>
+      <w:proofErr w:type="spellStart"/>
+      <w:r>
+        <w:rPr>
+          <w:lang w:val="en-US"/>
+        </w:rPr>
+        <w:t>не</w:t>
+      </w:r>
+      <w:proofErr w:type="spellEnd"/>
+      <w:r>
+        <w:rPr>
+          <w:lang w:val="en-US"/>
+        </w:rPr>
+        <w:t xml:space="preserve">. </w:t>
+      </w:r>
+      <w:proofErr w:type="spellStart"/>
+      <w:r>
+        <w:rPr>
+          <w:lang w:val="en-US"/>
+        </w:rPr>
+        <w:t>Оцењујемо</w:t>
+      </w:r>
+      <w:proofErr w:type="spellEnd"/>
+      <w:r>
+        <w:rPr>
+          <w:lang w:val="en-US"/>
+        </w:rPr>
+        <w:t xml:space="preserve"> </w:t>
+      </w:r>
+      <w:proofErr w:type="spellStart"/>
+      <w:r>
+        <w:rPr>
+          <w:lang w:val="en-US"/>
+        </w:rPr>
+        <w:t>заправо</w:t>
+      </w:r>
+      <w:proofErr w:type="spellEnd"/>
+      <w:r>
+        <w:rPr>
+          <w:lang w:val="en-US"/>
+        </w:rPr>
+        <w:t xml:space="preserve"> </w:t>
+      </w:r>
+      <w:proofErr w:type="spellStart"/>
+      <w:r>
+        <w:rPr>
+          <w:lang w:val="en-US"/>
+        </w:rPr>
+        <w:t>вероватноће</w:t>
+      </w:r>
+      <w:proofErr w:type="spellEnd"/>
+      <w:r>
+        <w:rPr>
+          <w:lang w:val="en-US"/>
+        </w:rPr>
+        <w:t xml:space="preserve"> </w:t>
+      </w:r>
+      <w:proofErr w:type="spellStart"/>
+      <w:r>
+        <w:rPr>
+          <w:lang w:val="en-US"/>
+        </w:rPr>
+        <w:t>припадања</w:t>
+      </w:r>
+      <w:proofErr w:type="spellEnd"/>
+      <w:r>
+        <w:rPr>
+          <w:lang w:val="en-US"/>
+        </w:rPr>
+        <w:t xml:space="preserve"> </w:t>
+      </w:r>
+      <w:proofErr w:type="spellStart"/>
+      <w:r>
+        <w:rPr>
+          <w:lang w:val="en-US"/>
+        </w:rPr>
+        <w:t>свакој</w:t>
+      </w:r>
+      <w:proofErr w:type="spellEnd"/>
+      <w:r>
+        <w:rPr>
+          <w:lang w:val="en-US"/>
+        </w:rPr>
+        <w:t xml:space="preserve"> </w:t>
+      </w:r>
+      <w:proofErr w:type="spellStart"/>
+      <w:r>
+        <w:rPr>
+          <w:lang w:val="en-US"/>
+        </w:rPr>
+        <w:t>категорији</w:t>
+      </w:r>
+      <w:proofErr w:type="spellEnd"/>
+      <w:r>
+        <w:rPr>
+          <w:lang w:val="en-US"/>
+        </w:rPr>
+        <w:t xml:space="preserve"> </w:t>
+      </w:r>
+      <w:proofErr w:type="spellStart"/>
+      <w:r>
+        <w:rPr>
+          <w:lang w:val="en-US"/>
+        </w:rPr>
+        <w:t>за</w:t>
+      </w:r>
+      <w:proofErr w:type="spellEnd"/>
+      <w:r>
+        <w:rPr>
+          <w:lang w:val="en-US"/>
+        </w:rPr>
+        <w:t xml:space="preserve"> </w:t>
+      </w:r>
+      <w:proofErr w:type="spellStart"/>
+      <w:r>
+        <w:rPr>
+          <w:lang w:val="en-US"/>
+        </w:rPr>
+        <w:t>дат</w:t>
+      </w:r>
+      <w:proofErr w:type="spellEnd"/>
+      <w:r>
+        <w:rPr>
+          <w:lang w:val="en-US"/>
+        </w:rPr>
+        <w:t xml:space="preserve"> </w:t>
+      </w:r>
+      <w:proofErr w:type="spellStart"/>
+      <w:r>
+        <w:rPr>
+          <w:lang w:val="en-US"/>
+        </w:rPr>
+        <w:t>скуп</w:t>
+      </w:r>
+      <w:proofErr w:type="spellEnd"/>
+      <w:r>
+        <w:rPr>
+          <w:lang w:val="en-US"/>
+        </w:rPr>
+        <w:t xml:space="preserve"> </w:t>
+      </w:r>
+      <w:proofErr w:type="spellStart"/>
+      <w:r>
+        <w:rPr>
+          <w:lang w:val="en-US"/>
+        </w:rPr>
+        <w:t>предиктора</w:t>
+      </w:r>
+      <w:proofErr w:type="spellEnd"/>
+      <w:r>
+        <w:rPr>
+          <w:lang w:val="en-US"/>
+        </w:rPr>
+        <w:t>.</w:t>
       </w:r>
     </w:p>
     <w:p>
@@ -8489,7 +9540,7 @@
           <w:iCs/>
         </w:rPr>
       </w:pPr>
-      <w:bookmarkStart w:id="22" w:name="_Toc40190168"/>
+      <w:bookmarkStart w:id="24" w:name="_Toc43751018"/>
       <w:r>
         <w:rPr>
           <w:b w:val="0"/>
@@ -8499,7 +9550,7 @@
         </w:rPr>
         <w:t>Метод потпорних вектора без кренела</w:t>
       </w:r>
-      <w:bookmarkEnd w:id="22"/>
+      <w:bookmarkEnd w:id="24"/>
     </w:p>
     <w:p>
       <w:pPr>
@@ -8674,6 +9725,7 @@
           <w:lang w:val="sr-Cyrl-RS"/>
         </w:rPr>
       </w:pPr>
+      <w:bookmarkStart w:id="25" w:name="_Toc43751019"/>
       <w:r>
         <w:rPr>
           <w:lang w:val="sr-Cyrl-RS"/>
@@ -8686,6 +9738,7 @@
         </w:rPr>
         <w:t>и</w:t>
       </w:r>
+      <w:bookmarkEnd w:id="25"/>
     </w:p>
     <w:p>
       <w:pPr>
@@ -10254,6 +11307,12 @@
               </w:rPr>
               <w:t>87.4</w:t>
             </w:r>
+            <w:r>
+              <w:rPr>
+                <w:lang w:val="en-US"/>
+              </w:rPr>
+              <w:t>0</w:t>
+            </w:r>
           </w:p>
         </w:tc>
         <w:tc>
@@ -10325,6 +11384,7 @@
                 <w:lang w:val="en-US"/>
               </w:rPr>
             </w:pPr>
+            <w:proofErr w:type="spellStart"/>
             <w:r>
               <w:rPr>
                 <w:i/>
@@ -10333,6 +11393,7 @@
               </w:rPr>
               <w:t>FreqFilter</w:t>
             </w:r>
+            <w:proofErr w:type="spellEnd"/>
           </w:p>
         </w:tc>
         <w:tc>
@@ -10356,6 +11417,12 @@
               </w:rPr>
               <w:t>82.1</w:t>
             </w:r>
+            <w:r>
+              <w:rPr>
+                <w:lang w:val="en-US"/>
+              </w:rPr>
+              <w:t>0</w:t>
+            </w:r>
           </w:p>
         </w:tc>
         <w:tc>
@@ -10379,6 +11446,12 @@
               </w:rPr>
               <w:t>75.2</w:t>
             </w:r>
+            <w:r>
+              <w:rPr>
+                <w:lang w:val="en-US"/>
+              </w:rPr>
+              <w:t>0</w:t>
+            </w:r>
           </w:p>
         </w:tc>
         <w:tc>
@@ -10425,6 +11498,12 @@
               </w:rPr>
               <w:t>88.2</w:t>
             </w:r>
+            <w:r>
+              <w:rPr>
+                <w:lang w:val="en-US"/>
+              </w:rPr>
+              <w:t>0</w:t>
+            </w:r>
           </w:p>
         </w:tc>
         <w:tc>
@@ -10448,6 +11527,12 @@
               </w:rPr>
               <w:t>86.2</w:t>
             </w:r>
+            <w:r>
+              <w:rPr>
+                <w:lang w:val="en-US"/>
+              </w:rPr>
+              <w:t>0</w:t>
+            </w:r>
           </w:p>
         </w:tc>
         <w:tc>
@@ -10470,6 +11555,12 @@
                 <w:lang w:val="en-US"/>
               </w:rPr>
               <w:t>88.9</w:t>
+            </w:r>
+            <w:r>
+              <w:rPr>
+                <w:lang w:val="en-US"/>
+              </w:rPr>
+              <w:t>0</w:t>
             </w:r>
           </w:p>
         </w:tc>
@@ -10526,6 +11617,12 @@
               </w:rPr>
               <w:t>80.1</w:t>
             </w:r>
+            <w:r>
+              <w:rPr>
+                <w:lang w:val="en-US"/>
+              </w:rPr>
+              <w:t>0</w:t>
+            </w:r>
           </w:p>
         </w:tc>
         <w:tc>
@@ -10549,6 +11646,12 @@
               </w:rPr>
               <w:t>73.2</w:t>
             </w:r>
+            <w:r>
+              <w:rPr>
+                <w:lang w:val="en-US"/>
+              </w:rPr>
+              <w:t>0</w:t>
+            </w:r>
           </w:p>
         </w:tc>
         <w:tc>
@@ -10595,6 +11698,12 @@
               </w:rPr>
               <w:t>85.1</w:t>
             </w:r>
+            <w:r>
+              <w:rPr>
+                <w:lang w:val="en-US"/>
+              </w:rPr>
+              <w:t>0</w:t>
+            </w:r>
           </w:p>
         </w:tc>
         <w:tc>
@@ -10618,6 +11727,12 @@
               </w:rPr>
               <w:t>83.6</w:t>
             </w:r>
+            <w:r>
+              <w:rPr>
+                <w:lang w:val="en-US"/>
+              </w:rPr>
+              <w:t>0</w:t>
+            </w:r>
           </w:p>
         </w:tc>
         <w:tc>
@@ -10640,6 +11755,12 @@
                 <w:lang w:val="en-US"/>
               </w:rPr>
               <w:t>85.6</w:t>
+            </w:r>
+            <w:r>
+              <w:rPr>
+                <w:lang w:val="en-US"/>
+              </w:rPr>
+              <w:t>0</w:t>
             </w:r>
           </w:p>
         </w:tc>
@@ -10714,6 +11835,12 @@
                 <w:lang w:val="en-US"/>
               </w:rPr>
               <w:t>5</w:t>
+            </w:r>
+            <w:r>
+              <w:rPr>
+                <w:lang w:val="en-US"/>
+              </w:rPr>
+              <w:t>0</w:t>
             </w:r>
           </w:p>
         </w:tc>
@@ -11954,6 +13081,12 @@
               </w:rPr>
               <w:t>84.1</w:t>
             </w:r>
+            <w:r>
+              <w:rPr>
+                <w:lang w:val="en-US"/>
+              </w:rPr>
+              <w:t>0</w:t>
+            </w:r>
           </w:p>
         </w:tc>
         <w:tc>
@@ -13061,6 +14194,12 @@
               </w:rPr>
               <w:t>2</w:t>
             </w:r>
+            <w:r>
+              <w:rPr>
+                <w:lang w:val="en-US"/>
+              </w:rPr>
+              <w:t>0</w:t>
+            </w:r>
           </w:p>
         </w:tc>
         <w:tc>
@@ -13106,6 +14245,12 @@
                 <w:lang w:val="en-US"/>
               </w:rPr>
               <w:t>86.4</w:t>
+            </w:r>
+            <w:r>
+              <w:rPr>
+                <w:lang w:val="en-US"/>
+              </w:rPr>
+              <w:t>0</w:t>
             </w:r>
           </w:p>
         </w:tc>
@@ -13178,6 +14323,7 @@
                 <w:lang w:val="en-US"/>
               </w:rPr>
             </w:pPr>
+            <w:proofErr w:type="spellStart"/>
             <w:r>
               <w:rPr>
                 <w:i/>
@@ -13186,6 +14332,7 @@
               </w:rPr>
               <w:t>FreqFilter</w:t>
             </w:r>
+            <w:proofErr w:type="spellEnd"/>
           </w:p>
         </w:tc>
         <w:tc>
@@ -13209,6 +14356,12 @@
               </w:rPr>
               <w:t>80.3</w:t>
             </w:r>
+            <w:r>
+              <w:rPr>
+                <w:lang w:val="en-US"/>
+              </w:rPr>
+              <w:t>0</w:t>
+            </w:r>
           </w:p>
         </w:tc>
         <w:tc>
@@ -13232,6 +14385,12 @@
               </w:rPr>
               <w:t>74.9</w:t>
             </w:r>
+            <w:r>
+              <w:rPr>
+                <w:lang w:val="en-US"/>
+              </w:rPr>
+              <w:t>0</w:t>
+            </w:r>
           </w:p>
         </w:tc>
         <w:tc>
@@ -13255,6 +14414,12 @@
               </w:rPr>
               <w:t>85.5</w:t>
             </w:r>
+            <w:r>
+              <w:rPr>
+                <w:lang w:val="en-US"/>
+              </w:rPr>
+              <w:t>0</w:t>
+            </w:r>
           </w:p>
         </w:tc>
         <w:tc>
@@ -13301,6 +14466,12 @@
               </w:rPr>
               <w:t>85.4</w:t>
             </w:r>
+            <w:r>
+              <w:rPr>
+                <w:lang w:val="en-US"/>
+              </w:rPr>
+              <w:t>0</w:t>
+            </w:r>
           </w:p>
         </w:tc>
         <w:tc>
@@ -13323,6 +14494,12 @@
                 <w:lang w:val="en-US"/>
               </w:rPr>
               <w:t>87.4</w:t>
+            </w:r>
+            <w:r>
+              <w:rPr>
+                <w:lang w:val="en-US"/>
+              </w:rPr>
+              <w:t>0</w:t>
             </w:r>
           </w:p>
         </w:tc>
@@ -13378,6 +14555,12 @@
                 <w:lang w:val="en-US"/>
               </w:rPr>
               <w:t>80.5</w:t>
+            </w:r>
+            <w:r>
+              <w:rPr>
+                <w:lang w:val="en-US"/>
+              </w:rPr>
+              <w:t>0</w:t>
             </w:r>
           </w:p>
         </w:tc>
@@ -13549,6 +14732,12 @@
                 <w:lang w:val="en-US"/>
               </w:rPr>
               <w:t>75.1</w:t>
+            </w:r>
+            <w:r>
+              <w:rPr>
+                <w:lang w:val="en-US"/>
+              </w:rPr>
+              <w:t>0</w:t>
             </w:r>
           </w:p>
         </w:tc>

</xml_diff>